<commit_message>
Updated documentation and removed unnecessary package name from code
</commit_message>
<xml_diff>
--- a/Documentation.docx
+++ b/Documentation.docx
@@ -206,6 +206,14 @@
     </w:p>
     <w:sdt>
       <w:sdtPr>
+        <w:rPr>
+          <w:rFonts w:asciiTheme="minorHAnsi" w:eastAsiaTheme="minorEastAsia" w:hAnsiTheme="minorHAnsi" w:cstheme="minorBidi"/>
+          <w:b w:val="0"/>
+          <w:bCs w:val="0"/>
+          <w:color w:val="auto"/>
+          <w:sz w:val="22"/>
+          <w:szCs w:val="22"/>
+        </w:rPr>
         <w:id w:val="1051202644"/>
         <w:docPartObj>
           <w:docPartGallery w:val="Table of Contents"/>
@@ -214,11 +222,7 @@
       </w:sdtPr>
       <w:sdtEndPr>
         <w:rPr>
-          <w:rFonts w:asciiTheme="minorHAnsi" w:eastAsiaTheme="minorEastAsia" w:hAnsiTheme="minorHAnsi" w:cstheme="minorBidi"/>
           <w:noProof/>
-          <w:color w:val="auto"/>
-          <w:sz w:val="22"/>
-          <w:szCs w:val="22"/>
         </w:rPr>
       </w:sdtEndPr>
       <w:sdtContent>
@@ -227,12 +231,7 @@
             <w:pStyle w:val="TOCHeading"/>
           </w:pPr>
           <w:r>
-            <w:t>Cont</w:t>
-          </w:r>
-          <w:bookmarkStart w:id="0" w:name="_GoBack"/>
-          <w:bookmarkEnd w:id="0"/>
-          <w:r>
-            <w:t>ents</w:t>
+            <w:t>Contents</w:t>
           </w:r>
         </w:p>
         <w:p>
@@ -1319,12 +1318,12 @@
       <w:pPr>
         <w:pStyle w:val="Heading1"/>
       </w:pPr>
-      <w:bookmarkStart w:id="1" w:name="_Toc439586078"/>
+      <w:bookmarkStart w:id="0" w:name="_Toc439586078"/>
       <w:r>
         <w:lastRenderedPageBreak/>
         <w:t>Overview</w:t>
       </w:r>
-      <w:bookmarkEnd w:id="1"/>
+      <w:bookmarkEnd w:id="0"/>
     </w:p>
     <w:p/>
     <w:p>
@@ -1338,6 +1337,9 @@
       <w:proofErr w:type="spellEnd"/>
       <w:r>
         <w:t xml:space="preserve"> and an Android emulator.</w:t>
+      </w:r>
+      <w:r>
+        <w:t xml:space="preserve"> </w:t>
       </w:r>
     </w:p>
     <w:p>
@@ -1359,32 +1361,32 @@
       <w:pPr>
         <w:pStyle w:val="Heading1"/>
       </w:pPr>
-      <w:bookmarkStart w:id="2" w:name="_Toc439586079"/>
+      <w:bookmarkStart w:id="1" w:name="_Toc439586079"/>
       <w:r>
         <w:t>Implementation of automated tests</w:t>
       </w:r>
+      <w:bookmarkEnd w:id="1"/>
+    </w:p>
+    <w:p/>
+    <w:p>
+      <w:pPr>
+        <w:pStyle w:val="Heading2"/>
+      </w:pPr>
+      <w:bookmarkStart w:id="2" w:name="_Toc439586080"/>
+      <w:r>
+        <w:t>Project structure</w:t>
+      </w:r>
       <w:bookmarkEnd w:id="2"/>
     </w:p>
-    <w:p/>
-    <w:p>
-      <w:pPr>
-        <w:pStyle w:val="Heading2"/>
-      </w:pPr>
-      <w:bookmarkStart w:id="3" w:name="_Toc439586080"/>
-      <w:r>
-        <w:t>Project structure</w:t>
+    <w:p>
+      <w:pPr>
+        <w:pStyle w:val="Heading3"/>
+      </w:pPr>
+      <w:bookmarkStart w:id="3" w:name="_Toc439586081"/>
+      <w:r>
+        <w:t>Overall structure</w:t>
       </w:r>
       <w:bookmarkEnd w:id="3"/>
-    </w:p>
-    <w:p>
-      <w:pPr>
-        <w:pStyle w:val="Heading3"/>
-      </w:pPr>
-      <w:bookmarkStart w:id="4" w:name="_Toc439586081"/>
-      <w:r>
-        <w:t>Overall structure</w:t>
-      </w:r>
-      <w:bookmarkEnd w:id="4"/>
     </w:p>
     <w:p/>
     <w:p>
@@ -2000,8 +2002,8 @@
                           <wps:cNvSpPr txBox="1"/>
                           <wps:spPr>
                             <a:xfrm>
-                              <a:off x="2847975" y="2343150"/>
-                              <a:ext cx="1238250" cy="502496"/>
+                              <a:off x="3018450" y="2143124"/>
+                              <a:ext cx="895350" cy="700681"/>
                             </a:xfrm>
                             <a:prstGeom prst="rect">
                               <a:avLst/>
@@ -2039,6 +2041,26 @@
                                     <w:lang w:eastAsia="en-US"/>
                                   </w:rPr>
                                 </w:pPr>
+                                <w:proofErr w:type="spellStart"/>
+                                <w:r>
+                                  <w:rPr>
+                                    <w:rFonts w:asciiTheme="minorHAnsi" w:hAnsiTheme="minorHAnsi" w:cstheme="minorBidi"/>
+                                    <w:sz w:val="22"/>
+                                    <w:szCs w:val="22"/>
+                                    <w:lang w:eastAsia="en-US"/>
+                                  </w:rPr>
+                                  <w:t>Appium</w:t>
+                                </w:r>
+                                <w:proofErr w:type="spellEnd"/>
+                                <w:r>
+                                  <w:rPr>
+                                    <w:rFonts w:asciiTheme="minorHAnsi" w:hAnsiTheme="minorHAnsi" w:cstheme="minorBidi"/>
+                                    <w:sz w:val="22"/>
+                                    <w:szCs w:val="22"/>
+                                    <w:lang w:eastAsia="en-US"/>
+                                  </w:rPr>
+                                  <w:t xml:space="preserve"> </w:t>
+                                </w:r>
                                 <w:r>
                                   <w:rPr>
                                     <w:rFonts w:asciiTheme="minorHAnsi" w:hAnsiTheme="minorHAnsi" w:cstheme="minorBidi"/>
@@ -2064,7 +2086,7 @@
                         <wpg:cNvGrpSpPr/>
                         <wpg:grpSpPr>
                           <a:xfrm>
-                            <a:off x="1047750" y="3085125"/>
+                            <a:off x="1114425" y="3094556"/>
                             <a:ext cx="933450" cy="839176"/>
                             <a:chOff x="0" y="0"/>
                             <a:chExt cx="2476500" cy="400050"/>
@@ -2141,100 +2163,6 @@
                                 </w:pPr>
                                 <w:r>
                                   <w:t>Mozilla Firefox</w:t>
-                                </w:r>
-                              </w:p>
-                            </w:txbxContent>
-                          </wps:txbx>
-                          <wps:bodyPr rot="0" spcFirstLastPara="0" vert="horz" wrap="square" lIns="91440" tIns="45720" rIns="91440" bIns="45720" numCol="1" spcCol="0" rtlCol="0" fromWordArt="0" anchor="t" anchorCtr="0" forceAA="0" compatLnSpc="1">
-                            <a:prstTxWarp prst="textNoShape">
-                              <a:avLst/>
-                            </a:prstTxWarp>
-                            <a:noAutofit/>
-                          </wps:bodyPr>
-                        </wps:wsp>
-                      </wpg:wgp>
-                      <wpg:wgp>
-                        <wpg:cNvPr id="43" name="Group 43"/>
-                        <wpg:cNvGrpSpPr/>
-                        <wpg:grpSpPr>
-                          <a:xfrm>
-                            <a:off x="3637575" y="3085125"/>
-                            <a:ext cx="933450" cy="838835"/>
-                            <a:chOff x="0" y="0"/>
-                            <a:chExt cx="2476500" cy="400050"/>
-                          </a:xfrm>
-                        </wpg:grpSpPr>
-                        <wps:wsp>
-                          <wps:cNvPr id="44" name="Rectangle 44"/>
-                          <wps:cNvSpPr/>
-                          <wps:spPr>
-                            <a:xfrm>
-                              <a:off x="0" y="0"/>
-                              <a:ext cx="2476500" cy="400050"/>
-                            </a:xfrm>
-                            <a:prstGeom prst="rect">
-                              <a:avLst/>
-                            </a:prstGeom>
-                          </wps:spPr>
-                          <wps:style>
-                            <a:lnRef idx="2">
-                              <a:schemeClr val="accent6"/>
-                            </a:lnRef>
-                            <a:fillRef idx="1">
-                              <a:schemeClr val="lt1"/>
-                            </a:fillRef>
-                            <a:effectRef idx="0">
-                              <a:schemeClr val="accent6"/>
-                            </a:effectRef>
-                            <a:fontRef idx="minor">
-                              <a:schemeClr val="dk1"/>
-                            </a:fontRef>
-                          </wps:style>
-                          <wps:bodyPr rot="0" spcFirstLastPara="0" vert="horz" wrap="square" lIns="91440" tIns="45720" rIns="91440" bIns="45720" numCol="1" spcCol="0" rtlCol="0" fromWordArt="0" anchor="ctr" anchorCtr="0" forceAA="0" compatLnSpc="1">
-                            <a:prstTxWarp prst="textNoShape">
-                              <a:avLst/>
-                            </a:prstTxWarp>
-                            <a:noAutofit/>
-                          </wps:bodyPr>
-                        </wps:wsp>
-                        <wps:wsp>
-                          <wps:cNvPr id="45" name="Text Box 7"/>
-                          <wps:cNvSpPr txBox="1"/>
-                          <wps:spPr>
-                            <a:xfrm>
-                              <a:off x="0" y="102085"/>
-                              <a:ext cx="2476500" cy="209191"/>
-                            </a:xfrm>
-                            <a:prstGeom prst="rect">
-                              <a:avLst/>
-                            </a:prstGeom>
-                            <a:noFill/>
-                            <a:ln>
-                              <a:noFill/>
-                            </a:ln>
-                          </wps:spPr>
-                          <wps:style>
-                            <a:lnRef idx="2">
-                              <a:schemeClr val="accent6"/>
-                            </a:lnRef>
-                            <a:fillRef idx="1">
-                              <a:schemeClr val="lt1"/>
-                            </a:fillRef>
-                            <a:effectRef idx="0">
-                              <a:schemeClr val="accent6"/>
-                            </a:effectRef>
-                            <a:fontRef idx="minor">
-                              <a:schemeClr val="dk1"/>
-                            </a:fontRef>
-                          </wps:style>
-                          <wps:txbx>
-                            <w:txbxContent>
-                              <w:p>
-                                <w:pPr>
-                                  <w:jc w:val="center"/>
-                                </w:pPr>
-                                <w:r>
-                                  <w:t>Android Emulator</w:t>
                                 </w:r>
                               </w:p>
                             </w:txbxContent>
@@ -2487,10 +2415,10 @@
                         <wpg:cNvGrpSpPr/>
                         <wpg:grpSpPr>
                           <a:xfrm>
-                            <a:off x="2265975" y="3085125"/>
-                            <a:ext cx="942975" cy="838835"/>
-                            <a:chOff x="2265975" y="3085125"/>
-                            <a:chExt cx="942975" cy="838835"/>
+                            <a:off x="2265975" y="3094557"/>
+                            <a:ext cx="933451" cy="839303"/>
+                            <a:chOff x="2265975" y="3084657"/>
+                            <a:chExt cx="933451" cy="839303"/>
                           </a:xfrm>
                         </wpg:grpSpPr>
                         <wpg:grpSp>
@@ -2499,9 +2427,9 @@
                           <wpg:grpSpPr>
                             <a:xfrm>
                               <a:off x="2265975" y="3085125"/>
-                              <a:ext cx="942975" cy="838835"/>
+                              <a:ext cx="933451" cy="838835"/>
                               <a:chOff x="0" y="0"/>
-                              <a:chExt cx="2501770" cy="400050"/>
+                              <a:chExt cx="2476503" cy="400050"/>
                             </a:xfrm>
                           </wpg:grpSpPr>
                           <wps:wsp>
@@ -2542,8 +2470,8 @@
                             <wps:cNvSpPr txBox="1"/>
                             <wps:spPr>
                               <a:xfrm>
-                                <a:off x="25270" y="152053"/>
-                                <a:ext cx="2476500" cy="209191"/>
+                                <a:off x="3" y="167796"/>
+                                <a:ext cx="2476500" cy="218293"/>
                               </a:xfrm>
                               <a:prstGeom prst="rect">
                                 <a:avLst/>
@@ -2592,8 +2520,8 @@
                           <wps:cNvSpPr/>
                           <wps:spPr>
                             <a:xfrm>
-                              <a:off x="2265976" y="3085126"/>
-                              <a:ext cx="933450" cy="277200"/>
+                              <a:off x="2265976" y="3084657"/>
+                              <a:ext cx="933450" cy="317277"/>
                             </a:xfrm>
                             <a:prstGeom prst="rect">
                               <a:avLst/>
@@ -2625,8 +2553,8 @@
                           <wps:cNvSpPr txBox="1"/>
                           <wps:spPr>
                             <a:xfrm>
-                              <a:off x="2265976" y="3095625"/>
-                              <a:ext cx="933449" cy="257175"/>
+                              <a:off x="2265976" y="3124200"/>
+                              <a:ext cx="933449" cy="277266"/>
                             </a:xfrm>
                             <a:prstGeom prst="rect">
                               <a:avLst/>
@@ -2710,6 +2638,359 @@
                         </wps:style>
                         <wps:bodyPr/>
                       </wps:wsp>
+                      <wpg:wgp>
+                        <wpg:cNvPr id="25" name="Group 25"/>
+                        <wpg:cNvGrpSpPr/>
+                        <wpg:grpSpPr>
+                          <a:xfrm>
+                            <a:off x="3428021" y="3067050"/>
+                            <a:ext cx="1429729" cy="894059"/>
+                            <a:chOff x="3637571" y="3048000"/>
+                            <a:chExt cx="1429729" cy="894059"/>
+                          </a:xfrm>
+                        </wpg:grpSpPr>
+                        <wpg:grpSp>
+                          <wpg:cNvPr id="24" name="Group 24"/>
+                          <wpg:cNvGrpSpPr/>
+                          <wpg:grpSpPr>
+                            <a:xfrm>
+                              <a:off x="3637571" y="3077294"/>
+                              <a:ext cx="1420202" cy="864765"/>
+                              <a:chOff x="3637571" y="3077294"/>
+                              <a:chExt cx="1420202" cy="864765"/>
+                            </a:xfrm>
+                          </wpg:grpSpPr>
+                          <wps:wsp>
+                            <wps:cNvPr id="44" name="Rectangle 44"/>
+                            <wps:cNvSpPr/>
+                            <wps:spPr>
+                              <a:xfrm>
+                                <a:off x="3637571" y="3077294"/>
+                                <a:ext cx="1420199" cy="837517"/>
+                              </a:xfrm>
+                              <a:prstGeom prst="rect">
+                                <a:avLst/>
+                              </a:prstGeom>
+                            </wps:spPr>
+                            <wps:style>
+                              <a:lnRef idx="2">
+                                <a:schemeClr val="accent6"/>
+                              </a:lnRef>
+                              <a:fillRef idx="1">
+                                <a:schemeClr val="lt1"/>
+                              </a:fillRef>
+                              <a:effectRef idx="0">
+                                <a:schemeClr val="accent6"/>
+                              </a:effectRef>
+                              <a:fontRef idx="minor">
+                                <a:schemeClr val="dk1"/>
+                              </a:fontRef>
+                            </wps:style>
+                            <wps:bodyPr rot="0" spcFirstLastPara="0" vert="horz" wrap="square" lIns="91440" tIns="45720" rIns="91440" bIns="45720" numCol="1" spcCol="0" rtlCol="0" fromWordArt="0" anchor="ctr" anchorCtr="0" forceAA="0" compatLnSpc="1">
+                              <a:prstTxWarp prst="textNoShape">
+                                <a:avLst/>
+                              </a:prstTxWarp>
+                              <a:noAutofit/>
+                            </wps:bodyPr>
+                          </wps:wsp>
+                          <wps:wsp>
+                            <wps:cNvPr id="45" name="Text Box 7"/>
+                            <wps:cNvSpPr txBox="1"/>
+                            <wps:spPr>
+                              <a:xfrm>
+                                <a:off x="3637573" y="3561271"/>
+                                <a:ext cx="1420199" cy="380788"/>
+                              </a:xfrm>
+                              <a:prstGeom prst="rect">
+                                <a:avLst/>
+                              </a:prstGeom>
+                              <a:noFill/>
+                              <a:ln>
+                                <a:noFill/>
+                              </a:ln>
+                            </wps:spPr>
+                            <wps:style>
+                              <a:lnRef idx="2">
+                                <a:schemeClr val="accent6"/>
+                              </a:lnRef>
+                              <a:fillRef idx="1">
+                                <a:schemeClr val="lt1"/>
+                              </a:fillRef>
+                              <a:effectRef idx="0">
+                                <a:schemeClr val="accent6"/>
+                              </a:effectRef>
+                              <a:fontRef idx="minor">
+                                <a:schemeClr val="dk1"/>
+                              </a:fontRef>
+                            </wps:style>
+                            <wps:txbx>
+                              <w:txbxContent>
+                                <w:p>
+                                  <w:pPr>
+                                    <w:jc w:val="center"/>
+                                    <w:rPr>
+                                      <w:sz w:val="18"/>
+                                      <w:szCs w:val="18"/>
+                                    </w:rPr>
+                                  </w:pPr>
+                                  <w:r>
+                                    <w:rPr>
+                                      <w:sz w:val="18"/>
+                                      <w:szCs w:val="18"/>
+                                    </w:rPr>
+                                    <w:t xml:space="preserve">Android </w:t>
+                                  </w:r>
+                                  <w:r>
+                                    <w:rPr>
+                                      <w:sz w:val="18"/>
+                                      <w:szCs w:val="18"/>
+                                    </w:rPr>
+                                    <w:t xml:space="preserve">Device </w:t>
+                                  </w:r>
+                                  <w:r>
+                                    <w:rPr>
+                                      <w:sz w:val="18"/>
+                                      <w:szCs w:val="18"/>
+                                    </w:rPr>
+                                    <w:t>VM</w:t>
+                                  </w:r>
+                                  <w:r>
+                                    <w:rPr>
+                                      <w:sz w:val="18"/>
+                                      <w:szCs w:val="18"/>
+                                    </w:rPr>
+                                    <w:t xml:space="preserve"> </w:t>
+                                  </w:r>
+                                  <w:r>
+                                    <w:rPr>
+                                      <w:sz w:val="18"/>
+                                      <w:szCs w:val="18"/>
+                                    </w:rPr>
+                                    <w:t>(Oracle</w:t>
+                                  </w:r>
+                                  <w:r>
+                                    <w:rPr>
+                                      <w:sz w:val="18"/>
+                                      <w:szCs w:val="18"/>
+                                    </w:rPr>
+                                    <w:t xml:space="preserve"> VM</w:t>
+                                  </w:r>
+                                  <w:r>
+                                    <w:rPr>
+                                      <w:sz w:val="18"/>
+                                      <w:szCs w:val="18"/>
+                                    </w:rPr>
+                                    <w:t xml:space="preserve"> </w:t>
+                                  </w:r>
+                                  <w:proofErr w:type="spellStart"/>
+                                  <w:r>
+                                    <w:rPr>
+                                      <w:sz w:val="18"/>
+                                      <w:szCs w:val="18"/>
+                                    </w:rPr>
+                                    <w:t>VirtualBox</w:t>
+                                  </w:r>
+                                  <w:proofErr w:type="spellEnd"/>
+                                  <w:r>
+                                    <w:rPr>
+                                      <w:sz w:val="18"/>
+                                      <w:szCs w:val="18"/>
+                                    </w:rPr>
+                                    <w:t>)</w:t>
+                                  </w:r>
+                                </w:p>
+                              </w:txbxContent>
+                            </wps:txbx>
+                            <wps:bodyPr rot="0" spcFirstLastPara="0" vert="horz" wrap="square" lIns="91440" tIns="45720" rIns="91440" bIns="45720" numCol="1" spcCol="0" rtlCol="0" fromWordArt="0" anchor="t" anchorCtr="0" forceAA="0" compatLnSpc="1">
+                              <a:prstTxWarp prst="textNoShape">
+                                <a:avLst/>
+                              </a:prstTxWarp>
+                              <a:noAutofit/>
+                            </wps:bodyPr>
+                          </wps:wsp>
+                          <wps:wsp>
+                            <wps:cNvPr id="4" name="Rectangle 4"/>
+                            <wps:cNvSpPr/>
+                            <wps:spPr>
+                              <a:xfrm>
+                                <a:off x="3637573" y="3286377"/>
+                                <a:ext cx="1420200" cy="319247"/>
+                              </a:xfrm>
+                              <a:prstGeom prst="rect">
+                                <a:avLst/>
+                              </a:prstGeom>
+                            </wps:spPr>
+                            <wps:style>
+                              <a:lnRef idx="2">
+                                <a:schemeClr val="accent6"/>
+                              </a:lnRef>
+                              <a:fillRef idx="1">
+                                <a:schemeClr val="lt1"/>
+                              </a:fillRef>
+                              <a:effectRef idx="0">
+                                <a:schemeClr val="accent6"/>
+                              </a:effectRef>
+                              <a:fontRef idx="minor">
+                                <a:schemeClr val="dk1"/>
+                              </a:fontRef>
+                            </wps:style>
+                            <wps:bodyPr rot="0" spcFirstLastPara="0" vertOverflow="overflow" horzOverflow="overflow" vert="horz" wrap="square" lIns="91440" tIns="45720" rIns="91440" bIns="45720" numCol="1" spcCol="0" rtlCol="0" fromWordArt="0" anchor="ctr" anchorCtr="0" forceAA="0" compatLnSpc="1">
+                              <a:prstTxWarp prst="textNoShape">
+                                <a:avLst/>
+                              </a:prstTxWarp>
+                              <a:noAutofit/>
+                            </wps:bodyPr>
+                          </wps:wsp>
+                          <wps:wsp>
+                            <wps:cNvPr id="56" name="Text Box 60"/>
+                            <wps:cNvSpPr txBox="1"/>
+                            <wps:spPr>
+                              <a:xfrm>
+                                <a:off x="3637577" y="3239220"/>
+                                <a:ext cx="1420194" cy="410497"/>
+                              </a:xfrm>
+                              <a:prstGeom prst="rect">
+                                <a:avLst/>
+                              </a:prstGeom>
+                              <a:noFill/>
+                              <a:ln w="6350">
+                                <a:noFill/>
+                              </a:ln>
+                              <a:effectLst/>
+                            </wps:spPr>
+                            <wps:style>
+                              <a:lnRef idx="0">
+                                <a:schemeClr val="accent1"/>
+                              </a:lnRef>
+                              <a:fillRef idx="0">
+                                <a:schemeClr val="accent1"/>
+                              </a:fillRef>
+                              <a:effectRef idx="0">
+                                <a:schemeClr val="accent1"/>
+                              </a:effectRef>
+                              <a:fontRef idx="minor">
+                                <a:schemeClr val="dk1"/>
+                              </a:fontRef>
+                            </wps:style>
+                            <wps:txbx>
+                              <w:txbxContent>
+                                <w:p>
+                                  <w:pPr>
+                                    <w:jc w:val="center"/>
+                                    <w:rPr>
+                                      <w:sz w:val="18"/>
+                                      <w:szCs w:val="18"/>
+                                    </w:rPr>
+                                  </w:pPr>
+                                  <w:r>
+                                    <w:rPr>
+                                      <w:sz w:val="18"/>
+                                      <w:szCs w:val="18"/>
+                                    </w:rPr>
+                                    <w:t>Android Emulator (</w:t>
+                                  </w:r>
+                                  <w:proofErr w:type="spellStart"/>
+                                  <w:r>
+                                    <w:rPr>
+                                      <w:sz w:val="18"/>
+                                      <w:szCs w:val="18"/>
+                                    </w:rPr>
+                                    <w:t>Genymotion</w:t>
+                                  </w:r>
+                                  <w:proofErr w:type="spellEnd"/>
+                                  <w:r>
+                                    <w:rPr>
+                                      <w:sz w:val="18"/>
+                                      <w:szCs w:val="18"/>
+                                    </w:rPr>
+                                    <w:t>)</w:t>
+                                  </w:r>
+                                </w:p>
+                              </w:txbxContent>
+                            </wps:txbx>
+                            <wps:bodyPr rot="0" spcFirstLastPara="0" vert="horz" wrap="square" lIns="91440" tIns="45720" rIns="91440" bIns="45720" numCol="1" spcCol="0" rtlCol="0" fromWordArt="0" anchor="t" anchorCtr="0" forceAA="0" compatLnSpc="1">
+                              <a:prstTxWarp prst="textNoShape">
+                                <a:avLst/>
+                              </a:prstTxWarp>
+                              <a:noAutofit/>
+                            </wps:bodyPr>
+                          </wps:wsp>
+                        </wpg:grpSp>
+                        <wps:wsp>
+                          <wps:cNvPr id="17" name="Text Box 17"/>
+                          <wps:cNvSpPr txBox="1"/>
+                          <wps:spPr>
+                            <a:xfrm>
+                              <a:off x="3637577" y="3048000"/>
+                              <a:ext cx="1429723" cy="235885"/>
+                            </a:xfrm>
+                            <a:prstGeom prst="rect">
+                              <a:avLst/>
+                            </a:prstGeom>
+                            <a:noFill/>
+                            <a:ln w="6350">
+                              <a:noFill/>
+                            </a:ln>
+                            <a:effectLst/>
+                          </wps:spPr>
+                          <wps:style>
+                            <a:lnRef idx="0">
+                              <a:schemeClr val="accent1"/>
+                            </a:lnRef>
+                            <a:fillRef idx="0">
+                              <a:schemeClr val="accent1"/>
+                            </a:fillRef>
+                            <a:effectRef idx="0">
+                              <a:schemeClr val="accent1"/>
+                            </a:effectRef>
+                            <a:fontRef idx="minor">
+                              <a:schemeClr val="dk1"/>
+                            </a:fontRef>
+                          </wps:style>
+                          <wps:txbx>
+                            <w:txbxContent>
+                              <w:p>
+                                <w:pPr>
+                                  <w:jc w:val="center"/>
+                                  <w:rPr>
+                                    <w:sz w:val="18"/>
+                                    <w:szCs w:val="18"/>
+                                  </w:rPr>
+                                </w:pPr>
+                                <w:proofErr w:type="spellStart"/>
+                                <w:r>
+                                  <w:rPr>
+                                    <w:sz w:val="18"/>
+                                    <w:szCs w:val="18"/>
+                                  </w:rPr>
+                                  <w:t>Appium</w:t>
+                                </w:r>
+                                <w:proofErr w:type="spellEnd"/>
+                                <w:r>
+                                  <w:rPr>
+                                    <w:sz w:val="18"/>
+                                    <w:szCs w:val="18"/>
+                                  </w:rPr>
+                                  <w:t xml:space="preserve"> </w:t>
+                                </w:r>
+                                <w:r>
+                                  <w:rPr>
+                                    <w:sz w:val="18"/>
+                                    <w:szCs w:val="18"/>
+                                  </w:rPr>
+                                  <w:t>Server</w:t>
+                                </w:r>
+                              </w:p>
+                            </w:txbxContent>
+                          </wps:txbx>
+                          <wps:bodyPr rot="0" spcFirstLastPara="0" vertOverflow="overflow" horzOverflow="overflow" vert="horz" wrap="square" lIns="91440" tIns="45720" rIns="91440" bIns="45720" numCol="1" spcCol="0" rtlCol="0" fromWordArt="0" anchor="t" anchorCtr="0" forceAA="0" compatLnSpc="1">
+                            <a:prstTxWarp prst="textNoShape">
+                              <a:avLst/>
+                            </a:prstTxWarp>
+                            <a:noAutofit/>
+                          </wps:bodyPr>
+                        </wps:wsp>
+                      </wpg:wgp>
                     </wpc:wpc>
                   </a:graphicData>
                 </a:graphic>
@@ -2718,7 +2999,7 @@
           </mc:Choice>
           <mc:Fallback>
             <w:pict>
-              <v:group id="Canvas 5" o:spid="_x0000_s1026" editas="canvas" style="width:442.5pt;height:329.25pt;mso-position-horizontal-relative:char;mso-position-vertical-relative:line" coordsize="56197,41808" o:gfxdata="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">
+              <v:group id="Canvas 5" o:spid="_x0000_s1026" editas="canvas" style="width:442.5pt;height:329.25pt;mso-position-horizontal-relative:char;mso-position-vertical-relative:line" coordsize="56197,41808" o:gfxdata="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">
                 <v:shapetype id="_x0000_t75" coordsize="21600,21600" o:spt="75" o:preferrelative="t" path="m@4@5l@4@11@9@11@9@5xe" filled="f" stroked="f">
                   <v:stroke joinstyle="miter"/>
                   <v:formulas>
@@ -2886,7 +3167,7 @@
                 </v:group>
                 <v:group id="Group 30" o:spid="_x0000_s1044" style="position:absolute;left:28479;top:19895;width:12383;height:7334" coordorigin="28479,21133" coordsize="12382,7334" o:gfxdata="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">
                   <v:rect id="Rectangle 28" o:spid="_x0000_s1045" style="position:absolute;left:28479;top:21133;width:12383;height:7335;visibility:visible;mso-wrap-style:square;v-text-anchor:middle" o:gfxdata="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" fillcolor="white [3201]" strokecolor="#2683c6 [3209]" strokeweight="1pt"/>
-                  <v:shape id="Text Box 7" o:spid="_x0000_s1046" type="#_x0000_t202" style="position:absolute;left:28479;top:23431;width:12383;height:5025;visibility:visible;mso-wrap-style:square;v-text-anchor:top" o:gfxdata="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" filled="f" stroked="f" strokeweight="1pt">
+                  <v:shape id="Text Box 7" o:spid="_x0000_s1046" type="#_x0000_t202" style="position:absolute;left:30184;top:21431;width:8954;height:7007;visibility:visible;mso-wrap-style:square;v-text-anchor:top" o:gfxdata="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" filled="f" stroked="f" strokeweight="1pt">
                     <v:textbox>
                       <w:txbxContent>
                         <w:p>
@@ -2901,6 +3182,26 @@
                               <w:lang w:eastAsia="en-US"/>
                             </w:rPr>
                           </w:pPr>
+                          <w:proofErr w:type="spellStart"/>
+                          <w:r>
+                            <w:rPr>
+                              <w:rFonts w:asciiTheme="minorHAnsi" w:hAnsiTheme="minorHAnsi" w:cstheme="minorBidi"/>
+                              <w:sz w:val="22"/>
+                              <w:szCs w:val="22"/>
+                              <w:lang w:eastAsia="en-US"/>
+                            </w:rPr>
+                            <w:t>Appium</w:t>
+                          </w:r>
+                          <w:proofErr w:type="spellEnd"/>
+                          <w:r>
+                            <w:rPr>
+                              <w:rFonts w:asciiTheme="minorHAnsi" w:hAnsiTheme="minorHAnsi" w:cstheme="minorBidi"/>
+                              <w:sz w:val="22"/>
+                              <w:szCs w:val="22"/>
+                              <w:lang w:eastAsia="en-US"/>
+                            </w:rPr>
+                            <w:t xml:space="preserve"> </w:t>
+                          </w:r>
                           <w:r>
                             <w:rPr>
                               <w:rFonts w:asciiTheme="minorHAnsi" w:hAnsiTheme="minorHAnsi" w:cstheme="minorBidi"/>
@@ -2915,7 +3216,7 @@
                     </v:textbox>
                   </v:shape>
                 </v:group>
-                <v:group id="Group 34" o:spid="_x0000_s1047" style="position:absolute;left:10477;top:30851;width:9335;height:8392" coordsize="24765,4000" o:gfxdata="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">
+                <v:group id="Group 34" o:spid="_x0000_s1047" style="position:absolute;left:11144;top:30945;width:9334;height:8392" coordsize="24765,4000" o:gfxdata="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">
                   <v:rect id="Rectangle 35" o:spid="_x0000_s1048" style="position:absolute;width:24765;height:4000;visibility:visible;mso-wrap-style:square;v-text-anchor:middle" o:gfxdata="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" fillcolor="white [3201]" strokecolor="#2683c6 [3209]" strokeweight="1pt"/>
                   <v:shape id="Text Box 7" o:spid="_x0000_s1049" type="#_x0000_t202" style="position:absolute;top:1020;width:24765;height:2092;visibility:visible;mso-wrap-style:square;v-text-anchor:top" o:gfxdata="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" filled="f" stroked="f" strokeweight="1pt">
                     <v:textbox>
@@ -2932,28 +3233,11 @@
                     </v:textbox>
                   </v:shape>
                 </v:group>
-                <v:group id="Group 43" o:spid="_x0000_s1050" style="position:absolute;left:36375;top:30851;width:9335;height:8388" coordsize="24765,4000" o:gfxdata="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">
-                  <v:rect id="Rectangle 44" o:spid="_x0000_s1051" style="position:absolute;width:24765;height:4000;visibility:visible;mso-wrap-style:square;v-text-anchor:middle" o:gfxdata="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" fillcolor="white [3201]" strokecolor="#2683c6 [3209]" strokeweight="1pt"/>
-                  <v:shape id="Text Box 7" o:spid="_x0000_s1052" type="#_x0000_t202" style="position:absolute;top:1020;width:24765;height:2092;visibility:visible;mso-wrap-style:square;v-text-anchor:top" o:gfxdata="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" filled="f" stroked="f" strokeweight="1pt">
-                    <v:textbox>
-                      <w:txbxContent>
-                        <w:p>
-                          <w:pPr>
-                            <w:jc w:val="center"/>
-                          </w:pPr>
-                          <w:r>
-                            <w:t>Android Emulator</w:t>
-                          </w:r>
-                        </w:p>
-                      </w:txbxContent>
-                    </v:textbox>
-                  </v:shape>
-                </v:group>
-                <v:shape id="Down Arrow 46" o:spid="_x0000_s1053" type="#_x0000_t67" style="position:absolute;left:17040;top:27241;width:762;height:3610;visibility:visible;mso-wrap-style:square;v-text-anchor:middle" o:gfxdata="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" adj="19320" fillcolor="#3494ba [3204]" strokecolor="#1a495c [1604]" strokeweight="1pt"/>
-                <v:shape id="Down Arrow 47" o:spid="_x0000_s1054" type="#_x0000_t67" style="position:absolute;left:25431;top:27244;width:762;height:3607;visibility:visible;mso-wrap-style:square;v-text-anchor:middle" o:gfxdata="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" adj="19318" fillcolor="#3494ba [3204]" strokecolor="#1a495c [1604]" strokeweight="1pt"/>
-                <v:shape id="Down Arrow 48" o:spid="_x0000_s1055" type="#_x0000_t67" style="position:absolute;left:38376;top:27229;width:762;height:3607;visibility:visible;mso-wrap-style:square;v-text-anchor:middle" o:gfxdata="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" adj="19318" fillcolor="#3494ba [3204]" strokecolor="#1a495c [1604]" strokeweight="1pt"/>
-                <v:shape id="Right Arrow 50" o:spid="_x0000_s1056" type="#_x0000_t13" style="position:absolute;left:33994;top:5895;width:8477;height:2382;visibility:visible;mso-wrap-style:square;v-text-anchor:middle" o:gfxdata="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" adj="18566" fillcolor="#3494ba [3204]" strokecolor="#1a495c [1604]" strokeweight="1pt"/>
-                <v:group id="Group 52" o:spid="_x0000_s1057" style="position:absolute;left:43148;top:2000;width:9525;height:10192" coordorigin="43243,2095" coordsize="9524,10191" o:gfxdata="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">
+                <v:shape id="Down Arrow 46" o:spid="_x0000_s1050" type="#_x0000_t67" style="position:absolute;left:17040;top:27241;width:762;height:3610;visibility:visible;mso-wrap-style:square;v-text-anchor:middle" o:gfxdata="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" adj="19320" fillcolor="#3494ba [3204]" strokecolor="#1a495c [1604]" strokeweight="1pt"/>
+                <v:shape id="Down Arrow 47" o:spid="_x0000_s1051" type="#_x0000_t67" style="position:absolute;left:25431;top:27244;width:762;height:3607;visibility:visible;mso-wrap-style:square;v-text-anchor:middle" o:gfxdata="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" adj="19318" fillcolor="#3494ba [3204]" strokecolor="#1a495c [1604]" strokeweight="1pt"/>
+                <v:shape id="Down Arrow 48" o:spid="_x0000_s1052" type="#_x0000_t67" style="position:absolute;left:38376;top:27229;width:762;height:3607;visibility:visible;mso-wrap-style:square;v-text-anchor:middle" o:gfxdata="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" adj="19318" fillcolor="#3494ba [3204]" strokecolor="#1a495c [1604]" strokeweight="1pt"/>
+                <v:shape id="Right Arrow 50" o:spid="_x0000_s1053" type="#_x0000_t13" style="position:absolute;left:33994;top:5895;width:8477;height:2382;visibility:visible;mso-wrap-style:square;v-text-anchor:middle" o:gfxdata="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" adj="18566" fillcolor="#3494ba [3204]" strokecolor="#1a495c [1604]" strokeweight="1pt"/>
+                <v:group id="Group 52" o:spid="_x0000_s1054" style="position:absolute;left:43148;top:2000;width:9525;height:10192" coordorigin="43243,2095" coordsize="9524,10191" o:gfxdata="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">
                   <v:shapetype id="_x0000_t65" coordsize="21600,21600" o:spt="65" adj="18900" path="m,l,21600@0,21600,21600@0,21600,xem@0,21600nfl@3@5c@7@9@11@13,21600@0e">
                     <v:formulas>
                       <v:f eqn="val #0"/>
@@ -2977,10 +3261,10 @@
                     </v:handles>
                     <o:complex v:ext="view"/>
                   </v:shapetype>
-                  <v:shape id="Folded Corner 49" o:spid="_x0000_s1058" type="#_x0000_t65" style="position:absolute;left:43243;top:2095;width:9525;height:10192;visibility:visible;mso-wrap-style:square;v-text-anchor:middle" o:gfxdata="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" adj="18000" fillcolor="white [3201]" strokecolor="#2683c6 [3209]" strokeweight="1pt">
+                  <v:shape id="Folded Corner 49" o:spid="_x0000_s1055" type="#_x0000_t65" style="position:absolute;left:43243;top:2095;width:9525;height:10192;visibility:visible;mso-wrap-style:square;v-text-anchor:middle" o:gfxdata="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" adj="18000" fillcolor="white [3201]" strokecolor="#2683c6 [3209]" strokeweight="1pt">
                     <v:stroke joinstyle="miter"/>
                   </v:shape>
-                  <v:shape id="Text Box 51" o:spid="_x0000_s1059" type="#_x0000_t202" style="position:absolute;left:43243;top:4667;width:9525;height:5143;visibility:visible;mso-wrap-style:square;v-text-anchor:top" o:gfxdata="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" filled="f" stroked="f" strokeweight=".5pt">
+                  <v:shape id="Text Box 51" o:spid="_x0000_s1056" type="#_x0000_t202" style="position:absolute;left:43243;top:4667;width:9525;height:5143;visibility:visible;mso-wrap-style:square;v-text-anchor:top" o:gfxdata="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" filled="f" stroked="f" strokeweight=".5pt">
                     <v:textbox>
                       <w:txbxContent>
                         <w:p>
@@ -2995,10 +3279,10 @@
                     </v:textbox>
                   </v:shape>
                 </v:group>
-                <v:group id="Group 61" o:spid="_x0000_s1060" style="position:absolute;left:22659;top:30851;width:9430;height:8388" coordorigin="22659,30851" coordsize="9429,8388" o:gfxdata="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">
-                  <v:group id="Group 40" o:spid="_x0000_s1061" style="position:absolute;left:22659;top:30851;width:9430;height:8388" coordsize="25017,4000" o:gfxdata="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">
-                    <v:rect id="Rectangle 41" o:spid="_x0000_s1062" style="position:absolute;width:24765;height:4000;visibility:visible;mso-wrap-style:square;v-text-anchor:middle" o:gfxdata="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" fillcolor="white [3201]" strokecolor="#2683c6 [3209]" strokeweight="1pt"/>
-                    <v:shape id="Text Box 7" o:spid="_x0000_s1063" type="#_x0000_t202" style="position:absolute;left:252;top:1520;width:24765;height:2092;visibility:visible;mso-wrap-style:square;v-text-anchor:top" o:gfxdata="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" filled="f" stroked="f" strokeweight="1pt">
+                <v:group id="Group 61" o:spid="_x0000_s1057" style="position:absolute;left:22659;top:30945;width:9335;height:8393" coordorigin="22659,30846" coordsize="9334,8393" o:gfxdata="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">
+                  <v:group id="Group 40" o:spid="_x0000_s1058" style="position:absolute;left:22659;top:30851;width:9335;height:8388" coordsize="24765,4000" o:gfxdata="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">
+                    <v:rect id="Rectangle 41" o:spid="_x0000_s1059" style="position:absolute;width:24765;height:4000;visibility:visible;mso-wrap-style:square;v-text-anchor:middle" o:gfxdata="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" fillcolor="white [3201]" strokecolor="#2683c6 [3209]" strokeweight="1pt"/>
+                    <v:shape id="Text Box 7" o:spid="_x0000_s1060" type="#_x0000_t202" style="position:absolute;top:1677;width:24765;height:2183;visibility:visible;mso-wrap-style:square;v-text-anchor:top" o:gfxdata="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" filled="f" stroked="f" strokeweight="1pt">
                       <v:textbox>
                         <w:txbxContent>
                           <w:p>
@@ -3013,8 +3297,8 @@
                       </v:textbox>
                     </v:shape>
                   </v:group>
-                  <v:rect id="Rectangle 59" o:spid="_x0000_s1064" style="position:absolute;left:22659;top:30851;width:9335;height:2772;visibility:visible;mso-wrap-style:square;v-text-anchor:middle" o:gfxdata="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" fillcolor="white [3201]" strokecolor="#2683c6 [3209]" strokeweight="1pt"/>
-                  <v:shape id="Text Box 60" o:spid="_x0000_s1065" type="#_x0000_t202" style="position:absolute;left:22659;top:30956;width:9335;height:2572;visibility:visible;mso-wrap-style:square;v-text-anchor:top" o:gfxdata="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" filled="f" stroked="f" strokeweight=".5pt">
+                  <v:rect id="Rectangle 59" o:spid="_x0000_s1061" style="position:absolute;left:22659;top:30846;width:9335;height:3173;visibility:visible;mso-wrap-style:square;v-text-anchor:middle" o:gfxdata="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" fillcolor="white [3201]" strokecolor="#2683c6 [3209]" strokeweight="1pt"/>
+                  <v:shape id="Text Box 60" o:spid="_x0000_s1062" type="#_x0000_t202" style="position:absolute;left:22659;top:31242;width:9335;height:2772;visibility:visible;mso-wrap-style:square;v-text-anchor:top" o:gfxdata="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" filled="f" stroked="f" strokeweight=".5pt">
                     <v:textbox>
                       <w:txbxContent>
                         <w:p>
@@ -3037,9 +3321,171 @@
                     </v:textbox>
                   </v:shape>
                 </v:group>
-                <v:line id="Straight Connector 62" o:spid="_x0000_s1066" style="position:absolute;visibility:visible;mso-wrap-style:square" from="5810,28860" to="51435,28860" o:connectortype="straight" o:gfxdata="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" strokecolor="black [3200]" strokeweight=".5pt">
+                <v:line id="Straight Connector 62" o:spid="_x0000_s1063" style="position:absolute;visibility:visible;mso-wrap-style:square" from="5810,28860" to="51435,28860" o:connectortype="straight" o:gfxdata="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" strokecolor="black [3200]" strokeweight=".5pt">
                   <v:stroke dashstyle="dash" joinstyle="miter"/>
                 </v:line>
+                <v:group id="Group 25" o:spid="_x0000_s1064" style="position:absolute;left:34280;top:30670;width:14297;height:8941" coordorigin="36375,30480" coordsize="14297,8940" o:gfxdata="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">
+                  <v:group id="Group 24" o:spid="_x0000_s1065" style="position:absolute;left:36375;top:30772;width:14202;height:8648" coordorigin="36375,30772" coordsize="14202,8647" o:gfxdata="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">
+                    <v:rect id="Rectangle 44" o:spid="_x0000_s1066" style="position:absolute;left:36375;top:30772;width:14202;height:8376;visibility:visible;mso-wrap-style:square;v-text-anchor:middle" o:gfxdata="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" fillcolor="white [3201]" strokecolor="#2683c6 [3209]" strokeweight="1pt"/>
+                    <v:shape id="Text Box 7" o:spid="_x0000_s1067" type="#_x0000_t202" style="position:absolute;left:36375;top:35612;width:14202;height:3808;visibility:visible;mso-wrap-style:square;v-text-anchor:top" o:gfxdata="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" filled="f" stroked="f" strokeweight="1pt">
+                      <v:textbox>
+                        <w:txbxContent>
+                          <w:p>
+                            <w:pPr>
+                              <w:jc w:val="center"/>
+                              <w:rPr>
+                                <w:sz w:val="18"/>
+                                <w:szCs w:val="18"/>
+                              </w:rPr>
+                            </w:pPr>
+                            <w:r>
+                              <w:rPr>
+                                <w:sz w:val="18"/>
+                                <w:szCs w:val="18"/>
+                              </w:rPr>
+                              <w:t xml:space="preserve">Android </w:t>
+                            </w:r>
+                            <w:r>
+                              <w:rPr>
+                                <w:sz w:val="18"/>
+                                <w:szCs w:val="18"/>
+                              </w:rPr>
+                              <w:t xml:space="preserve">Device </w:t>
+                            </w:r>
+                            <w:r>
+                              <w:rPr>
+                                <w:sz w:val="18"/>
+                                <w:szCs w:val="18"/>
+                              </w:rPr>
+                              <w:t>VM</w:t>
+                            </w:r>
+                            <w:r>
+                              <w:rPr>
+                                <w:sz w:val="18"/>
+                                <w:szCs w:val="18"/>
+                              </w:rPr>
+                              <w:t xml:space="preserve"> </w:t>
+                            </w:r>
+                            <w:r>
+                              <w:rPr>
+                                <w:sz w:val="18"/>
+                                <w:szCs w:val="18"/>
+                              </w:rPr>
+                              <w:t>(Oracle</w:t>
+                            </w:r>
+                            <w:r>
+                              <w:rPr>
+                                <w:sz w:val="18"/>
+                                <w:szCs w:val="18"/>
+                              </w:rPr>
+                              <w:t xml:space="preserve"> VM</w:t>
+                            </w:r>
+                            <w:r>
+                              <w:rPr>
+                                <w:sz w:val="18"/>
+                                <w:szCs w:val="18"/>
+                              </w:rPr>
+                              <w:t xml:space="preserve"> </w:t>
+                            </w:r>
+                            <w:proofErr w:type="spellStart"/>
+                            <w:r>
+                              <w:rPr>
+                                <w:sz w:val="18"/>
+                                <w:szCs w:val="18"/>
+                              </w:rPr>
+                              <w:t>VirtualBox</w:t>
+                            </w:r>
+                            <w:proofErr w:type="spellEnd"/>
+                            <w:r>
+                              <w:rPr>
+                                <w:sz w:val="18"/>
+                                <w:szCs w:val="18"/>
+                              </w:rPr>
+                              <w:t>)</w:t>
+                            </w:r>
+                          </w:p>
+                        </w:txbxContent>
+                      </v:textbox>
+                    </v:shape>
+                    <v:rect id="Rectangle 4" o:spid="_x0000_s1068" style="position:absolute;left:36375;top:32863;width:14202;height:3193;visibility:visible;mso-wrap-style:square;v-text-anchor:middle" o:gfxdata="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" fillcolor="white [3201]" strokecolor="#2683c6 [3209]" strokeweight="1pt"/>
+                    <v:shape id="Text Box 60" o:spid="_x0000_s1069" type="#_x0000_t202" style="position:absolute;left:36375;top:32392;width:14202;height:4105;visibility:visible;mso-wrap-style:square;v-text-anchor:top" o:gfxdata="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" filled="f" stroked="f" strokeweight=".5pt">
+                      <v:textbox>
+                        <w:txbxContent>
+                          <w:p>
+                            <w:pPr>
+                              <w:jc w:val="center"/>
+                              <w:rPr>
+                                <w:sz w:val="18"/>
+                                <w:szCs w:val="18"/>
+                              </w:rPr>
+                            </w:pPr>
+                            <w:r>
+                              <w:rPr>
+                                <w:sz w:val="18"/>
+                                <w:szCs w:val="18"/>
+                              </w:rPr>
+                              <w:t>Android Emulator (</w:t>
+                            </w:r>
+                            <w:proofErr w:type="spellStart"/>
+                            <w:r>
+                              <w:rPr>
+                                <w:sz w:val="18"/>
+                                <w:szCs w:val="18"/>
+                              </w:rPr>
+                              <w:t>Genymotion</w:t>
+                            </w:r>
+                            <w:proofErr w:type="spellEnd"/>
+                            <w:r>
+                              <w:rPr>
+                                <w:sz w:val="18"/>
+                                <w:szCs w:val="18"/>
+                              </w:rPr>
+                              <w:t>)</w:t>
+                            </w:r>
+                          </w:p>
+                        </w:txbxContent>
+                      </v:textbox>
+                    </v:shape>
+                  </v:group>
+                  <v:shape id="Text Box 17" o:spid="_x0000_s1070" type="#_x0000_t202" style="position:absolute;left:36375;top:30480;width:14298;height:2358;visibility:visible;mso-wrap-style:square;v-text-anchor:top" o:gfxdata="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" filled="f" stroked="f" strokeweight=".5pt">
+                    <v:textbox>
+                      <w:txbxContent>
+                        <w:p>
+                          <w:pPr>
+                            <w:jc w:val="center"/>
+                            <w:rPr>
+                              <w:sz w:val="18"/>
+                              <w:szCs w:val="18"/>
+                            </w:rPr>
+                          </w:pPr>
+                          <w:proofErr w:type="spellStart"/>
+                          <w:r>
+                            <w:rPr>
+                              <w:sz w:val="18"/>
+                              <w:szCs w:val="18"/>
+                            </w:rPr>
+                            <w:t>Appium</w:t>
+                          </w:r>
+                          <w:proofErr w:type="spellEnd"/>
+                          <w:r>
+                            <w:rPr>
+                              <w:sz w:val="18"/>
+                              <w:szCs w:val="18"/>
+                            </w:rPr>
+                            <w:t xml:space="preserve"> </w:t>
+                          </w:r>
+                          <w:r>
+                            <w:rPr>
+                              <w:sz w:val="18"/>
+                              <w:szCs w:val="18"/>
+                            </w:rPr>
+                            <w:t>Server</w:t>
+                          </w:r>
+                        </w:p>
+                      </w:txbxContent>
+                    </v:textbox>
+                  </v:shape>
+                </v:group>
                 <w10:anchorlock/>
               </v:group>
             </w:pict>
@@ -3224,7 +3670,13 @@
         <w:t xml:space="preserve"> involved when performing an action or determining the result of a test. These may</w:t>
       </w:r>
       <w:r>
-        <w:t xml:space="preserve"> range from driver connection setup and configuration to the individual steps that must be executed to perform a more generic action</w:t>
+        <w:t xml:space="preserve"> range from driver connection se</w:t>
+      </w:r>
+      <w:r>
+        <w:t xml:space="preserve">tup and configuration to more granular </w:t>
+      </w:r>
+      <w:r>
+        <w:t>steps that must be executed to perform a more generic action</w:t>
       </w:r>
       <w:r>
         <w:t>.</w:t>
@@ -3319,8 +3771,141 @@
       <w:pPr>
         <w:pStyle w:val="Heading4"/>
       </w:pPr>
+      <w:proofErr w:type="spellStart"/>
       <w:r>
         <w:lastRenderedPageBreak/>
+        <w:t>Appium</w:t>
+      </w:r>
+      <w:proofErr w:type="spellEnd"/>
+      <w:r>
+        <w:t xml:space="preserve"> Android Driver</w:t>
+      </w:r>
+    </w:p>
+    <w:p>
+      <w:r>
+        <w:t xml:space="preserve">The Android Driver is similar in function to the Selenium WebDriver. It provides the necessary interfacing for interaction between the Java application and the </w:t>
+      </w:r>
+      <w:r>
+        <w:t xml:space="preserve">Android </w:t>
+      </w:r>
+      <w:r>
+        <w:t>mobile application</w:t>
+      </w:r>
+      <w:r>
+        <w:t>, also using the Selenium API to achieve this</w:t>
+      </w:r>
+      <w:r>
+        <w:t xml:space="preserve">. The </w:t>
+      </w:r>
+      <w:proofErr w:type="spellStart"/>
+      <w:r>
+        <w:t>Appium</w:t>
+      </w:r>
+      <w:proofErr w:type="spellEnd"/>
+      <w:r>
+        <w:t xml:space="preserve"> Android Driver must connect to the </w:t>
+      </w:r>
+      <w:proofErr w:type="spellStart"/>
+      <w:r>
+        <w:t>Appium</w:t>
+      </w:r>
+      <w:proofErr w:type="spellEnd"/>
+      <w:r>
+        <w:t xml:space="preserve"> Server to finally interact with the Android Emulator. </w:t>
+      </w:r>
+    </w:p>
+    <w:p>
+      <w:pPr>
+        <w:pStyle w:val="Heading4"/>
+      </w:pPr>
+      <w:r>
+        <w:t>Browsers and Emulators</w:t>
+      </w:r>
+    </w:p>
+    <w:p>
+      <w:r>
+        <w:t>Mozilla Firefox and Google Chrome are the two browsers used for website testing within the scope of this assignment. Selenium WebDriver integrates with Firefox without any particular configuration. However an additional Chrome driver must be provided for Selenium to integrate with Google Chrome. The path to the Chrome driver executable must be provided as a parameter to the WebDriver upon initialisation of the driver if tests must be run using Google Chrome.</w:t>
+      </w:r>
+    </w:p>
+    <w:p>
+      <w:r>
+        <w:t xml:space="preserve">An Android Emulator and an Android virtual machine are needed to run the mobile application tests. </w:t>
+      </w:r>
+      <w:proofErr w:type="spellStart"/>
+      <w:r>
+        <w:t>Genymotion</w:t>
+      </w:r>
+      <w:proofErr w:type="spellEnd"/>
+      <w:r>
+        <w:t xml:space="preserve"> is used as the emulator, while Oracle VM </w:t>
+      </w:r>
+      <w:proofErr w:type="spellStart"/>
+      <w:r>
+        <w:t>VirtualBox</w:t>
+      </w:r>
+      <w:proofErr w:type="spellEnd"/>
+      <w:r>
+        <w:t xml:space="preserve"> is used to host an Android </w:t>
+      </w:r>
+      <w:r>
+        <w:t xml:space="preserve">device </w:t>
+      </w:r>
+      <w:r>
+        <w:t>virtual machine.</w:t>
+      </w:r>
+      <w:r>
+        <w:t xml:space="preserve"> </w:t>
+      </w:r>
+      <w:proofErr w:type="spellStart"/>
+      <w:r>
+        <w:t>Genymotion</w:t>
+      </w:r>
+      <w:proofErr w:type="spellEnd"/>
+      <w:r>
+        <w:t xml:space="preserve"> makes use of the Android SDK to communicate with the Android device. </w:t>
+      </w:r>
+      <w:r>
+        <w:t xml:space="preserve">The device selected for the purpose of these tests was </w:t>
+      </w:r>
+      <w:r>
+        <w:rPr>
+          <w:i/>
+        </w:rPr>
+        <w:t>Goo</w:t>
+      </w:r>
+      <w:r>
+        <w:rPr>
+          <w:i/>
+        </w:rPr>
+        <w:t>gle Nexus 4 (Android version 4.2</w:t>
+      </w:r>
+      <w:r>
+        <w:rPr>
+          <w:i/>
+        </w:rPr>
+        <w:t>.</w:t>
+      </w:r>
+      <w:r>
+        <w:rPr>
+          <w:i/>
+        </w:rPr>
+        <w:t>2</w:t>
+      </w:r>
+      <w:r>
+        <w:rPr>
+          <w:i/>
+        </w:rPr>
+        <w:t xml:space="preserve"> – API 17)</w:t>
+      </w:r>
+      <w:r>
+        <w:t>.</w:t>
+      </w:r>
+    </w:p>
+    <w:p>
+      <w:pPr>
+        <w:pStyle w:val="Heading4"/>
+      </w:pPr>
+      <w:r>
         <w:t>Other</w:t>
       </w:r>
     </w:p>
@@ -3386,11 +3971,11 @@
       <w:pPr>
         <w:pStyle w:val="Heading3"/>
       </w:pPr>
-      <w:bookmarkStart w:id="5" w:name="_Toc439586082"/>
+      <w:bookmarkStart w:id="4" w:name="_Toc439586082"/>
       <w:r>
         <w:t>Website testing</w:t>
       </w:r>
-      <w:bookmarkEnd w:id="5"/>
+      <w:bookmarkEnd w:id="4"/>
     </w:p>
     <w:p>
       <w:r>
@@ -3473,6 +4058,11 @@
     </w:p>
     <w:p>
       <w:pPr>
+        <w:pStyle w:val="ListParagraph"/>
+      </w:pPr>
+    </w:p>
+    <w:p>
+      <w:pPr>
         <w:pStyle w:val="Heading4"/>
       </w:pPr>
       <w:r>
@@ -3500,6 +4090,7 @@
         <w:rPr>
           <w:i/>
         </w:rPr>
+        <w:lastRenderedPageBreak/>
         <w:t>NavigationSteps</w:t>
       </w:r>
       <w:proofErr w:type="spellEnd"/>
@@ -3625,11 +4216,7 @@
       </w:r>
       <w:proofErr w:type="spellEnd"/>
       <w:r>
-        <w:t xml:space="preserve"> class cleaner and easier to </w:t>
-      </w:r>
-      <w:r>
-        <w:lastRenderedPageBreak/>
-        <w:t>manage. The below class diagram represents the relationship between the page object model classes. The following image shows some of the sections of the Evernote Home page.</w:t>
+        <w:t xml:space="preserve"> class cleaner and easier to manage. The below class diagram represents the relationship between the page object model classes. The following image shows some of the sections of the Evernote Home page.</w:t>
       </w:r>
     </w:p>
     <w:p>
@@ -3706,6 +4293,7 @@
           <w:noProof/>
           <w:lang w:eastAsia="en-GB"/>
         </w:rPr>
+        <w:lastRenderedPageBreak/>
         <w:drawing>
           <wp:inline distT="0" distB="0" distL="0" distR="0">
             <wp:extent cx="5724525" cy="3657600"/>
@@ -3769,7 +4357,6 @@
           <w:noProof/>
           <w:lang w:eastAsia="en-GB"/>
         </w:rPr>
-        <w:lastRenderedPageBreak/>
         <w:t>Other classes</w:t>
       </w:r>
     </w:p>
@@ -3816,41 +4403,46 @@
           <w:lang w:eastAsia="en-GB"/>
         </w:rPr>
       </w:pPr>
+      <w:proofErr w:type="spellStart"/>
       <w:r>
         <w:rPr>
           <w:i/>
           <w:lang w:eastAsia="en-GB"/>
         </w:rPr>
-        <w:t xml:space="preserve">Driver and </w:t>
-      </w:r>
-      <w:proofErr w:type="spellStart"/>
-      <w:r>
-        <w:rPr>
-          <w:i/>
+        <w:t>DriverHelper</w:t>
+      </w:r>
+      <w:proofErr w:type="spellEnd"/>
+    </w:p>
+    <w:p>
+      <w:pPr>
+        <w:pStyle w:val="ListParagraph"/>
+        <w:rPr>
           <w:lang w:eastAsia="en-GB"/>
         </w:rPr>
-        <w:t>DriverHelper</w:t>
-      </w:r>
-      <w:proofErr w:type="spellEnd"/>
-    </w:p>
-    <w:p>
-      <w:pPr>
-        <w:pStyle w:val="ListParagraph"/>
+      </w:pPr>
+      <w:r>
         <w:rPr>
           <w:lang w:eastAsia="en-GB"/>
         </w:rPr>
-      </w:pPr>
+        <w:t>Wrap</w:t>
+      </w:r>
       <w:r>
         <w:rPr>
           <w:lang w:eastAsia="en-GB"/>
         </w:rPr>
-        <w:t>Wrap the Selenium web driver initialisation and shutdown and also</w:t>
+        <w:t>s</w:t>
       </w:r>
       <w:r>
         <w:rPr>
           <w:lang w:eastAsia="en-GB"/>
         </w:rPr>
-        <w:t xml:space="preserve"> a few functions </w:t>
+        <w:t xml:space="preserve"> </w:t>
+      </w:r>
+      <w:r>
+        <w:rPr>
+          <w:lang w:eastAsia="en-GB"/>
+        </w:rPr>
+        <w:t xml:space="preserve">a few functions </w:t>
       </w:r>
       <w:r>
         <w:rPr>
@@ -3947,130 +4539,226 @@
           <w:i/>
           <w:lang w:eastAsia="en-GB"/>
         </w:rPr>
-        <w:t>P</w:t>
-      </w:r>
+        <w:t>SiteUtils</w:t>
+      </w:r>
+      <w:proofErr w:type="spellEnd"/>
+    </w:p>
+    <w:p>
+      <w:pPr>
+        <w:pStyle w:val="ListParagraph"/>
+        <w:rPr>
+          <w:lang w:eastAsia="en-GB"/>
+        </w:rPr>
+      </w:pPr>
+      <w:r>
+        <w:rPr>
+          <w:lang w:eastAsia="en-GB"/>
+        </w:rPr>
+        <w:t>Provides a function for the translation of a site name (</w:t>
+      </w:r>
+      <w:proofErr w:type="spellStart"/>
+      <w:r>
+        <w:rPr>
+          <w:lang w:eastAsia="en-GB"/>
+        </w:rPr>
+        <w:t>eg</w:t>
+      </w:r>
+      <w:proofErr w:type="spellEnd"/>
+      <w:r>
+        <w:rPr>
+          <w:lang w:eastAsia="en-GB"/>
+        </w:rPr>
+        <w:t>. Evernote home) to the actual URL of the web page.</w:t>
+      </w:r>
+    </w:p>
+    <w:p/>
+    <w:p>
+      <w:pPr>
+        <w:pStyle w:val="Heading3"/>
+      </w:pPr>
+      <w:bookmarkStart w:id="5" w:name="_Toc439586083"/>
+      <w:r>
+        <w:t>Mobile application testing</w:t>
+      </w:r>
+      <w:bookmarkEnd w:id="5"/>
+    </w:p>
+    <w:p>
+      <w:r>
+        <w:t>Mobile application testing involved the download and installation of a number of tools, which are necessary to have a virtual setup of a mobile device on which to perform the tests. Once installed, the s</w:t>
+      </w:r>
+      <w:r>
+        <w:t xml:space="preserve">et of test cases for the </w:t>
+      </w:r>
+      <w:r>
+        <w:t>Android Contacts App</w:t>
+      </w:r>
+      <w:r>
+        <w:t xml:space="preserve"> </w:t>
+      </w:r>
+      <w:r>
+        <w:t xml:space="preserve">that </w:t>
+      </w:r>
+      <w:r>
+        <w:t>were provided in text format were converted into feature files</w:t>
+      </w:r>
+      <w:r>
+        <w:t>,</w:t>
+      </w:r>
+      <w:r>
+        <w:t xml:space="preserve"> and the code required to mimic user actions was developed to finally determine the success or failure of the actions.</w:t>
+      </w:r>
+    </w:p>
+    <w:p>
+      <w:pPr>
+        <w:pStyle w:val="Heading4"/>
+      </w:pPr>
+      <w:r>
+        <w:t>Feature file</w:t>
+      </w:r>
+      <w:r>
+        <w:t>s</w:t>
+      </w:r>
+    </w:p>
+    <w:p>
+      <w:r>
+        <w:t>A single</w:t>
+      </w:r>
+      <w:r>
+        <w:t xml:space="preserve"> feature files were created (</w:t>
+      </w:r>
+      <w:proofErr w:type="spellStart"/>
       <w:r>
         <w:rPr>
           <w:i/>
-          <w:lang w:eastAsia="en-GB"/>
-        </w:rPr>
-        <w:t>ropertyUtils</w:t>
+        </w:rPr>
+        <w:t>contacts</w:t>
+      </w:r>
+      <w:r>
+        <w:rPr>
+          <w:i/>
+        </w:rPr>
+        <w:t>.feature</w:t>
       </w:r>
       <w:proofErr w:type="spellEnd"/>
-    </w:p>
-    <w:p>
-      <w:pPr>
-        <w:pStyle w:val="ListParagraph"/>
-        <w:rPr>
-          <w:lang w:eastAsia="en-GB"/>
-        </w:rPr>
-      </w:pPr>
-      <w:r>
-        <w:rPr>
-          <w:lang w:eastAsia="en-GB"/>
-        </w:rPr>
-        <w:t>Offers a set of functions to retrieve values from property files</w:t>
-      </w:r>
-    </w:p>
-    <w:p>
-      <w:pPr>
-        <w:pStyle w:val="ListParagraph"/>
-        <w:rPr>
-          <w:lang w:eastAsia="en-GB"/>
-        </w:rPr>
-      </w:pPr>
-    </w:p>
-    <w:p>
-      <w:pPr>
-        <w:pStyle w:val="ListParagraph"/>
-        <w:numPr>
-          <w:ilvl w:val="0"/>
-          <w:numId w:val="7"/>
-        </w:numPr>
+      <w:r>
+        <w:t>)</w:t>
+      </w:r>
+      <w:r>
+        <w:t>. The file d</w:t>
+      </w:r>
+      <w:r>
+        <w:t xml:space="preserve">efines scenarios related to the </w:t>
+      </w:r>
+      <w:r>
+        <w:t>management of contacts using the Android Contacts app</w:t>
+      </w:r>
+      <w:r>
+        <w:t>.</w:t>
+      </w:r>
+    </w:p>
+    <w:p>
+      <w:pPr>
+        <w:pStyle w:val="Heading4"/>
+      </w:pPr>
+      <w:r>
+        <w:lastRenderedPageBreak/>
+        <w:t>Step definition class</w:t>
+      </w:r>
+      <w:r>
+        <w:t>es</w:t>
+      </w:r>
+    </w:p>
+    <w:p>
+      <w:r>
+        <w:t xml:space="preserve">The </w:t>
+      </w:r>
+      <w:proofErr w:type="spellStart"/>
+      <w:r>
         <w:rPr>
           <w:i/>
-          <w:lang w:eastAsia="en-GB"/>
-        </w:rPr>
-      </w:pPr>
+        </w:rPr>
+        <w:t>Contact</w:t>
+      </w:r>
+      <w:r>
+        <w:rPr>
+          <w:i/>
+        </w:rPr>
+        <w:t>Steps</w:t>
+      </w:r>
+      <w:proofErr w:type="spellEnd"/>
+      <w:r>
+        <w:rPr>
+          <w:i/>
+        </w:rPr>
+        <w:t xml:space="preserve"> </w:t>
+      </w:r>
+      <w:r>
+        <w:t>class d</w:t>
+      </w:r>
+      <w:r>
+        <w:t xml:space="preserve">efines steps related to </w:t>
+      </w:r>
+      <w:r>
+        <w:t>contact management</w:t>
+      </w:r>
+      <w:r>
+        <w:t>.</w:t>
+      </w:r>
+    </w:p>
+    <w:p>
+      <w:pPr>
+        <w:pStyle w:val="Heading4"/>
+      </w:pPr>
+      <w:r>
+        <w:t>Page object model class</w:t>
+      </w:r>
+      <w:r>
+        <w:t>es</w:t>
+      </w:r>
+    </w:p>
+    <w:p>
+      <w:r>
+        <w:t xml:space="preserve">The </w:t>
+      </w:r>
       <w:proofErr w:type="spellStart"/>
       <w:r>
         <w:rPr>
           <w:i/>
-          <w:lang w:eastAsia="en-GB"/>
-        </w:rPr>
-        <w:t>SiteUtils</w:t>
+        </w:rPr>
+        <w:t>ContactsApp</w:t>
       </w:r>
       <w:proofErr w:type="spellEnd"/>
-    </w:p>
-    <w:p>
-      <w:pPr>
-        <w:pStyle w:val="ListParagraph"/>
-        <w:rPr>
-          <w:lang w:eastAsia="en-GB"/>
-        </w:rPr>
-      </w:pPr>
-      <w:r>
-        <w:rPr>
-          <w:lang w:eastAsia="en-GB"/>
-        </w:rPr>
-        <w:t>Provides a function for the translation of a site name (</w:t>
-      </w:r>
-      <w:proofErr w:type="spellStart"/>
-      <w:r>
-        <w:rPr>
-          <w:lang w:eastAsia="en-GB"/>
-        </w:rPr>
-        <w:t>eg</w:t>
-      </w:r>
-      <w:proofErr w:type="spellEnd"/>
-      <w:r>
-        <w:rPr>
-          <w:lang w:eastAsia="en-GB"/>
-        </w:rPr>
-        <w:t>. Evernote home) to the actual URL of the web page.</w:t>
+      <w:r>
+        <w:t xml:space="preserve"> class abstracts the logic and granular interaction with the mobile device necessary to perform the steps defined in the step definition class. </w:t>
       </w:r>
     </w:p>
     <w:p/>
     <w:p>
       <w:pPr>
+        <w:pStyle w:val="Heading2"/>
+      </w:pPr>
+      <w:bookmarkStart w:id="6" w:name="_Toc439586084"/>
+      <w:r>
+        <w:t>Assumptions, difficulties</w:t>
+      </w:r>
+      <w:r>
+        <w:t xml:space="preserve"> encountered</w:t>
+      </w:r>
+      <w:r>
+        <w:t xml:space="preserve"> and possible improvements</w:t>
+      </w:r>
+      <w:bookmarkEnd w:id="6"/>
+    </w:p>
+    <w:p/>
+    <w:p>
+      <w:pPr>
         <w:pStyle w:val="Heading3"/>
       </w:pPr>
-      <w:bookmarkStart w:id="6" w:name="_Toc439586083"/>
-      <w:r>
-        <w:t>Mobile application testing</w:t>
-      </w:r>
-      <w:bookmarkEnd w:id="6"/>
-    </w:p>
-    <w:p/>
-    <w:p>
-      <w:pPr>
-        <w:pStyle w:val="Heading2"/>
-      </w:pPr>
-      <w:bookmarkStart w:id="7" w:name="_Toc439586084"/>
-      <w:r>
-        <w:t>Assumptions, difficulties</w:t>
-      </w:r>
-      <w:r>
-        <w:t xml:space="preserve"> encountered</w:t>
-      </w:r>
-      <w:r>
-        <w:t xml:space="preserve"> and possible improvements</w:t>
+      <w:bookmarkStart w:id="7" w:name="_Toc439586085"/>
+      <w:r>
+        <w:t>Website testing</w:t>
       </w:r>
       <w:bookmarkEnd w:id="7"/>
-    </w:p>
-    <w:p/>
-    <w:p>
-      <w:pPr>
-        <w:pStyle w:val="Heading3"/>
-      </w:pPr>
-      <w:bookmarkStart w:id="8" w:name="_Toc439586085"/>
-      <w:r>
-        <w:t>Website</w:t>
-      </w:r>
-      <w:r>
-        <w:t xml:space="preserve"> testing</w:t>
-      </w:r>
-      <w:bookmarkEnd w:id="8"/>
     </w:p>
     <w:p>
       <w:pPr>
@@ -4388,17 +5076,11 @@
         </w:numPr>
       </w:pPr>
       <w:r>
-        <w:t>‘</w:t>
-      </w:r>
-      <w:r>
-        <w:t xml:space="preserve">Create a note </w:t>
+        <w:t xml:space="preserve">‘Create a note </w:t>
       </w:r>
       <w:r>
         <w:softHyphen/>
-        <w:t xml:space="preserve"> set note title and body. Make sure that the note just created </w:t>
-      </w:r>
-      <w:r>
-        <w:t>is displayed in the Notes list.’</w:t>
+        <w:t xml:space="preserve"> set note title and body. Make sure that the note just created is displayed in the Notes list.’</w:t>
       </w:r>
     </w:p>
     <w:p>
@@ -4410,13 +5092,7 @@
         </w:numPr>
       </w:pPr>
       <w:r>
-        <w:t>‘</w:t>
-      </w:r>
-      <w:r>
-        <w:t>Create a note, log out, log in again and make sure that the note is</w:t>
-      </w:r>
-      <w:r>
-        <w:t xml:space="preserve"> still saved in the Notes list.’</w:t>
+        <w:t>‘Create a note, log out, log in again and make sure that the note is still saved in the Notes list.’</w:t>
       </w:r>
     </w:p>
     <w:p>
@@ -4428,13 +5104,7 @@
         </w:numPr>
       </w:pPr>
       <w:r>
-        <w:t>‘</w:t>
-      </w:r>
-      <w:r>
-        <w:t>Create a note, mark it as favourite (shortcut), then make sure that it is listed under Shortcuts.</w:t>
-      </w:r>
-      <w:r>
-        <w:t>’</w:t>
+        <w:t>‘Create a note, mark it as favourite (shortcut), then make sure that it is listed under Shortcuts.’</w:t>
       </w:r>
     </w:p>
     <w:p>
@@ -4446,13 +5116,7 @@
         </w:numPr>
       </w:pPr>
       <w:r>
-        <w:t>‘</w:t>
-      </w:r>
-      <w:r>
-        <w:t>Create 3 notes and ensure that sorting works well in the Notes list</w:t>
-      </w:r>
-      <w:r>
-        <w:t>…’</w:t>
+        <w:t>‘Create 3 notes and ensure that sorting works well in the Notes list…’</w:t>
       </w:r>
     </w:p>
     <w:p>
@@ -4460,7 +5124,6 @@
         <w:ind w:left="720"/>
       </w:pPr>
       <w:r>
-        <w:lastRenderedPageBreak/>
         <w:t>Feature scenarios:</w:t>
       </w:r>
     </w:p>
@@ -4579,6 +5242,7 @@
           <w:noProof/>
           <w:lang w:eastAsia="en-GB"/>
         </w:rPr>
+        <w:lastRenderedPageBreak/>
         <w:drawing>
           <wp:inline distT="0" distB="0" distL="0" distR="0" wp14:anchorId="653C1000" wp14:editId="4EDB936F">
             <wp:extent cx="5216400" cy="1058400"/>
@@ -4692,16 +5356,136 @@
         <w:t>With a scenario similar to this, only 3 notes will be created and notes will be deleted only once, reducing the overheads involved in doing so.</w:t>
       </w:r>
     </w:p>
+    <w:p>
+      <w:pPr>
+        <w:ind w:left="720"/>
+      </w:pPr>
+      <w:r>
+        <w:t>Although this would optimise performance, a balance between performance optimisation and the scope of a scenario</w:t>
+      </w:r>
+      <w:r>
+        <w:t xml:space="preserve"> must be found</w:t>
+      </w:r>
+      <w:r>
+        <w:t xml:space="preserve">, so that tests that do not depend on previous </w:t>
+      </w:r>
+      <w:r>
+        <w:t>ones may still be tested if a previous test fails.</w:t>
+      </w:r>
+    </w:p>
     <w:p/>
     <w:p>
       <w:pPr>
         <w:pStyle w:val="Heading3"/>
       </w:pPr>
-      <w:bookmarkStart w:id="9" w:name="_Toc439586086"/>
+      <w:bookmarkStart w:id="8" w:name="_Toc439586086"/>
       <w:r>
         <w:t>Mobile application testing</w:t>
       </w:r>
-      <w:bookmarkEnd w:id="9"/>
+      <w:bookmarkEnd w:id="8"/>
+    </w:p>
+    <w:p>
+      <w:pPr>
+        <w:pStyle w:val="Heading4"/>
+      </w:pPr>
+      <w:r>
+        <w:t>Assumptions</w:t>
+      </w:r>
+    </w:p>
+    <w:p/>
+    <w:p>
+      <w:pPr>
+        <w:pStyle w:val="ListParagraph"/>
+        <w:numPr>
+          <w:ilvl w:val="0"/>
+          <w:numId w:val="13"/>
+        </w:numPr>
+        <w:rPr>
+          <w:b/>
+          <w:i/>
+        </w:rPr>
+      </w:pPr>
+      <w:r>
+        <w:rPr>
+          <w:b/>
+          <w:i/>
+        </w:rPr>
+        <w:t>The Evernote user account exists and is active</w:t>
+      </w:r>
+    </w:p>
+    <w:p>
+      <w:pPr>
+        <w:pStyle w:val="ListParagraph"/>
+      </w:pPr>
+      <w:r>
+        <w:t>The user account configured as the existing account is expected to be a valid Evernote account.</w:t>
+      </w:r>
+    </w:p>
+    <w:p>
+      <w:pPr>
+        <w:pStyle w:val="Heading4"/>
+      </w:pPr>
+      <w:r>
+        <w:t>Issues and solutions</w:t>
+      </w:r>
+    </w:p>
+    <w:p/>
+    <w:p>
+      <w:pPr>
+        <w:pStyle w:val="Heading4"/>
+      </w:pPr>
+      <w:r>
+        <w:t>Possible improvements</w:t>
+      </w:r>
+    </w:p>
+    <w:p/>
+    <w:p>
+      <w:pPr>
+        <w:pStyle w:val="ListParagraph"/>
+        <w:numPr>
+          <w:ilvl w:val="0"/>
+          <w:numId w:val="14"/>
+        </w:numPr>
+        <w:rPr>
+          <w:b/>
+          <w:i/>
+        </w:rPr>
+      </w:pPr>
+      <w:r>
+        <w:rPr>
+          <w:b/>
+          <w:i/>
+        </w:rPr>
+        <w:t>Error handling</w:t>
+      </w:r>
+    </w:p>
+    <w:p>
+      <w:pPr>
+        <w:pStyle w:val="ListParagraph"/>
+      </w:pPr>
+      <w:r>
+        <w:t xml:space="preserve">The Selenium WebDriver throws a </w:t>
+      </w:r>
+      <w:proofErr w:type="spellStart"/>
+      <w:r>
+        <w:t>WebDriverException</w:t>
+      </w:r>
+      <w:proofErr w:type="spellEnd"/>
+      <w:r>
+        <w:t xml:space="preserve"> for several types of error. The same type of exception is thrown when an element is not present in the HTML DOM, when an </w:t>
+      </w:r>
+      <w:r>
+        <w:lastRenderedPageBreak/>
+        <w:t xml:space="preserve">element is not visible, when an element cannot be interacted with at the time, when an element is stale, etc. More specific custom exceptions could be implemented and thrown depending on the </w:t>
+      </w:r>
+      <w:proofErr w:type="spellStart"/>
+      <w:r>
+        <w:t>WebDriverException</w:t>
+      </w:r>
+      <w:proofErr w:type="spellEnd"/>
+      <w:r>
+        <w:t xml:space="preserve"> message. This would facilitate having different logic within the page object models depending on the outcome of the element search or interaction.</w:t>
+      </w:r>
     </w:p>
     <w:p/>
     <w:p/>
@@ -4709,23 +5493,22 @@
       <w:pPr>
         <w:pStyle w:val="Heading1"/>
       </w:pPr>
-      <w:bookmarkStart w:id="10" w:name="_Toc439586087"/>
+      <w:bookmarkStart w:id="9" w:name="_Toc439586087"/>
       <w:r>
         <w:t>Installation of Testing and Continuous Integration tools</w:t>
       </w:r>
+      <w:bookmarkEnd w:id="9"/>
+    </w:p>
+    <w:p/>
+    <w:p>
+      <w:pPr>
+        <w:pStyle w:val="Heading2"/>
+      </w:pPr>
+      <w:bookmarkStart w:id="10" w:name="_Toc439586088"/>
+      <w:r>
+        <w:t>Installation of Selenium Grid</w:t>
+      </w:r>
       <w:bookmarkEnd w:id="10"/>
-    </w:p>
-    <w:p/>
-    <w:p>
-      <w:pPr>
-        <w:pStyle w:val="Heading2"/>
-      </w:pPr>
-      <w:bookmarkStart w:id="11" w:name="_Toc439586088"/>
-      <w:r>
-        <w:lastRenderedPageBreak/>
-        <w:t>Installation of Selenium Grid</w:t>
-      </w:r>
-      <w:bookmarkEnd w:id="11"/>
     </w:p>
     <w:p/>
     <w:p>
@@ -4875,7 +5658,275 @@
     </w:p>
     <w:p>
       <w:r>
-        <w:t>This setup is not used in conjunction with Jenkins.</w:t>
+        <w:t>Note that t</w:t>
+      </w:r>
+      <w:r>
+        <w:t>his setup is not used in conjunction with Jenkins.</w:t>
+      </w:r>
+    </w:p>
+    <w:p>
+      <w:r>
+        <w:t xml:space="preserve">Selenium WebDriver initialisation was modified to use the </w:t>
+      </w:r>
+      <w:proofErr w:type="spellStart"/>
+      <w:r>
+        <w:t>RemoveWebDriver</w:t>
+      </w:r>
+      <w:proofErr w:type="spellEnd"/>
+      <w:r>
+        <w:t xml:space="preserve"> class if tests must be run using the Selenium Grid. The Selenium Hub URL and the browser capabilities are passed as parameters to the </w:t>
+      </w:r>
+      <w:proofErr w:type="spellStart"/>
+      <w:r>
+        <w:t>RemoteWebDriver</w:t>
+      </w:r>
+      <w:proofErr w:type="spellEnd"/>
+      <w:r>
+        <w:t xml:space="preserve"> upon initialisation. </w:t>
+      </w:r>
+    </w:p>
+    <w:p/>
+    <w:p>
+      <w:pPr>
+        <w:pStyle w:val="Heading2"/>
+      </w:pPr>
+      <w:r>
+        <w:t>Installation of mobile application testing tools</w:t>
+      </w:r>
+    </w:p>
+    <w:p/>
+    <w:p>
+      <w:r>
+        <w:t xml:space="preserve">Additional tools </w:t>
+      </w:r>
+      <w:r>
+        <w:t>needed</w:t>
+      </w:r>
+      <w:r>
+        <w:t xml:space="preserve"> to be installed in order to </w:t>
+      </w:r>
+      <w:r>
+        <w:t>integrate the Java test application with the underlying Android device. These</w:t>
+      </w:r>
+      <w:r>
+        <w:t xml:space="preserve"> are:</w:t>
+      </w:r>
+    </w:p>
+    <w:p>
+      <w:pPr>
+        <w:pStyle w:val="ListParagraph"/>
+        <w:numPr>
+          <w:ilvl w:val="0"/>
+          <w:numId w:val="16"/>
+        </w:numPr>
+      </w:pPr>
+      <w:proofErr w:type="spellStart"/>
+      <w:r>
+        <w:t>Appium</w:t>
+      </w:r>
+      <w:proofErr w:type="spellEnd"/>
+      <w:r>
+        <w:t xml:space="preserve"> Server</w:t>
+      </w:r>
+    </w:p>
+    <w:p>
+      <w:pPr>
+        <w:pStyle w:val="ListParagraph"/>
+        <w:numPr>
+          <w:ilvl w:val="0"/>
+          <w:numId w:val="16"/>
+        </w:numPr>
+      </w:pPr>
+      <w:r>
+        <w:lastRenderedPageBreak/>
+        <w:t>Android SDK (Android version 4.2.2 – API17)</w:t>
+      </w:r>
+    </w:p>
+    <w:p>
+      <w:pPr>
+        <w:pStyle w:val="ListParagraph"/>
+        <w:numPr>
+          <w:ilvl w:val="0"/>
+          <w:numId w:val="16"/>
+        </w:numPr>
+      </w:pPr>
+      <w:proofErr w:type="spellStart"/>
+      <w:r>
+        <w:t>Genymotion</w:t>
+      </w:r>
+      <w:proofErr w:type="spellEnd"/>
+      <w:r>
+        <w:t xml:space="preserve"> and Oracle VM </w:t>
+      </w:r>
+      <w:proofErr w:type="spellStart"/>
+      <w:r>
+        <w:t>VirtualBox</w:t>
+      </w:r>
+      <w:proofErr w:type="spellEnd"/>
+    </w:p>
+    <w:p>
+      <w:pPr>
+        <w:pStyle w:val="ListParagraph"/>
+        <w:numPr>
+          <w:ilvl w:val="0"/>
+          <w:numId w:val="16"/>
+        </w:numPr>
+      </w:pPr>
+      <w:r>
+        <w:t>An Android virtual device (Google Nexus 4, Android version 4.2.2 – API17)</w:t>
+      </w:r>
+    </w:p>
+    <w:p>
+      <w:r>
+        <w:t xml:space="preserve">The installation procedure was provided as part of the assignment document. </w:t>
+      </w:r>
+    </w:p>
+    <w:p>
+      <w:pPr>
+        <w:pStyle w:val="Heading3"/>
+        <w:rPr>
+          <w:rStyle w:val="Strong"/>
+          <w:b/>
+        </w:rPr>
+      </w:pPr>
+      <w:r>
+        <w:rPr>
+          <w:rStyle w:val="Strong"/>
+          <w:b/>
+        </w:rPr>
+        <w:t>Difficulties during installation</w:t>
+      </w:r>
+    </w:p>
+    <w:p/>
+    <w:p>
+      <w:pPr>
+        <w:pStyle w:val="ListParagraph"/>
+        <w:numPr>
+          <w:ilvl w:val="0"/>
+          <w:numId w:val="17"/>
+        </w:numPr>
+        <w:rPr>
+          <w:i/>
+        </w:rPr>
+      </w:pPr>
+      <w:r>
+        <w:rPr>
+          <w:i/>
+        </w:rPr>
+        <w:t>Hard disk space</w:t>
+      </w:r>
+    </w:p>
+    <w:p>
+      <w:pPr>
+        <w:pStyle w:val="ListParagraph"/>
+      </w:pPr>
+      <w:r>
+        <w:t>At the time when I needed to install the above tools, I was facing disk space issues. This made it impossible for me to have the setup done at one go, and I had to uninstall and reinstall some tools since the installation would halt once the disk got full. After having cleared sufficient space for the installations, the applications were installed with no particular issues.</w:t>
+      </w:r>
+    </w:p>
+    <w:p>
+      <w:pPr>
+        <w:pStyle w:val="ListParagraph"/>
+      </w:pPr>
+    </w:p>
+    <w:p>
+      <w:pPr>
+        <w:pStyle w:val="ListParagraph"/>
+        <w:numPr>
+          <w:ilvl w:val="0"/>
+          <w:numId w:val="17"/>
+        </w:numPr>
+        <w:rPr>
+          <w:i/>
+        </w:rPr>
+      </w:pPr>
+      <w:r>
+        <w:rPr>
+          <w:i/>
+        </w:rPr>
+        <w:t>Environment variables</w:t>
+      </w:r>
+    </w:p>
+    <w:p>
+      <w:pPr>
+        <w:pStyle w:val="ListParagraph"/>
+      </w:pPr>
+      <w:r>
+        <w:t xml:space="preserve">Following the download of the Android SDK, the location of the tools and platform-tools directory had to be added to the PATH system variable. These were added and checked and rechecked, but the </w:t>
+      </w:r>
+      <w:proofErr w:type="spellStart"/>
+      <w:r>
+        <w:rPr>
+          <w:i/>
+        </w:rPr>
+        <w:t>adb</w:t>
+      </w:r>
+      <w:proofErr w:type="spellEnd"/>
+      <w:r>
+        <w:t xml:space="preserve"> application found in the platform-tools directory continued not to be found when run from command line. Once the Android SDK directory paths were moved to the beginning of the PATH variable (rather than added at the end) the </w:t>
+      </w:r>
+      <w:proofErr w:type="spellStart"/>
+      <w:r>
+        <w:rPr>
+          <w:i/>
+        </w:rPr>
+        <w:t>adb</w:t>
+      </w:r>
+      <w:proofErr w:type="spellEnd"/>
+      <w:r>
+        <w:t xml:space="preserve"> application was found, as expected.</w:t>
+      </w:r>
+      <w:bookmarkStart w:id="11" w:name="_GoBack"/>
+      <w:bookmarkEnd w:id="11"/>
+    </w:p>
+    <w:p>
+      <w:pPr>
+        <w:pStyle w:val="ListParagraph"/>
+      </w:pPr>
+    </w:p>
+    <w:p>
+      <w:pPr>
+        <w:pStyle w:val="ListParagraph"/>
+        <w:numPr>
+          <w:ilvl w:val="0"/>
+          <w:numId w:val="17"/>
+        </w:numPr>
+        <w:rPr>
+          <w:i/>
+        </w:rPr>
+      </w:pPr>
+      <w:r>
+        <w:rPr>
+          <w:i/>
+        </w:rPr>
+        <w:t>Virtual Device</w:t>
+      </w:r>
+    </w:p>
+    <w:p>
+      <w:pPr>
+        <w:pStyle w:val="ListParagraph"/>
+      </w:pPr>
+      <w:r>
+        <w:t xml:space="preserve">The first device I tried to use was the one provided in the assignment document. However, </w:t>
+      </w:r>
+      <w:proofErr w:type="spellStart"/>
+      <w:r>
+        <w:t>startup</w:t>
+      </w:r>
+      <w:proofErr w:type="spellEnd"/>
+      <w:r>
+        <w:t xml:space="preserve"> of the virtual device yielded no results – the device did not start up. I tried downloading a few other devices before settling for the Google Nexus 4. Issues encountered with other devices include devices not starting up as expected and the inability to take screenshots of the screen with the </w:t>
+      </w:r>
+      <w:proofErr w:type="spellStart"/>
+      <w:r>
+        <w:rPr>
+          <w:i/>
+        </w:rPr>
+        <w:t>uiautomatorviewer</w:t>
+      </w:r>
+      <w:proofErr w:type="spellEnd"/>
+      <w:r>
+        <w:t xml:space="preserve"> tool (available with the Android SDK), thus not being able to find elements to interact with within the mobile screen.</w:t>
       </w:r>
     </w:p>
     <w:p/>
@@ -4942,6 +5993,7 @@
         <w:pStyle w:val="Heading4"/>
       </w:pPr>
       <w:r>
+        <w:lastRenderedPageBreak/>
         <w:t>Additional plugins</w:t>
       </w:r>
     </w:p>
@@ -5004,11 +6056,7 @@
         <w:pStyle w:val="ListParagraph"/>
       </w:pPr>
       <w:r>
-        <w:t xml:space="preserve">Integrates the Selenium Grid setup within Jenkins. The Selenium Grid Hub and node/s are started up with Jenkins. Builds requiring the use of Selenium Grid will not need any </w:t>
-      </w:r>
-      <w:r>
-        <w:lastRenderedPageBreak/>
-        <w:t xml:space="preserve">additional servers to be running separately. Configuration of 1 Selenium node was added for which the browser types and number of browsers available on the node were set from the Selenium Grid plugin management screens. </w:t>
+        <w:t xml:space="preserve">Integrates the Selenium Grid setup within Jenkins. The Selenium Grid Hub and node/s are started up with Jenkins. Builds requiring the use of Selenium Grid will not need any additional servers to be running separately. Configuration of 1 Selenium node was added for which the browser types and number of browsers available on the node were set from the Selenium Grid plugin management screens. </w:t>
       </w:r>
     </w:p>
     <w:p>
@@ -5915,6 +6963,184 @@
 <file path=word/numbering.xml><?xml version="1.0" encoding="utf-8"?>
 <w:numbering xmlns:wpc="http://schemas.microsoft.com/office/word/2010/wordprocessingCanvas" xmlns:mc="http://schemas.openxmlformats.org/markup-compatibility/2006" xmlns:o="urn:schemas-microsoft-com:office:office" xmlns:r="http://schemas.openxmlformats.org/officeDocument/2006/relationships" xmlns:m="http://schemas.openxmlformats.org/officeDocument/2006/math" xmlns:v="urn:schemas-microsoft-com:vml" xmlns:wp14="http://schemas.microsoft.com/office/word/2010/wordprocessingDrawing" xmlns:wp="http://schemas.openxmlformats.org/drawingml/2006/wordprocessingDrawing" xmlns:w10="urn:schemas-microsoft-com:office:word" xmlns:w="http://schemas.openxmlformats.org/wordprocessingml/2006/main" xmlns:w14="http://schemas.microsoft.com/office/word/2010/wordml" xmlns:w15="http://schemas.microsoft.com/office/word/2012/wordml" xmlns:wpg="http://schemas.microsoft.com/office/word/2010/wordprocessingGroup" xmlns:wpi="http://schemas.microsoft.com/office/word/2010/wordprocessingInk" xmlns:wne="http://schemas.microsoft.com/office/word/2006/wordml" xmlns:wps="http://schemas.microsoft.com/office/word/2010/wordprocessingShape" mc:Ignorable="w14 w15 wp14">
   <w:abstractNum w:abstractNumId="0" w15:restartNumberingAfterBreak="0">
+    <w:nsid w:val="05303791"/>
+    <w:multiLevelType w:val="hybridMultilevel"/>
+    <w:tmpl w:val="9976AFCE"/>
+    <w:lvl w:ilvl="0" w:tplc="0809000F">
+      <w:start w:val="1"/>
+      <w:numFmt w:val="decimal"/>
+      <w:lvlText w:val="%1."/>
+      <w:lvlJc w:val="left"/>
+      <w:pPr>
+        <w:ind w:left="720" w:hanging="360"/>
+      </w:pPr>
+      <w:rPr>
+        <w:rFonts w:hint="default"/>
+      </w:rPr>
+    </w:lvl>
+    <w:lvl w:ilvl="1" w:tplc="08090019" w:tentative="1">
+      <w:start w:val="1"/>
+      <w:numFmt w:val="lowerLetter"/>
+      <w:lvlText w:val="%2."/>
+      <w:lvlJc w:val="left"/>
+      <w:pPr>
+        <w:ind w:left="1440" w:hanging="360"/>
+      </w:pPr>
+    </w:lvl>
+    <w:lvl w:ilvl="2" w:tplc="0809001B" w:tentative="1">
+      <w:start w:val="1"/>
+      <w:numFmt w:val="lowerRoman"/>
+      <w:lvlText w:val="%3."/>
+      <w:lvlJc w:val="right"/>
+      <w:pPr>
+        <w:ind w:left="2160" w:hanging="180"/>
+      </w:pPr>
+    </w:lvl>
+    <w:lvl w:ilvl="3" w:tplc="0809000F" w:tentative="1">
+      <w:start w:val="1"/>
+      <w:numFmt w:val="decimal"/>
+      <w:lvlText w:val="%4."/>
+      <w:lvlJc w:val="left"/>
+      <w:pPr>
+        <w:ind w:left="2880" w:hanging="360"/>
+      </w:pPr>
+    </w:lvl>
+    <w:lvl w:ilvl="4" w:tplc="08090019" w:tentative="1">
+      <w:start w:val="1"/>
+      <w:numFmt w:val="lowerLetter"/>
+      <w:lvlText w:val="%5."/>
+      <w:lvlJc w:val="left"/>
+      <w:pPr>
+        <w:ind w:left="3600" w:hanging="360"/>
+      </w:pPr>
+    </w:lvl>
+    <w:lvl w:ilvl="5" w:tplc="0809001B" w:tentative="1">
+      <w:start w:val="1"/>
+      <w:numFmt w:val="lowerRoman"/>
+      <w:lvlText w:val="%6."/>
+      <w:lvlJc w:val="right"/>
+      <w:pPr>
+        <w:ind w:left="4320" w:hanging="180"/>
+      </w:pPr>
+    </w:lvl>
+    <w:lvl w:ilvl="6" w:tplc="0809000F" w:tentative="1">
+      <w:start w:val="1"/>
+      <w:numFmt w:val="decimal"/>
+      <w:lvlText w:val="%7."/>
+      <w:lvlJc w:val="left"/>
+      <w:pPr>
+        <w:ind w:left="5040" w:hanging="360"/>
+      </w:pPr>
+    </w:lvl>
+    <w:lvl w:ilvl="7" w:tplc="08090019" w:tentative="1">
+      <w:start w:val="1"/>
+      <w:numFmt w:val="lowerLetter"/>
+      <w:lvlText w:val="%8."/>
+      <w:lvlJc w:val="left"/>
+      <w:pPr>
+        <w:ind w:left="5760" w:hanging="360"/>
+      </w:pPr>
+    </w:lvl>
+    <w:lvl w:ilvl="8" w:tplc="0809001B" w:tentative="1">
+      <w:start w:val="1"/>
+      <w:numFmt w:val="lowerRoman"/>
+      <w:lvlText w:val="%9."/>
+      <w:lvlJc w:val="right"/>
+      <w:pPr>
+        <w:ind w:left="6480" w:hanging="180"/>
+      </w:pPr>
+    </w:lvl>
+  </w:abstractNum>
+  <w:abstractNum w:abstractNumId="1" w15:restartNumberingAfterBreak="0">
+    <w:nsid w:val="06FC180E"/>
+    <w:multiLevelType w:val="hybridMultilevel"/>
+    <w:tmpl w:val="4CE2EED8"/>
+    <w:lvl w:ilvl="0" w:tplc="0809000F">
+      <w:start w:val="1"/>
+      <w:numFmt w:val="decimal"/>
+      <w:lvlText w:val="%1."/>
+      <w:lvlJc w:val="left"/>
+      <w:pPr>
+        <w:ind w:left="720" w:hanging="360"/>
+      </w:pPr>
+      <w:rPr>
+        <w:rFonts w:hint="default"/>
+      </w:rPr>
+    </w:lvl>
+    <w:lvl w:ilvl="1" w:tplc="08090019" w:tentative="1">
+      <w:start w:val="1"/>
+      <w:numFmt w:val="lowerLetter"/>
+      <w:lvlText w:val="%2."/>
+      <w:lvlJc w:val="left"/>
+      <w:pPr>
+        <w:ind w:left="1440" w:hanging="360"/>
+      </w:pPr>
+    </w:lvl>
+    <w:lvl w:ilvl="2" w:tplc="0809001B" w:tentative="1">
+      <w:start w:val="1"/>
+      <w:numFmt w:val="lowerRoman"/>
+      <w:lvlText w:val="%3."/>
+      <w:lvlJc w:val="right"/>
+      <w:pPr>
+        <w:ind w:left="2160" w:hanging="180"/>
+      </w:pPr>
+    </w:lvl>
+    <w:lvl w:ilvl="3" w:tplc="0809000F" w:tentative="1">
+      <w:start w:val="1"/>
+      <w:numFmt w:val="decimal"/>
+      <w:lvlText w:val="%4."/>
+      <w:lvlJc w:val="left"/>
+      <w:pPr>
+        <w:ind w:left="2880" w:hanging="360"/>
+      </w:pPr>
+    </w:lvl>
+    <w:lvl w:ilvl="4" w:tplc="08090019" w:tentative="1">
+      <w:start w:val="1"/>
+      <w:numFmt w:val="lowerLetter"/>
+      <w:lvlText w:val="%5."/>
+      <w:lvlJc w:val="left"/>
+      <w:pPr>
+        <w:ind w:left="3600" w:hanging="360"/>
+      </w:pPr>
+    </w:lvl>
+    <w:lvl w:ilvl="5" w:tplc="0809001B" w:tentative="1">
+      <w:start w:val="1"/>
+      <w:numFmt w:val="lowerRoman"/>
+      <w:lvlText w:val="%6."/>
+      <w:lvlJc w:val="right"/>
+      <w:pPr>
+        <w:ind w:left="4320" w:hanging="180"/>
+      </w:pPr>
+    </w:lvl>
+    <w:lvl w:ilvl="6" w:tplc="0809000F" w:tentative="1">
+      <w:start w:val="1"/>
+      <w:numFmt w:val="decimal"/>
+      <w:lvlText w:val="%7."/>
+      <w:lvlJc w:val="left"/>
+      <w:pPr>
+        <w:ind w:left="5040" w:hanging="360"/>
+      </w:pPr>
+    </w:lvl>
+    <w:lvl w:ilvl="7" w:tplc="08090019" w:tentative="1">
+      <w:start w:val="1"/>
+      <w:numFmt w:val="lowerLetter"/>
+      <w:lvlText w:val="%8."/>
+      <w:lvlJc w:val="left"/>
+      <w:pPr>
+        <w:ind w:left="5760" w:hanging="360"/>
+      </w:pPr>
+    </w:lvl>
+    <w:lvl w:ilvl="8" w:tplc="0809001B" w:tentative="1">
+      <w:start w:val="1"/>
+      <w:numFmt w:val="lowerRoman"/>
+      <w:lvlText w:val="%9."/>
+      <w:lvlJc w:val="right"/>
+      <w:pPr>
+        <w:ind w:left="6480" w:hanging="180"/>
+      </w:pPr>
+    </w:lvl>
+  </w:abstractNum>
+  <w:abstractNum w:abstractNumId="2" w15:restartNumberingAfterBreak="0">
     <w:nsid w:val="0C746206"/>
     <w:multiLevelType w:val="hybridMultilevel"/>
     <w:tmpl w:val="572A7C46"/>
@@ -6003,7 +7229,7 @@
       </w:pPr>
     </w:lvl>
   </w:abstractNum>
-  <w:abstractNum w:abstractNumId="1" w15:restartNumberingAfterBreak="0">
+  <w:abstractNum w:abstractNumId="3" w15:restartNumberingAfterBreak="0">
     <w:nsid w:val="0D5E1039"/>
     <w:multiLevelType w:val="hybridMultilevel"/>
     <w:tmpl w:val="4CE2EED8"/>
@@ -6092,7 +7318,7 @@
       </w:pPr>
     </w:lvl>
   </w:abstractNum>
-  <w:abstractNum w:abstractNumId="2" w15:restartNumberingAfterBreak="0">
+  <w:abstractNum w:abstractNumId="4" w15:restartNumberingAfterBreak="0">
     <w:nsid w:val="0D8C701B"/>
     <w:multiLevelType w:val="hybridMultilevel"/>
     <w:tmpl w:val="AD24C1B0"/>
@@ -6181,7 +7407,96 @@
       </w:pPr>
     </w:lvl>
   </w:abstractNum>
-  <w:abstractNum w:abstractNumId="3" w15:restartNumberingAfterBreak="0">
+  <w:abstractNum w:abstractNumId="5" w15:restartNumberingAfterBreak="0">
+    <w:nsid w:val="1E3B68ED"/>
+    <w:multiLevelType w:val="hybridMultilevel"/>
+    <w:tmpl w:val="46103378"/>
+    <w:lvl w:ilvl="0" w:tplc="0809000F">
+      <w:start w:val="1"/>
+      <w:numFmt w:val="decimal"/>
+      <w:lvlText w:val="%1."/>
+      <w:lvlJc w:val="left"/>
+      <w:pPr>
+        <w:ind w:left="720" w:hanging="360"/>
+      </w:pPr>
+      <w:rPr>
+        <w:rFonts w:hint="default"/>
+      </w:rPr>
+    </w:lvl>
+    <w:lvl w:ilvl="1" w:tplc="08090019" w:tentative="1">
+      <w:start w:val="1"/>
+      <w:numFmt w:val="lowerLetter"/>
+      <w:lvlText w:val="%2."/>
+      <w:lvlJc w:val="left"/>
+      <w:pPr>
+        <w:ind w:left="1440" w:hanging="360"/>
+      </w:pPr>
+    </w:lvl>
+    <w:lvl w:ilvl="2" w:tplc="0809001B" w:tentative="1">
+      <w:start w:val="1"/>
+      <w:numFmt w:val="lowerRoman"/>
+      <w:lvlText w:val="%3."/>
+      <w:lvlJc w:val="right"/>
+      <w:pPr>
+        <w:ind w:left="2160" w:hanging="180"/>
+      </w:pPr>
+    </w:lvl>
+    <w:lvl w:ilvl="3" w:tplc="0809000F" w:tentative="1">
+      <w:start w:val="1"/>
+      <w:numFmt w:val="decimal"/>
+      <w:lvlText w:val="%4."/>
+      <w:lvlJc w:val="left"/>
+      <w:pPr>
+        <w:ind w:left="2880" w:hanging="360"/>
+      </w:pPr>
+    </w:lvl>
+    <w:lvl w:ilvl="4" w:tplc="08090019" w:tentative="1">
+      <w:start w:val="1"/>
+      <w:numFmt w:val="lowerLetter"/>
+      <w:lvlText w:val="%5."/>
+      <w:lvlJc w:val="left"/>
+      <w:pPr>
+        <w:ind w:left="3600" w:hanging="360"/>
+      </w:pPr>
+    </w:lvl>
+    <w:lvl w:ilvl="5" w:tplc="0809001B" w:tentative="1">
+      <w:start w:val="1"/>
+      <w:numFmt w:val="lowerRoman"/>
+      <w:lvlText w:val="%6."/>
+      <w:lvlJc w:val="right"/>
+      <w:pPr>
+        <w:ind w:left="4320" w:hanging="180"/>
+      </w:pPr>
+    </w:lvl>
+    <w:lvl w:ilvl="6" w:tplc="0809000F" w:tentative="1">
+      <w:start w:val="1"/>
+      <w:numFmt w:val="decimal"/>
+      <w:lvlText w:val="%7."/>
+      <w:lvlJc w:val="left"/>
+      <w:pPr>
+        <w:ind w:left="5040" w:hanging="360"/>
+      </w:pPr>
+    </w:lvl>
+    <w:lvl w:ilvl="7" w:tplc="08090019" w:tentative="1">
+      <w:start w:val="1"/>
+      <w:numFmt w:val="lowerLetter"/>
+      <w:lvlText w:val="%8."/>
+      <w:lvlJc w:val="left"/>
+      <w:pPr>
+        <w:ind w:left="5760" w:hanging="360"/>
+      </w:pPr>
+    </w:lvl>
+    <w:lvl w:ilvl="8" w:tplc="0809001B" w:tentative="1">
+      <w:start w:val="1"/>
+      <w:numFmt w:val="lowerRoman"/>
+      <w:lvlText w:val="%9."/>
+      <w:lvlJc w:val="right"/>
+      <w:pPr>
+        <w:ind w:left="6480" w:hanging="180"/>
+      </w:pPr>
+    </w:lvl>
+  </w:abstractNum>
+  <w:abstractNum w:abstractNumId="6" w15:restartNumberingAfterBreak="0">
     <w:nsid w:val="26112488"/>
     <w:multiLevelType w:val="hybridMultilevel"/>
     <w:tmpl w:val="9976AFCE"/>
@@ -6270,7 +7585,7 @@
       </w:pPr>
     </w:lvl>
   </w:abstractNum>
-  <w:abstractNum w:abstractNumId="4" w15:restartNumberingAfterBreak="0">
+  <w:abstractNum w:abstractNumId="7" w15:restartNumberingAfterBreak="0">
     <w:nsid w:val="275234C0"/>
     <w:multiLevelType w:val="hybridMultilevel"/>
     <w:tmpl w:val="767E42D8"/>
@@ -6359,7 +7674,96 @@
       </w:pPr>
     </w:lvl>
   </w:abstractNum>
-  <w:abstractNum w:abstractNumId="5" w15:restartNumberingAfterBreak="0">
+  <w:abstractNum w:abstractNumId="8" w15:restartNumberingAfterBreak="0">
+    <w:nsid w:val="46741FEC"/>
+    <w:multiLevelType w:val="hybridMultilevel"/>
+    <w:tmpl w:val="AA761CC8"/>
+    <w:lvl w:ilvl="0" w:tplc="0809000F">
+      <w:start w:val="1"/>
+      <w:numFmt w:val="decimal"/>
+      <w:lvlText w:val="%1."/>
+      <w:lvlJc w:val="left"/>
+      <w:pPr>
+        <w:ind w:left="720" w:hanging="360"/>
+      </w:pPr>
+      <w:rPr>
+        <w:rFonts w:hint="default"/>
+      </w:rPr>
+    </w:lvl>
+    <w:lvl w:ilvl="1" w:tplc="08090019" w:tentative="1">
+      <w:start w:val="1"/>
+      <w:numFmt w:val="lowerLetter"/>
+      <w:lvlText w:val="%2."/>
+      <w:lvlJc w:val="left"/>
+      <w:pPr>
+        <w:ind w:left="1440" w:hanging="360"/>
+      </w:pPr>
+    </w:lvl>
+    <w:lvl w:ilvl="2" w:tplc="0809001B" w:tentative="1">
+      <w:start w:val="1"/>
+      <w:numFmt w:val="lowerRoman"/>
+      <w:lvlText w:val="%3."/>
+      <w:lvlJc w:val="right"/>
+      <w:pPr>
+        <w:ind w:left="2160" w:hanging="180"/>
+      </w:pPr>
+    </w:lvl>
+    <w:lvl w:ilvl="3" w:tplc="0809000F" w:tentative="1">
+      <w:start w:val="1"/>
+      <w:numFmt w:val="decimal"/>
+      <w:lvlText w:val="%4."/>
+      <w:lvlJc w:val="left"/>
+      <w:pPr>
+        <w:ind w:left="2880" w:hanging="360"/>
+      </w:pPr>
+    </w:lvl>
+    <w:lvl w:ilvl="4" w:tplc="08090019" w:tentative="1">
+      <w:start w:val="1"/>
+      <w:numFmt w:val="lowerLetter"/>
+      <w:lvlText w:val="%5."/>
+      <w:lvlJc w:val="left"/>
+      <w:pPr>
+        <w:ind w:left="3600" w:hanging="360"/>
+      </w:pPr>
+    </w:lvl>
+    <w:lvl w:ilvl="5" w:tplc="0809001B" w:tentative="1">
+      <w:start w:val="1"/>
+      <w:numFmt w:val="lowerRoman"/>
+      <w:lvlText w:val="%6."/>
+      <w:lvlJc w:val="right"/>
+      <w:pPr>
+        <w:ind w:left="4320" w:hanging="180"/>
+      </w:pPr>
+    </w:lvl>
+    <w:lvl w:ilvl="6" w:tplc="0809000F" w:tentative="1">
+      <w:start w:val="1"/>
+      <w:numFmt w:val="decimal"/>
+      <w:lvlText w:val="%7."/>
+      <w:lvlJc w:val="left"/>
+      <w:pPr>
+        <w:ind w:left="5040" w:hanging="360"/>
+      </w:pPr>
+    </w:lvl>
+    <w:lvl w:ilvl="7" w:tplc="08090019" w:tentative="1">
+      <w:start w:val="1"/>
+      <w:numFmt w:val="lowerLetter"/>
+      <w:lvlText w:val="%8."/>
+      <w:lvlJc w:val="left"/>
+      <w:pPr>
+        <w:ind w:left="5760" w:hanging="360"/>
+      </w:pPr>
+    </w:lvl>
+    <w:lvl w:ilvl="8" w:tplc="0809001B" w:tentative="1">
+      <w:start w:val="1"/>
+      <w:numFmt w:val="lowerRoman"/>
+      <w:lvlText w:val="%9."/>
+      <w:lvlJc w:val="right"/>
+      <w:pPr>
+        <w:ind w:left="6480" w:hanging="180"/>
+      </w:pPr>
+    </w:lvl>
+  </w:abstractNum>
+  <w:abstractNum w:abstractNumId="9" w15:restartNumberingAfterBreak="0">
     <w:nsid w:val="4B06682C"/>
     <w:multiLevelType w:val="hybridMultilevel"/>
     <w:tmpl w:val="13888CB8"/>
@@ -6448,7 +7852,7 @@
       </w:pPr>
     </w:lvl>
   </w:abstractNum>
-  <w:abstractNum w:abstractNumId="6" w15:restartNumberingAfterBreak="0">
+  <w:abstractNum w:abstractNumId="10" w15:restartNumberingAfterBreak="0">
     <w:nsid w:val="54602650"/>
     <w:multiLevelType w:val="hybridMultilevel"/>
     <w:tmpl w:val="39027694"/>
@@ -6537,7 +7941,96 @@
       </w:pPr>
     </w:lvl>
   </w:abstractNum>
-  <w:abstractNum w:abstractNumId="7" w15:restartNumberingAfterBreak="0">
+  <w:abstractNum w:abstractNumId="11" w15:restartNumberingAfterBreak="0">
+    <w:nsid w:val="5B760CF0"/>
+    <w:multiLevelType w:val="hybridMultilevel"/>
+    <w:tmpl w:val="E4949C94"/>
+    <w:lvl w:ilvl="0" w:tplc="0809000F">
+      <w:start w:val="1"/>
+      <w:numFmt w:val="decimal"/>
+      <w:lvlText w:val="%1."/>
+      <w:lvlJc w:val="left"/>
+      <w:pPr>
+        <w:ind w:left="720" w:hanging="360"/>
+      </w:pPr>
+      <w:rPr>
+        <w:rFonts w:hint="default"/>
+      </w:rPr>
+    </w:lvl>
+    <w:lvl w:ilvl="1" w:tplc="08090019" w:tentative="1">
+      <w:start w:val="1"/>
+      <w:numFmt w:val="lowerLetter"/>
+      <w:lvlText w:val="%2."/>
+      <w:lvlJc w:val="left"/>
+      <w:pPr>
+        <w:ind w:left="1440" w:hanging="360"/>
+      </w:pPr>
+    </w:lvl>
+    <w:lvl w:ilvl="2" w:tplc="0809001B" w:tentative="1">
+      <w:start w:val="1"/>
+      <w:numFmt w:val="lowerRoman"/>
+      <w:lvlText w:val="%3."/>
+      <w:lvlJc w:val="right"/>
+      <w:pPr>
+        <w:ind w:left="2160" w:hanging="180"/>
+      </w:pPr>
+    </w:lvl>
+    <w:lvl w:ilvl="3" w:tplc="0809000F" w:tentative="1">
+      <w:start w:val="1"/>
+      <w:numFmt w:val="decimal"/>
+      <w:lvlText w:val="%4."/>
+      <w:lvlJc w:val="left"/>
+      <w:pPr>
+        <w:ind w:left="2880" w:hanging="360"/>
+      </w:pPr>
+    </w:lvl>
+    <w:lvl w:ilvl="4" w:tplc="08090019" w:tentative="1">
+      <w:start w:val="1"/>
+      <w:numFmt w:val="lowerLetter"/>
+      <w:lvlText w:val="%5."/>
+      <w:lvlJc w:val="left"/>
+      <w:pPr>
+        <w:ind w:left="3600" w:hanging="360"/>
+      </w:pPr>
+    </w:lvl>
+    <w:lvl w:ilvl="5" w:tplc="0809001B" w:tentative="1">
+      <w:start w:val="1"/>
+      <w:numFmt w:val="lowerRoman"/>
+      <w:lvlText w:val="%6."/>
+      <w:lvlJc w:val="right"/>
+      <w:pPr>
+        <w:ind w:left="4320" w:hanging="180"/>
+      </w:pPr>
+    </w:lvl>
+    <w:lvl w:ilvl="6" w:tplc="0809000F" w:tentative="1">
+      <w:start w:val="1"/>
+      <w:numFmt w:val="decimal"/>
+      <w:lvlText w:val="%7."/>
+      <w:lvlJc w:val="left"/>
+      <w:pPr>
+        <w:ind w:left="5040" w:hanging="360"/>
+      </w:pPr>
+    </w:lvl>
+    <w:lvl w:ilvl="7" w:tplc="08090019" w:tentative="1">
+      <w:start w:val="1"/>
+      <w:numFmt w:val="lowerLetter"/>
+      <w:lvlText w:val="%8."/>
+      <w:lvlJc w:val="left"/>
+      <w:pPr>
+        <w:ind w:left="5760" w:hanging="360"/>
+      </w:pPr>
+    </w:lvl>
+    <w:lvl w:ilvl="8" w:tplc="0809001B" w:tentative="1">
+      <w:start w:val="1"/>
+      <w:numFmt w:val="lowerRoman"/>
+      <w:lvlText w:val="%9."/>
+      <w:lvlJc w:val="right"/>
+      <w:pPr>
+        <w:ind w:left="6480" w:hanging="180"/>
+      </w:pPr>
+    </w:lvl>
+  </w:abstractNum>
+  <w:abstractNum w:abstractNumId="12" w15:restartNumberingAfterBreak="0">
     <w:nsid w:val="66DF3CD8"/>
     <w:multiLevelType w:val="hybridMultilevel"/>
     <w:tmpl w:val="7854B65A"/>
@@ -6626,7 +8119,7 @@
       </w:pPr>
     </w:lvl>
   </w:abstractNum>
-  <w:abstractNum w:abstractNumId="8" w15:restartNumberingAfterBreak="0">
+  <w:abstractNum w:abstractNumId="13" w15:restartNumberingAfterBreak="0">
     <w:nsid w:val="695A00AC"/>
     <w:multiLevelType w:val="hybridMultilevel"/>
     <w:tmpl w:val="E4949C94"/>
@@ -6715,7 +8208,7 @@
       </w:pPr>
     </w:lvl>
   </w:abstractNum>
-  <w:abstractNum w:abstractNumId="9" w15:restartNumberingAfterBreak="0">
+  <w:abstractNum w:abstractNumId="14" w15:restartNumberingAfterBreak="0">
     <w:nsid w:val="6AC963E3"/>
     <w:multiLevelType w:val="hybridMultilevel"/>
     <w:tmpl w:val="CE2E6C40"/>
@@ -6804,7 +8297,7 @@
       </w:pPr>
     </w:lvl>
   </w:abstractNum>
-  <w:abstractNum w:abstractNumId="10" w15:restartNumberingAfterBreak="0">
+  <w:abstractNum w:abstractNumId="15" w15:restartNumberingAfterBreak="0">
     <w:nsid w:val="73BA7EAD"/>
     <w:multiLevelType w:val="hybridMultilevel"/>
     <w:tmpl w:val="C9D6B670"/>
@@ -6894,38 +8387,145 @@
       </w:pPr>
     </w:lvl>
   </w:abstractNum>
+  <w:abstractNum w:abstractNumId="16" w15:restartNumberingAfterBreak="0">
+    <w:nsid w:val="773D3F75"/>
+    <w:multiLevelType w:val="hybridMultilevel"/>
+    <w:tmpl w:val="39027694"/>
+    <w:lvl w:ilvl="0" w:tplc="0809000F">
+      <w:start w:val="1"/>
+      <w:numFmt w:val="decimal"/>
+      <w:lvlText w:val="%1."/>
+      <w:lvlJc w:val="left"/>
+      <w:pPr>
+        <w:ind w:left="720" w:hanging="360"/>
+      </w:pPr>
+      <w:rPr>
+        <w:rFonts w:hint="default"/>
+      </w:rPr>
+    </w:lvl>
+    <w:lvl w:ilvl="1" w:tplc="08090019" w:tentative="1">
+      <w:start w:val="1"/>
+      <w:numFmt w:val="lowerLetter"/>
+      <w:lvlText w:val="%2."/>
+      <w:lvlJc w:val="left"/>
+      <w:pPr>
+        <w:ind w:left="1440" w:hanging="360"/>
+      </w:pPr>
+    </w:lvl>
+    <w:lvl w:ilvl="2" w:tplc="0809001B" w:tentative="1">
+      <w:start w:val="1"/>
+      <w:numFmt w:val="lowerRoman"/>
+      <w:lvlText w:val="%3."/>
+      <w:lvlJc w:val="right"/>
+      <w:pPr>
+        <w:ind w:left="2160" w:hanging="180"/>
+      </w:pPr>
+    </w:lvl>
+    <w:lvl w:ilvl="3" w:tplc="0809000F" w:tentative="1">
+      <w:start w:val="1"/>
+      <w:numFmt w:val="decimal"/>
+      <w:lvlText w:val="%4."/>
+      <w:lvlJc w:val="left"/>
+      <w:pPr>
+        <w:ind w:left="2880" w:hanging="360"/>
+      </w:pPr>
+    </w:lvl>
+    <w:lvl w:ilvl="4" w:tplc="08090019" w:tentative="1">
+      <w:start w:val="1"/>
+      <w:numFmt w:val="lowerLetter"/>
+      <w:lvlText w:val="%5."/>
+      <w:lvlJc w:val="left"/>
+      <w:pPr>
+        <w:ind w:left="3600" w:hanging="360"/>
+      </w:pPr>
+    </w:lvl>
+    <w:lvl w:ilvl="5" w:tplc="0809001B" w:tentative="1">
+      <w:start w:val="1"/>
+      <w:numFmt w:val="lowerRoman"/>
+      <w:lvlText w:val="%6."/>
+      <w:lvlJc w:val="right"/>
+      <w:pPr>
+        <w:ind w:left="4320" w:hanging="180"/>
+      </w:pPr>
+    </w:lvl>
+    <w:lvl w:ilvl="6" w:tplc="0809000F" w:tentative="1">
+      <w:start w:val="1"/>
+      <w:numFmt w:val="decimal"/>
+      <w:lvlText w:val="%7."/>
+      <w:lvlJc w:val="left"/>
+      <w:pPr>
+        <w:ind w:left="5040" w:hanging="360"/>
+      </w:pPr>
+    </w:lvl>
+    <w:lvl w:ilvl="7" w:tplc="08090019" w:tentative="1">
+      <w:start w:val="1"/>
+      <w:numFmt w:val="lowerLetter"/>
+      <w:lvlText w:val="%8."/>
+      <w:lvlJc w:val="left"/>
+      <w:pPr>
+        <w:ind w:left="5760" w:hanging="360"/>
+      </w:pPr>
+    </w:lvl>
+    <w:lvl w:ilvl="8" w:tplc="0809001B" w:tentative="1">
+      <w:start w:val="1"/>
+      <w:numFmt w:val="lowerRoman"/>
+      <w:lvlText w:val="%9."/>
+      <w:lvlJc w:val="right"/>
+      <w:pPr>
+        <w:ind w:left="6480" w:hanging="180"/>
+      </w:pPr>
+    </w:lvl>
+  </w:abstractNum>
   <w:num w:numId="1">
+    <w:abstractNumId w:val="9"/>
+  </w:num>
+  <w:num w:numId="2">
+    <w:abstractNumId w:val="12"/>
+  </w:num>
+  <w:num w:numId="3">
+    <w:abstractNumId w:val="15"/>
+  </w:num>
+  <w:num w:numId="4">
+    <w:abstractNumId w:val="14"/>
+  </w:num>
+  <w:num w:numId="5">
+    <w:abstractNumId w:val="13"/>
+  </w:num>
+  <w:num w:numId="6">
+    <w:abstractNumId w:val="6"/>
+  </w:num>
+  <w:num w:numId="7">
+    <w:abstractNumId w:val="4"/>
+  </w:num>
+  <w:num w:numId="8">
+    <w:abstractNumId w:val="3"/>
+  </w:num>
+  <w:num w:numId="9">
+    <w:abstractNumId w:val="2"/>
+  </w:num>
+  <w:num w:numId="10">
+    <w:abstractNumId w:val="7"/>
+  </w:num>
+  <w:num w:numId="11">
+    <w:abstractNumId w:val="10"/>
+  </w:num>
+  <w:num w:numId="12">
+    <w:abstractNumId w:val="11"/>
+  </w:num>
+  <w:num w:numId="13">
+    <w:abstractNumId w:val="16"/>
+  </w:num>
+  <w:num w:numId="14">
+    <w:abstractNumId w:val="1"/>
+  </w:num>
+  <w:num w:numId="15">
+    <w:abstractNumId w:val="0"/>
+  </w:num>
+  <w:num w:numId="16">
     <w:abstractNumId w:val="5"/>
   </w:num>
-  <w:num w:numId="2">
-    <w:abstractNumId w:val="7"/>
-  </w:num>
-  <w:num w:numId="3">
-    <w:abstractNumId w:val="10"/>
-  </w:num>
-  <w:num w:numId="4">
-    <w:abstractNumId w:val="9"/>
-  </w:num>
-  <w:num w:numId="5">
+  <w:num w:numId="17">
     <w:abstractNumId w:val="8"/>
-  </w:num>
-  <w:num w:numId="6">
-    <w:abstractNumId w:val="3"/>
-  </w:num>
-  <w:num w:numId="7">
-    <w:abstractNumId w:val="2"/>
-  </w:num>
-  <w:num w:numId="8">
-    <w:abstractNumId w:val="1"/>
-  </w:num>
-  <w:num w:numId="9">
-    <w:abstractNumId w:val="0"/>
-  </w:num>
-  <w:num w:numId="10">
-    <w:abstractNumId w:val="4"/>
-  </w:num>
-  <w:num w:numId="11">
-    <w:abstractNumId w:val="6"/>
   </w:num>
 </w:numbering>
 </file>
@@ -7424,7 +9024,6 @@
     <w:next w:val="Normal"/>
     <w:link w:val="Heading5Char"/>
     <w:uiPriority w:val="9"/>
-    <w:semiHidden/>
     <w:unhideWhenUsed/>
     <w:qFormat/>
     <w:rsid w:val="006846E7"/>
@@ -7623,7 +9222,6 @@
     <w:basedOn w:val="DefaultParagraphFont"/>
     <w:link w:val="Heading5"/>
     <w:uiPriority w:val="9"/>
-    <w:semiHidden/>
     <w:rsid w:val="006846E7"/>
     <w:rPr>
       <w:rFonts w:asciiTheme="majorHAnsi" w:eastAsiaTheme="majorEastAsia" w:hAnsiTheme="majorHAnsi" w:cstheme="majorBidi"/>
@@ -8371,7 +9969,7 @@
 </file>
 
 <file path=customXml/itemProps1.xml><?xml version="1.0" encoding="utf-8"?>
-<ds:datastoreItem xmlns:ds="http://schemas.openxmlformats.org/officeDocument/2006/customXml" ds:itemID="{5004355C-CF89-4DF5-8D2E-C3B96855720A}">
+<ds:datastoreItem xmlns:ds="http://schemas.openxmlformats.org/officeDocument/2006/customXml" ds:itemID="{871B174D-E9EF-4268-8B67-EF924F390C31}">
   <ds:schemaRefs>
     <ds:schemaRef ds:uri="http://schemas.openxmlformats.org/officeDocument/2006/bibliography"/>
   </ds:schemaRefs>

</xml_diff>

<commit_message>
Added WebPageNavigator class and updated documentation
</commit_message>
<xml_diff>
--- a/Documentation.docx
+++ b/Documentation.docx
@@ -2,208 +2,213 @@
 <file path=word/document.xml><?xml version="1.0" encoding="utf-8"?>
 <w:document xmlns:wpc="http://schemas.microsoft.com/office/word/2010/wordprocessingCanvas" xmlns:mc="http://schemas.openxmlformats.org/markup-compatibility/2006" xmlns:o="urn:schemas-microsoft-com:office:office" xmlns:r="http://schemas.openxmlformats.org/officeDocument/2006/relationships" xmlns:m="http://schemas.openxmlformats.org/officeDocument/2006/math" xmlns:v="urn:schemas-microsoft-com:vml" xmlns:wp14="http://schemas.microsoft.com/office/word/2010/wordprocessingDrawing" xmlns:wp="http://schemas.openxmlformats.org/drawingml/2006/wordprocessingDrawing" xmlns:w10="urn:schemas-microsoft-com:office:word" xmlns:w="http://schemas.openxmlformats.org/wordprocessingml/2006/main" xmlns:w14="http://schemas.microsoft.com/office/word/2010/wordml" xmlns:w15="http://schemas.microsoft.com/office/word/2012/wordml" xmlns:wpg="http://schemas.microsoft.com/office/word/2010/wordprocessingGroup" xmlns:wpi="http://schemas.microsoft.com/office/word/2010/wordprocessingInk" xmlns:wne="http://schemas.microsoft.com/office/word/2006/wordml" xmlns:wps="http://schemas.microsoft.com/office/word/2010/wordprocessingShape" mc:Ignorable="w14 w15 wp14">
   <w:body>
-    <w:p>
-      <w:pPr>
-        <w:jc w:val="center"/>
-        <w:rPr>
-          <w:sz w:val="56"/>
-          <w:szCs w:val="56"/>
-        </w:rPr>
-      </w:pPr>
-    </w:p>
-    <w:p>
-      <w:pPr>
-        <w:jc w:val="center"/>
-        <w:rPr>
-          <w:sz w:val="56"/>
-          <w:szCs w:val="56"/>
-        </w:rPr>
-      </w:pPr>
-    </w:p>
-    <w:p>
-      <w:pPr>
-        <w:jc w:val="center"/>
-        <w:rPr>
-          <w:sz w:val="56"/>
-          <w:szCs w:val="56"/>
-        </w:rPr>
-      </w:pPr>
-    </w:p>
-    <w:p>
-      <w:pPr>
-        <w:pStyle w:val="Title"/>
-        <w:jc w:val="center"/>
-        <w:rPr>
-          <w:b/>
-          <w:sz w:val="56"/>
-          <w:szCs w:val="56"/>
-        </w:rPr>
-      </w:pPr>
-      <w:r>
-        <w:rPr>
-          <w:b/>
-          <w:sz w:val="56"/>
-          <w:szCs w:val="56"/>
-        </w:rPr>
-        <w:t>LAS3007</w:t>
-      </w:r>
-    </w:p>
-    <w:p>
-      <w:pPr>
-        <w:pStyle w:val="Title"/>
-        <w:jc w:val="center"/>
-        <w:rPr>
-          <w:sz w:val="56"/>
-          <w:szCs w:val="56"/>
-        </w:rPr>
-      </w:pPr>
-      <w:r>
-        <w:rPr>
-          <w:sz w:val="56"/>
-          <w:szCs w:val="56"/>
-        </w:rPr>
-        <w:t>Software test automation and continuous integration</w:t>
-      </w:r>
-    </w:p>
-    <w:p>
-      <w:pPr>
-        <w:pStyle w:val="Title"/>
-        <w:jc w:val="center"/>
-        <w:rPr>
-          <w:i/>
-          <w:sz w:val="48"/>
-          <w:szCs w:val="48"/>
-        </w:rPr>
-      </w:pPr>
-      <w:r>
-        <w:rPr>
-          <w:i/>
-          <w:sz w:val="48"/>
-          <w:szCs w:val="48"/>
-        </w:rPr>
-        <w:t>Course Assignment</w:t>
-      </w:r>
-    </w:p>
-    <w:p>
-      <w:pPr>
-        <w:jc w:val="center"/>
-        <w:rPr>
-          <w:sz w:val="48"/>
-          <w:szCs w:val="48"/>
-        </w:rPr>
-      </w:pPr>
-    </w:p>
-    <w:p>
-      <w:pPr>
-        <w:jc w:val="center"/>
-        <w:rPr>
-          <w:sz w:val="48"/>
-          <w:szCs w:val="48"/>
-        </w:rPr>
-      </w:pPr>
-    </w:p>
-    <w:p>
-      <w:pPr>
-        <w:jc w:val="center"/>
-        <w:rPr>
-          <w:sz w:val="48"/>
-          <w:szCs w:val="48"/>
-        </w:rPr>
-      </w:pPr>
-    </w:p>
-    <w:p>
-      <w:pPr>
-        <w:jc w:val="center"/>
-        <w:rPr>
-          <w:sz w:val="48"/>
-          <w:szCs w:val="48"/>
-        </w:rPr>
-      </w:pPr>
-    </w:p>
-    <w:p>
-      <w:pPr>
-        <w:jc w:val="center"/>
-        <w:rPr>
-          <w:sz w:val="48"/>
-          <w:szCs w:val="48"/>
-        </w:rPr>
-      </w:pPr>
-    </w:p>
-    <w:p>
-      <w:pPr>
-        <w:jc w:val="center"/>
-        <w:rPr>
-          <w:sz w:val="48"/>
-          <w:szCs w:val="48"/>
-        </w:rPr>
-      </w:pPr>
-    </w:p>
-    <w:p>
-      <w:pPr>
-        <w:jc w:val="center"/>
-        <w:rPr>
-          <w:sz w:val="48"/>
-          <w:szCs w:val="48"/>
-        </w:rPr>
-      </w:pPr>
-    </w:p>
-    <w:p>
-      <w:pPr>
-        <w:jc w:val="center"/>
-        <w:rPr>
-          <w:sz w:val="48"/>
-          <w:szCs w:val="48"/>
-        </w:rPr>
-      </w:pPr>
-    </w:p>
-    <w:p>
-      <w:pPr>
-        <w:jc w:val="right"/>
-        <w:rPr>
-          <w:sz w:val="36"/>
-          <w:szCs w:val="36"/>
-        </w:rPr>
-      </w:pPr>
-      <w:r>
-        <w:rPr>
-          <w:rStyle w:val="IntenseEmphasis"/>
-          <w:b w:val="0"/>
-          <w:i w:val="0"/>
-          <w:sz w:val="28"/>
-          <w:szCs w:val="28"/>
-        </w:rPr>
-        <w:t xml:space="preserve">Anna Maria </w:t>
-      </w:r>
-      <w:proofErr w:type="spellStart"/>
-      <w:r>
-        <w:rPr>
-          <w:rStyle w:val="IntenseEmphasis"/>
-          <w:b w:val="0"/>
-          <w:i w:val="0"/>
-          <w:sz w:val="28"/>
-          <w:szCs w:val="28"/>
-        </w:rPr>
-        <w:t>Portelli</w:t>
-      </w:r>
-      <w:proofErr w:type="spellEnd"/>
-      <w:r>
-        <w:rPr>
-          <w:rStyle w:val="IntenseEmphasis"/>
-          <w:b w:val="0"/>
-          <w:i w:val="0"/>
-          <w:sz w:val="28"/>
-          <w:szCs w:val="28"/>
-        </w:rPr>
-        <w:t xml:space="preserve"> Cassola</w:t>
-      </w:r>
-      <w:r>
-        <w:rPr>
-          <w:sz w:val="36"/>
-          <w:szCs w:val="36"/>
-        </w:rPr>
-        <w:br w:type="page"/>
-      </w:r>
-    </w:p>
+    <w:sdt>
+      <w:sdtPr>
+        <w:id w:val="2093432568"/>
+        <w:docPartObj>
+          <w:docPartGallery w:val="Cover Pages"/>
+          <w:docPartUnique/>
+        </w:docPartObj>
+      </w:sdtPr>
+      <w:sdtEndPr>
+        <w:rPr>
+          <w:color w:val="3494BA" w:themeColor="accent1"/>
+        </w:rPr>
+      </w:sdtEndPr>
+      <w:sdtContent>
+        <w:p>
+          <w:pPr>
+            <w:jc w:val="center"/>
+            <w:rPr>
+              <w:sz w:val="56"/>
+              <w:szCs w:val="56"/>
+            </w:rPr>
+          </w:pPr>
+        </w:p>
+        <w:p>
+          <w:pPr>
+            <w:jc w:val="center"/>
+            <w:rPr>
+              <w:sz w:val="56"/>
+              <w:szCs w:val="56"/>
+            </w:rPr>
+          </w:pPr>
+        </w:p>
+        <w:p>
+          <w:pPr>
+            <w:jc w:val="center"/>
+            <w:rPr>
+              <w:sz w:val="56"/>
+              <w:szCs w:val="56"/>
+            </w:rPr>
+          </w:pPr>
+        </w:p>
+        <w:p>
+          <w:pPr>
+            <w:pStyle w:val="Title"/>
+            <w:jc w:val="center"/>
+            <w:rPr>
+              <w:b/>
+              <w:sz w:val="56"/>
+              <w:szCs w:val="56"/>
+            </w:rPr>
+          </w:pPr>
+          <w:r>
+            <w:rPr>
+              <w:b/>
+              <w:sz w:val="56"/>
+              <w:szCs w:val="56"/>
+            </w:rPr>
+            <w:t>LAS3007</w:t>
+          </w:r>
+        </w:p>
+        <w:p>
+          <w:pPr>
+            <w:pStyle w:val="Title"/>
+            <w:jc w:val="center"/>
+            <w:rPr>
+              <w:sz w:val="56"/>
+              <w:szCs w:val="56"/>
+            </w:rPr>
+          </w:pPr>
+          <w:r>
+            <w:rPr>
+              <w:sz w:val="56"/>
+              <w:szCs w:val="56"/>
+            </w:rPr>
+            <w:t>Software test automation and continuous integration</w:t>
+          </w:r>
+        </w:p>
+        <w:p>
+          <w:pPr>
+            <w:pStyle w:val="Title"/>
+            <w:jc w:val="center"/>
+            <w:rPr>
+              <w:i/>
+              <w:sz w:val="48"/>
+              <w:szCs w:val="48"/>
+            </w:rPr>
+          </w:pPr>
+          <w:r>
+            <w:rPr>
+              <w:i/>
+              <w:sz w:val="48"/>
+              <w:szCs w:val="48"/>
+            </w:rPr>
+            <w:t>Course Assignment</w:t>
+          </w:r>
+        </w:p>
+        <w:p>
+          <w:pPr>
+            <w:jc w:val="center"/>
+            <w:rPr>
+              <w:sz w:val="48"/>
+              <w:szCs w:val="48"/>
+            </w:rPr>
+          </w:pPr>
+        </w:p>
+        <w:p>
+          <w:pPr>
+            <w:jc w:val="center"/>
+            <w:rPr>
+              <w:sz w:val="48"/>
+              <w:szCs w:val="48"/>
+            </w:rPr>
+          </w:pPr>
+        </w:p>
+        <w:p>
+          <w:pPr>
+            <w:jc w:val="center"/>
+            <w:rPr>
+              <w:sz w:val="48"/>
+              <w:szCs w:val="48"/>
+            </w:rPr>
+          </w:pPr>
+        </w:p>
+        <w:p>
+          <w:pPr>
+            <w:jc w:val="center"/>
+            <w:rPr>
+              <w:sz w:val="48"/>
+              <w:szCs w:val="48"/>
+            </w:rPr>
+          </w:pPr>
+        </w:p>
+        <w:p>
+          <w:pPr>
+            <w:jc w:val="center"/>
+            <w:rPr>
+              <w:sz w:val="48"/>
+              <w:szCs w:val="48"/>
+            </w:rPr>
+          </w:pPr>
+        </w:p>
+        <w:p>
+          <w:pPr>
+            <w:jc w:val="center"/>
+            <w:rPr>
+              <w:sz w:val="48"/>
+              <w:szCs w:val="48"/>
+            </w:rPr>
+          </w:pPr>
+        </w:p>
+        <w:p>
+          <w:pPr>
+            <w:jc w:val="center"/>
+            <w:rPr>
+              <w:sz w:val="48"/>
+              <w:szCs w:val="48"/>
+            </w:rPr>
+          </w:pPr>
+        </w:p>
+        <w:p>
+          <w:pPr>
+            <w:jc w:val="center"/>
+            <w:rPr>
+              <w:sz w:val="48"/>
+              <w:szCs w:val="48"/>
+            </w:rPr>
+          </w:pPr>
+        </w:p>
+        <w:p>
+          <w:pPr>
+            <w:jc w:val="right"/>
+          </w:pPr>
+          <w:r>
+            <w:rPr>
+              <w:rStyle w:val="IntenseEmphasis"/>
+              <w:b w:val="0"/>
+              <w:i w:val="0"/>
+              <w:sz w:val="28"/>
+              <w:szCs w:val="28"/>
+            </w:rPr>
+            <w:t xml:space="preserve">Anna Maria </w:t>
+          </w:r>
+          <w:proofErr w:type="spellStart"/>
+          <w:r>
+            <w:rPr>
+              <w:rStyle w:val="IntenseEmphasis"/>
+              <w:b w:val="0"/>
+              <w:i w:val="0"/>
+              <w:sz w:val="28"/>
+              <w:szCs w:val="28"/>
+            </w:rPr>
+            <w:t>Portelli</w:t>
+          </w:r>
+          <w:proofErr w:type="spellEnd"/>
+          <w:r>
+            <w:rPr>
+              <w:rStyle w:val="IntenseEmphasis"/>
+              <w:b w:val="0"/>
+              <w:i w:val="0"/>
+              <w:sz w:val="28"/>
+              <w:szCs w:val="28"/>
+            </w:rPr>
+            <w:t xml:space="preserve"> Cassola</w:t>
+          </w:r>
+        </w:p>
+      </w:sdtContent>
+    </w:sdt>
     <w:sdt>
       <w:sdtPr>
         <w:rPr>
@@ -254,7 +259,7 @@
           <w:r>
             <w:fldChar w:fldCharType="separate"/>
           </w:r>
-          <w:hyperlink w:anchor="_Toc440299125" w:history="1">
+          <w:hyperlink w:anchor="_Toc440399343" w:history="1">
             <w:r>
               <w:rPr>
                 <w:rStyle w:val="Hyperlink"/>
@@ -281,7 +286,7 @@
                 <w:noProof/>
                 <w:webHidden/>
               </w:rPr>
-              <w:instrText xml:space="preserve"> PAGEREF _Toc440299125 \h </w:instrText>
+              <w:instrText xml:space="preserve"> PAGEREF _Toc440399343 \h </w:instrText>
             </w:r>
             <w:r>
               <w:rPr>
@@ -301,7 +306,7 @@
                 <w:noProof/>
                 <w:webHidden/>
               </w:rPr>
-              <w:t>3</w:t>
+              <w:t>2</w:t>
             </w:r>
             <w:r>
               <w:rPr>
@@ -323,7 +328,7 @@
               <w:lang w:eastAsia="en-GB"/>
             </w:rPr>
           </w:pPr>
-          <w:hyperlink w:anchor="_Toc440299126" w:history="1">
+          <w:hyperlink w:anchor="_Toc440399344" w:history="1">
             <w:r>
               <w:rPr>
                 <w:rStyle w:val="Hyperlink"/>
@@ -350,7 +355,7 @@
                 <w:noProof/>
                 <w:webHidden/>
               </w:rPr>
-              <w:instrText xml:space="preserve"> PAGEREF _Toc440299126 \h </w:instrText>
+              <w:instrText xml:space="preserve"> PAGEREF _Toc440399344 \h </w:instrText>
             </w:r>
             <w:r>
               <w:rPr>
@@ -370,7 +375,7 @@
                 <w:noProof/>
                 <w:webHidden/>
               </w:rPr>
-              <w:t>3</w:t>
+              <w:t>2</w:t>
             </w:r>
             <w:r>
               <w:rPr>
@@ -392,7 +397,7 @@
               <w:lang w:eastAsia="en-GB"/>
             </w:rPr>
           </w:pPr>
-          <w:hyperlink w:anchor="_Toc440299127" w:history="1">
+          <w:hyperlink w:anchor="_Toc440399345" w:history="1">
             <w:r>
               <w:rPr>
                 <w:rStyle w:val="Hyperlink"/>
@@ -419,7 +424,7 @@
                 <w:noProof/>
                 <w:webHidden/>
               </w:rPr>
-              <w:instrText xml:space="preserve"> PAGEREF _Toc440299127 \h </w:instrText>
+              <w:instrText xml:space="preserve"> PAGEREF _Toc440399345 \h </w:instrText>
             </w:r>
             <w:r>
               <w:rPr>
@@ -439,7 +444,7 @@
                 <w:noProof/>
                 <w:webHidden/>
               </w:rPr>
-              <w:t>3</w:t>
+              <w:t>2</w:t>
             </w:r>
             <w:r>
               <w:rPr>
@@ -461,7 +466,7 @@
               <w:lang w:eastAsia="en-GB"/>
             </w:rPr>
           </w:pPr>
-          <w:hyperlink w:anchor="_Toc440299128" w:history="1">
+          <w:hyperlink w:anchor="_Toc440399346" w:history="1">
             <w:r>
               <w:rPr>
                 <w:rStyle w:val="Hyperlink"/>
@@ -488,7 +493,7 @@
                 <w:noProof/>
                 <w:webHidden/>
               </w:rPr>
-              <w:instrText xml:space="preserve"> PAGEREF _Toc440299128 \h </w:instrText>
+              <w:instrText xml:space="preserve"> PAGEREF _Toc440399346 \h </w:instrText>
             </w:r>
             <w:r>
               <w:rPr>
@@ -508,7 +513,7 @@
                 <w:noProof/>
                 <w:webHidden/>
               </w:rPr>
-              <w:t>3</w:t>
+              <w:t>2</w:t>
             </w:r>
             <w:r>
               <w:rPr>
@@ -530,7 +535,7 @@
               <w:lang w:eastAsia="en-GB"/>
             </w:rPr>
           </w:pPr>
-          <w:hyperlink w:anchor="_Toc440299129" w:history="1">
+          <w:hyperlink w:anchor="_Toc440399347" w:history="1">
             <w:r>
               <w:rPr>
                 <w:rStyle w:val="Hyperlink"/>
@@ -557,7 +562,7 @@
                 <w:noProof/>
                 <w:webHidden/>
               </w:rPr>
-              <w:instrText xml:space="preserve"> PAGEREF _Toc440299129 \h </w:instrText>
+              <w:instrText xml:space="preserve"> PAGEREF _Toc440399347 \h </w:instrText>
             </w:r>
             <w:r>
               <w:rPr>
@@ -577,7 +582,7 @@
                 <w:noProof/>
                 <w:webHidden/>
               </w:rPr>
-              <w:t>5</w:t>
+              <w:t>4</w:t>
             </w:r>
             <w:r>
               <w:rPr>
@@ -599,7 +604,7 @@
               <w:lang w:eastAsia="en-GB"/>
             </w:rPr>
           </w:pPr>
-          <w:hyperlink w:anchor="_Toc440299130" w:history="1">
+          <w:hyperlink w:anchor="_Toc440399348" w:history="1">
             <w:r>
               <w:rPr>
                 <w:rStyle w:val="Hyperlink"/>
@@ -626,7 +631,7 @@
                 <w:noProof/>
                 <w:webHidden/>
               </w:rPr>
-              <w:instrText xml:space="preserve"> PAGEREF _Toc440299130 \h </w:instrText>
+              <w:instrText xml:space="preserve"> PAGEREF _Toc440399348 \h </w:instrText>
             </w:r>
             <w:r>
               <w:rPr>
@@ -646,7 +651,7 @@
                 <w:noProof/>
                 <w:webHidden/>
               </w:rPr>
-              <w:t>7</w:t>
+              <w:t>6</w:t>
             </w:r>
             <w:r>
               <w:rPr>
@@ -668,7 +673,7 @@
               <w:lang w:eastAsia="en-GB"/>
             </w:rPr>
           </w:pPr>
-          <w:hyperlink w:anchor="_Toc440299131" w:history="1">
+          <w:hyperlink w:anchor="_Toc440399349" w:history="1">
             <w:r>
               <w:rPr>
                 <w:rStyle w:val="Hyperlink"/>
@@ -695,7 +700,7 @@
                 <w:noProof/>
                 <w:webHidden/>
               </w:rPr>
-              <w:instrText xml:space="preserve"> PAGEREF _Toc440299131 \h </w:instrText>
+              <w:instrText xml:space="preserve"> PAGEREF _Toc440399349 \h </w:instrText>
             </w:r>
             <w:r>
               <w:rPr>
@@ -715,7 +720,7 @@
                 <w:noProof/>
                 <w:webHidden/>
               </w:rPr>
-              <w:t>8</w:t>
+              <w:t>7</w:t>
             </w:r>
             <w:r>
               <w:rPr>
@@ -737,7 +742,7 @@
               <w:lang w:eastAsia="en-GB"/>
             </w:rPr>
           </w:pPr>
-          <w:hyperlink w:anchor="_Toc440299132" w:history="1">
+          <w:hyperlink w:anchor="_Toc440399350" w:history="1">
             <w:r>
               <w:rPr>
                 <w:rStyle w:val="Hyperlink"/>
@@ -764,7 +769,7 @@
                 <w:noProof/>
                 <w:webHidden/>
               </w:rPr>
-              <w:instrText xml:space="preserve"> PAGEREF _Toc440299132 \h </w:instrText>
+              <w:instrText xml:space="preserve"> PAGEREF _Toc440399350 \h </w:instrText>
             </w:r>
             <w:r>
               <w:rPr>
@@ -784,7 +789,7 @@
                 <w:noProof/>
                 <w:webHidden/>
               </w:rPr>
-              <w:t>8</w:t>
+              <w:t>7</w:t>
             </w:r>
             <w:r>
               <w:rPr>
@@ -806,7 +811,7 @@
               <w:lang w:eastAsia="en-GB"/>
             </w:rPr>
           </w:pPr>
-          <w:hyperlink w:anchor="_Toc440299133" w:history="1">
+          <w:hyperlink w:anchor="_Toc440399351" w:history="1">
             <w:r>
               <w:rPr>
                 <w:rStyle w:val="Hyperlink"/>
@@ -833,7 +838,7 @@
                 <w:noProof/>
                 <w:webHidden/>
               </w:rPr>
-              <w:instrText xml:space="preserve"> PAGEREF _Toc440299133 \h </w:instrText>
+              <w:instrText xml:space="preserve"> PAGEREF _Toc440399351 \h </w:instrText>
             </w:r>
             <w:r>
               <w:rPr>
@@ -875,7 +880,7 @@
               <w:lang w:eastAsia="en-GB"/>
             </w:rPr>
           </w:pPr>
-          <w:hyperlink w:anchor="_Toc440299134" w:history="1">
+          <w:hyperlink w:anchor="_Toc440399352" w:history="1">
             <w:r>
               <w:rPr>
                 <w:rStyle w:val="Hyperlink"/>
@@ -902,7 +907,7 @@
                 <w:noProof/>
                 <w:webHidden/>
               </w:rPr>
-              <w:instrText xml:space="preserve"> PAGEREF _Toc440299134 \h </w:instrText>
+              <w:instrText xml:space="preserve"> PAGEREF _Toc440399352 \h </w:instrText>
             </w:r>
             <w:r>
               <w:rPr>
@@ -944,13 +949,13 @@
               <w:lang w:eastAsia="en-GB"/>
             </w:rPr>
           </w:pPr>
-          <w:hyperlink w:anchor="_Toc440299135" w:history="1">
+          <w:hyperlink w:anchor="_Toc440399353" w:history="1">
             <w:r>
               <w:rPr>
                 <w:rStyle w:val="Hyperlink"/>
                 <w:noProof/>
               </w:rPr>
-              <w:t>Installation of Selenium Grid</w:t>
+              <w:t>Installation of mobile application testing tools</w:t>
             </w:r>
             <w:r>
               <w:rPr>
@@ -971,7 +976,7 @@
                 <w:noProof/>
                 <w:webHidden/>
               </w:rPr>
-              <w:instrText xml:space="preserve"> PAGEREF _Toc440299135 \h </w:instrText>
+              <w:instrText xml:space="preserve"> PAGEREF _Toc440399353 \h </w:instrText>
             </w:r>
             <w:r>
               <w:rPr>
@@ -992,6 +997,75 @@
                 <w:webHidden/>
               </w:rPr>
               <w:t>11</w:t>
+            </w:r>
+            <w:r>
+              <w:rPr>
+                <w:noProof/>
+                <w:webHidden/>
+              </w:rPr>
+              <w:fldChar w:fldCharType="end"/>
+            </w:r>
+          </w:hyperlink>
+        </w:p>
+        <w:p>
+          <w:pPr>
+            <w:pStyle w:val="TOC3"/>
+            <w:tabs>
+              <w:tab w:val="right" w:leader="dot" w:pos="9016"/>
+            </w:tabs>
+            <w:rPr>
+              <w:noProof/>
+              <w:lang w:eastAsia="en-GB"/>
+            </w:rPr>
+          </w:pPr>
+          <w:hyperlink w:anchor="_Toc440399354" w:history="1">
+            <w:r>
+              <w:rPr>
+                <w:rStyle w:val="Hyperlink"/>
+                <w:noProof/>
+              </w:rPr>
+              <w:t>Difficulties during installation</w:t>
+            </w:r>
+            <w:r>
+              <w:rPr>
+                <w:noProof/>
+                <w:webHidden/>
+              </w:rPr>
+              <w:tab/>
+            </w:r>
+            <w:r>
+              <w:rPr>
+                <w:noProof/>
+                <w:webHidden/>
+              </w:rPr>
+              <w:fldChar w:fldCharType="begin"/>
+            </w:r>
+            <w:r>
+              <w:rPr>
+                <w:noProof/>
+                <w:webHidden/>
+              </w:rPr>
+              <w:instrText xml:space="preserve"> PAGEREF _Toc440399354 \h </w:instrText>
+            </w:r>
+            <w:r>
+              <w:rPr>
+                <w:noProof/>
+                <w:webHidden/>
+              </w:rPr>
+            </w:r>
+            <w:r>
+              <w:rPr>
+                <w:noProof/>
+                <w:webHidden/>
+              </w:rPr>
+              <w:fldChar w:fldCharType="separate"/>
+            </w:r>
+            <w:r>
+              <w:rPr>
+                <w:noProof/>
+                <w:webHidden/>
+              </w:rPr>
+              <w:t>12</w:t>
             </w:r>
             <w:r>
               <w:rPr>
@@ -1013,13 +1087,13 @@
               <w:lang w:eastAsia="en-GB"/>
             </w:rPr>
           </w:pPr>
-          <w:hyperlink w:anchor="_Toc440299136" w:history="1">
+          <w:hyperlink w:anchor="_Toc440399355" w:history="1">
             <w:r>
               <w:rPr>
                 <w:rStyle w:val="Hyperlink"/>
                 <w:noProof/>
               </w:rPr>
-              <w:t>Installation of mobile application testing tools</w:t>
+              <w:t>Installation of Selenium Grid</w:t>
             </w:r>
             <w:r>
               <w:rPr>
@@ -1040,7 +1114,7 @@
                 <w:noProof/>
                 <w:webHidden/>
               </w:rPr>
-              <w:instrText xml:space="preserve"> PAGEREF _Toc440299136 \h </w:instrText>
+              <w:instrText xml:space="preserve"> PAGEREF _Toc440399355 \h </w:instrText>
             </w:r>
             <w:r>
               <w:rPr>
@@ -1061,6 +1135,75 @@
                 <w:webHidden/>
               </w:rPr>
               <w:t>12</w:t>
+            </w:r>
+            <w:r>
+              <w:rPr>
+                <w:noProof/>
+                <w:webHidden/>
+              </w:rPr>
+              <w:fldChar w:fldCharType="end"/>
+            </w:r>
+          </w:hyperlink>
+        </w:p>
+        <w:p>
+          <w:pPr>
+            <w:pStyle w:val="TOC2"/>
+            <w:tabs>
+              <w:tab w:val="right" w:leader="dot" w:pos="9016"/>
+            </w:tabs>
+            <w:rPr>
+              <w:noProof/>
+              <w:lang w:eastAsia="en-GB"/>
+            </w:rPr>
+          </w:pPr>
+          <w:hyperlink w:anchor="_Toc440399356" w:history="1">
+            <w:r>
+              <w:rPr>
+                <w:rStyle w:val="Hyperlink"/>
+                <w:noProof/>
+              </w:rPr>
+              <w:t>Installation and configuration of Jenkins CI</w:t>
+            </w:r>
+            <w:r>
+              <w:rPr>
+                <w:noProof/>
+                <w:webHidden/>
+              </w:rPr>
+              <w:tab/>
+            </w:r>
+            <w:r>
+              <w:rPr>
+                <w:noProof/>
+                <w:webHidden/>
+              </w:rPr>
+              <w:fldChar w:fldCharType="begin"/>
+            </w:r>
+            <w:r>
+              <w:rPr>
+                <w:noProof/>
+                <w:webHidden/>
+              </w:rPr>
+              <w:instrText xml:space="preserve"> PAGEREF _Toc440399356 \h </w:instrText>
+            </w:r>
+            <w:r>
+              <w:rPr>
+                <w:noProof/>
+                <w:webHidden/>
+              </w:rPr>
+            </w:r>
+            <w:r>
+              <w:rPr>
+                <w:noProof/>
+                <w:webHidden/>
+              </w:rPr>
+              <w:fldChar w:fldCharType="separate"/>
+            </w:r>
+            <w:r>
+              <w:rPr>
+                <w:noProof/>
+                <w:webHidden/>
+              </w:rPr>
+              <w:t>13</w:t>
             </w:r>
             <w:r>
               <w:rPr>
@@ -1082,13 +1225,13 @@
               <w:lang w:eastAsia="en-GB"/>
             </w:rPr>
           </w:pPr>
-          <w:hyperlink w:anchor="_Toc440299137" w:history="1">
+          <w:hyperlink w:anchor="_Toc440399357" w:history="1">
             <w:r>
               <w:rPr>
                 <w:rStyle w:val="Hyperlink"/>
                 <w:noProof/>
               </w:rPr>
-              <w:t>Difficulties during installation</w:t>
+              <w:t>Jenkins system configuration</w:t>
             </w:r>
             <w:r>
               <w:rPr>
@@ -1109,76 +1252,7 @@
                 <w:noProof/>
                 <w:webHidden/>
               </w:rPr>
-              <w:instrText xml:space="preserve"> PAGEREF _Toc440299137 \h </w:instrText>
-            </w:r>
-            <w:r>
-              <w:rPr>
-                <w:noProof/>
-                <w:webHidden/>
-              </w:rPr>
-            </w:r>
-            <w:r>
-              <w:rPr>
-                <w:noProof/>
-                <w:webHidden/>
-              </w:rPr>
-              <w:fldChar w:fldCharType="separate"/>
-            </w:r>
-            <w:r>
-              <w:rPr>
-                <w:noProof/>
-                <w:webHidden/>
-              </w:rPr>
-              <w:t>12</w:t>
-            </w:r>
-            <w:r>
-              <w:rPr>
-                <w:noProof/>
-                <w:webHidden/>
-              </w:rPr>
-              <w:fldChar w:fldCharType="end"/>
-            </w:r>
-          </w:hyperlink>
-        </w:p>
-        <w:p>
-          <w:pPr>
-            <w:pStyle w:val="TOC2"/>
-            <w:tabs>
-              <w:tab w:val="right" w:leader="dot" w:pos="9016"/>
-            </w:tabs>
-            <w:rPr>
-              <w:noProof/>
-              <w:lang w:eastAsia="en-GB"/>
-            </w:rPr>
-          </w:pPr>
-          <w:hyperlink w:anchor="_Toc440299138" w:history="1">
-            <w:r>
-              <w:rPr>
-                <w:rStyle w:val="Hyperlink"/>
-                <w:noProof/>
-              </w:rPr>
-              <w:t>Installation and configuration of Jenkins CI</w:t>
-            </w:r>
-            <w:r>
-              <w:rPr>
-                <w:noProof/>
-                <w:webHidden/>
-              </w:rPr>
-              <w:tab/>
-            </w:r>
-            <w:r>
-              <w:rPr>
-                <w:noProof/>
-                <w:webHidden/>
-              </w:rPr>
-              <w:fldChar w:fldCharType="begin"/>
-            </w:r>
-            <w:r>
-              <w:rPr>
-                <w:noProof/>
-                <w:webHidden/>
-              </w:rPr>
-              <w:instrText xml:space="preserve"> PAGEREF _Toc440299138 \h </w:instrText>
+              <w:instrText xml:space="preserve"> PAGEREF _Toc440399357 \h </w:instrText>
             </w:r>
             <w:r>
               <w:rPr>
@@ -1220,13 +1294,13 @@
               <w:lang w:eastAsia="en-GB"/>
             </w:rPr>
           </w:pPr>
-          <w:hyperlink w:anchor="_Toc440299139" w:history="1">
+          <w:hyperlink w:anchor="_Toc440399358" w:history="1">
             <w:r>
               <w:rPr>
                 <w:rStyle w:val="Hyperlink"/>
                 <w:noProof/>
               </w:rPr>
-              <w:t>Jenkins system configuration</w:t>
+              <w:t>Jenkins job configuration</w:t>
             </w:r>
             <w:r>
               <w:rPr>
@@ -1247,7 +1321,7 @@
                 <w:noProof/>
                 <w:webHidden/>
               </w:rPr>
-              <w:instrText xml:space="preserve"> PAGEREF _Toc440299139 \h </w:instrText>
+              <w:instrText xml:space="preserve"> PAGEREF _Toc440399358 \h </w:instrText>
             </w:r>
             <w:r>
               <w:rPr>
@@ -1289,13 +1363,13 @@
               <w:lang w:eastAsia="en-GB"/>
             </w:rPr>
           </w:pPr>
-          <w:hyperlink w:anchor="_Toc440299140" w:history="1">
+          <w:hyperlink w:anchor="_Toc440399359" w:history="1">
             <w:r>
               <w:rPr>
                 <w:rStyle w:val="Hyperlink"/>
                 <w:noProof/>
               </w:rPr>
-              <w:t>Jenkins job configuration</w:t>
+              <w:t>Installation or configuration issues</w:t>
             </w:r>
             <w:r>
               <w:rPr>
@@ -1316,7 +1390,7 @@
                 <w:noProof/>
                 <w:webHidden/>
               </w:rPr>
-              <w:instrText xml:space="preserve"> PAGEREF _Toc440299140 \h </w:instrText>
+              <w:instrText xml:space="preserve"> PAGEREF _Toc440399359 \h </w:instrText>
             </w:r>
             <w:r>
               <w:rPr>
@@ -1336,7 +1410,7 @@
                 <w:noProof/>
                 <w:webHidden/>
               </w:rPr>
-              <w:t>13</w:t>
+              <w:t>15</w:t>
             </w:r>
             <w:r>
               <w:rPr>
@@ -1349,7 +1423,7 @@
         </w:p>
         <w:p>
           <w:pPr>
-            <w:pStyle w:val="TOC3"/>
+            <w:pStyle w:val="TOC1"/>
             <w:tabs>
               <w:tab w:val="right" w:leader="dot" w:pos="9016"/>
             </w:tabs>
@@ -1358,13 +1432,27 @@
               <w:lang w:eastAsia="en-GB"/>
             </w:rPr>
           </w:pPr>
-          <w:hyperlink w:anchor="_Toc440299141" w:history="1">
+          <w:hyperlink w:anchor="_Toc440399360" w:history="1">
             <w:r>
               <w:rPr>
                 <w:rStyle w:val="Hyperlink"/>
                 <w:noProof/>
               </w:rPr>
-              <w:t>Installation or configuration issues</w:t>
+              <w:t>Appendix: Running t</w:t>
+            </w:r>
+            <w:r>
+              <w:rPr>
+                <w:rStyle w:val="Hyperlink"/>
+                <w:noProof/>
+              </w:rPr>
+              <w:t>e</w:t>
+            </w:r>
+            <w:r>
+              <w:rPr>
+                <w:rStyle w:val="Hyperlink"/>
+                <w:noProof/>
+              </w:rPr>
+              <w:t>sts locally</w:t>
             </w:r>
             <w:r>
               <w:rPr>
@@ -1385,7 +1473,7 @@
                 <w:noProof/>
                 <w:webHidden/>
               </w:rPr>
-              <w:instrText xml:space="preserve"> PAGEREF _Toc440299141 \h </w:instrText>
+              <w:instrText xml:space="preserve"> PAGEREF _Toc440399360 \h </w:instrText>
             </w:r>
             <w:r>
               <w:rPr>
@@ -1405,7 +1493,7 @@
                 <w:noProof/>
                 <w:webHidden/>
               </w:rPr>
-              <w:t>15</w:t>
+              <w:t>17</w:t>
             </w:r>
             <w:r>
               <w:rPr>
@@ -1456,7 +1544,7 @@
       <w:pPr>
         <w:pStyle w:val="Heading1"/>
       </w:pPr>
-      <w:bookmarkStart w:id="0" w:name="_Toc440299125"/>
+      <w:bookmarkStart w:id="0" w:name="_Toc440399343"/>
       <w:r>
         <w:lastRenderedPageBreak/>
         <w:t>Overview</w:t>
@@ -1486,7 +1574,6 @@
       </w:r>
       <w:r>
         <w:rPr>
-          <w:b/>
           <w:i/>
         </w:rPr>
         <w:t>Windows 8.1</w:t>
@@ -1499,7 +1586,7 @@
       <w:pPr>
         <w:pStyle w:val="Heading1"/>
       </w:pPr>
-      <w:bookmarkStart w:id="1" w:name="_Toc440299126"/>
+      <w:bookmarkStart w:id="1" w:name="_Toc440399344"/>
       <w:r>
         <w:t>Implementation of automated tests</w:t>
       </w:r>
@@ -1510,7 +1597,7 @@
       <w:pPr>
         <w:pStyle w:val="Heading2"/>
       </w:pPr>
-      <w:bookmarkStart w:id="2" w:name="_Toc440299127"/>
+      <w:bookmarkStart w:id="2" w:name="_Toc440399345"/>
       <w:r>
         <w:t>Project structure</w:t>
       </w:r>
@@ -1520,7 +1607,7 @@
       <w:pPr>
         <w:pStyle w:val="Heading3"/>
       </w:pPr>
-      <w:bookmarkStart w:id="3" w:name="_Toc440299128"/>
+      <w:bookmarkStart w:id="3" w:name="_Toc440399346"/>
       <w:r>
         <w:t>Overall structure</w:t>
       </w:r>
@@ -3584,7 +3671,7 @@
                     <pic:cNvPicPr/>
                   </pic:nvPicPr>
                   <pic:blipFill rotWithShape="1">
-                    <a:blip r:embed="rId6"/>
+                    <a:blip r:embed="rId8"/>
                     <a:srcRect l="4986" t="29746" r="45324" b="59571"/>
                     <a:stretch/>
                   </pic:blipFill>
@@ -3662,7 +3749,7 @@
                     <pic:cNvPicPr/>
                   </pic:nvPicPr>
                   <pic:blipFill rotWithShape="1">
-                    <a:blip r:embed="rId7"/>
+                    <a:blip r:embed="rId9"/>
                     <a:srcRect l="4986" t="30900" r="33027" b="39815"/>
                     <a:stretch/>
                   </pic:blipFill>
@@ -3759,7 +3846,7 @@
                     <pic:cNvPicPr/>
                   </pic:nvPicPr>
                   <pic:blipFill rotWithShape="1">
-                    <a:blip r:embed="rId8"/>
+                    <a:blip r:embed="rId10"/>
                     <a:srcRect l="5150" t="27672" r="22391" b="41198"/>
                     <a:stretch/>
                   </pic:blipFill>
@@ -3874,7 +3961,13 @@
     </w:p>
     <w:p>
       <w:r>
-        <w:t>Mozilla Firefox and Google Chrome are the two browsers used for website testing within the scope of this assignment. Selenium WebDriver integrates with Firefox without any particular configuration. However an additional Chrome driver must be provided for Selenium to integrate with Google Chrome. The path to the Chrome driver executable must be provided as a parameter to the WebDriver upon initialisation of the driver if tests must be run using Google Chrome.</w:t>
+        <w:t xml:space="preserve">Mozilla Firefox and Google Chrome are the two browsers used for website testing within the scope of this assignment. Selenium WebDriver integrates with Firefox without any particular </w:t>
+      </w:r>
+      <w:r>
+        <w:t>additional installations</w:t>
+      </w:r>
+      <w:r>
+        <w:t>. However an additional Chrome driver must be provided for Selenium to integrate with Google Chrome. The path to the Chrome driver executable must be provided as a parameter to the WebDriver upon initialisation of the driver if tests must be run using Google Chrome.</w:t>
       </w:r>
     </w:p>
     <w:p>
@@ -4001,7 +4094,13 @@
       </w:r>
       <w:proofErr w:type="spellEnd"/>
       <w:r>
-        <w:t>. @Before and @After hooks will be executed before or after any matching test case, depending on the tagging of scenario</w:t>
+        <w:t xml:space="preserve">. </w:t>
+      </w:r>
+      <w:r>
+        <w:t xml:space="preserve">Cucumber </w:t>
+      </w:r>
+      <w:r>
+        <w:t>@Before and @After hooks will be executed before or after any matching test case, depending on the tagging of scenario</w:t>
       </w:r>
       <w:r>
         <w:t>s</w:t>
@@ -4021,7 +4120,7 @@
       <w:pPr>
         <w:pStyle w:val="Heading3"/>
       </w:pPr>
-      <w:bookmarkStart w:id="4" w:name="_Toc440299129"/>
+      <w:bookmarkStart w:id="4" w:name="_Toc440399347"/>
       <w:r>
         <w:t>Website testing</w:t>
       </w:r>
@@ -4238,6 +4337,19 @@
       </w:r>
       <w:proofErr w:type="spellStart"/>
       <w:r>
+        <w:t>WebPageNavigator</w:t>
+      </w:r>
+      <w:proofErr w:type="spellEnd"/>
+      <w:r>
+        <w:t xml:space="preserve"> is a generic class that handles navigation to web pages. Although it does not represent a web page it hides driver interaction from step definitions, keeping the design consistent.</w:t>
+      </w:r>
+    </w:p>
+    <w:p>
+      <w:r>
+        <w:t xml:space="preserve">The </w:t>
+      </w:r>
+      <w:proofErr w:type="spellStart"/>
+      <w:r>
         <w:t>LoginPage</w:t>
       </w:r>
       <w:proofErr w:type="spellEnd"/>
@@ -4250,7 +4362,25 @@
       </w:r>
       <w:proofErr w:type="spellEnd"/>
       <w:r>
-        <w:t xml:space="preserve"> classes are the page object models that the step definitions classes interact with. The Evernote Home page consists of a number of sections which are each represented by a Section class. The </w:t>
+        <w:t xml:space="preserve"> classes are the </w:t>
+      </w:r>
+      <w:r>
+        <w:t xml:space="preserve">Evernote </w:t>
+      </w:r>
+      <w:r>
+        <w:t xml:space="preserve">page object models that the step definitions classes interact with. The Home page consists of a number of sections which are each represented by a </w:t>
+      </w:r>
+      <w:r>
+        <w:t>‘s</w:t>
+      </w:r>
+      <w:r>
+        <w:t>ection</w:t>
+      </w:r>
+      <w:r>
+        <w:t>’</w:t>
+      </w:r>
+      <w:r>
+        <w:t xml:space="preserve"> class. The </w:t>
       </w:r>
       <w:proofErr w:type="spellStart"/>
       <w:r>
@@ -4266,7 +4396,13 @@
       </w:r>
       <w:proofErr w:type="spellEnd"/>
       <w:r>
-        <w:t xml:space="preserve"> class cleaner and easier to manage. The below class diagram represents the relationship between the page object model classes. The following image shows some of the sections of the Evernote Home page.</w:t>
+        <w:t xml:space="preserve"> class cleaner and easier to manage. The below class diagram represents the relationship between the page object model classes. The </w:t>
+      </w:r>
+      <w:r>
+        <w:t>subsequent</w:t>
+      </w:r>
+      <w:r>
+        <w:t xml:space="preserve"> image shows some of the sections of the Evernote Home page.</w:t>
       </w:r>
     </w:p>
     <w:p>
@@ -4300,7 +4436,7 @@
                     </pic:cNvPicPr>
                   </pic:nvPicPr>
                   <pic:blipFill>
-                    <a:blip r:embed="rId9">
+                    <a:blip r:embed="rId11">
                       <a:extLst>
                         <a:ext uri="{28A0092B-C50C-407E-A947-70E740481C1C}">
                           <a14:useLocalDpi xmlns:a14="http://schemas.microsoft.com/office/drawing/2010/main" val="0"/>
@@ -4333,11 +4469,6 @@
       </w:r>
     </w:p>
     <w:p>
-      <w:pPr>
-        <w:jc w:val="center"/>
-      </w:pPr>
-    </w:p>
-    <w:p>
       <w:r>
         <w:rPr>
           <w:noProof/>
@@ -4346,9 +4477,9 @@
         <w:lastRenderedPageBreak/>
         <w:drawing>
           <wp:inline distT="0" distB="0" distL="0" distR="0">
-            <wp:extent cx="5724525" cy="3657600"/>
-            <wp:effectExtent l="0" t="0" r="9525" b="0"/>
-            <wp:docPr id="66" name="Picture 66"/>
+            <wp:extent cx="5760720" cy="2743200"/>
+            <wp:effectExtent l="0" t="0" r="0" b="0"/>
+            <wp:docPr id="6" name="Picture 6"/>
             <wp:cNvGraphicFramePr>
               <a:graphicFrameLocks xmlns:a="http://schemas.openxmlformats.org/drawingml/2006/main" noChangeAspect="1"/>
             </wp:cNvGraphicFramePr>
@@ -4362,7 +4493,7 @@
                     </pic:cNvPicPr>
                   </pic:nvPicPr>
                   <pic:blipFill>
-                    <a:blip r:embed="rId10">
+                    <a:blip r:embed="rId12">
                       <a:extLst>
                         <a:ext uri="{28A0092B-C50C-407E-A947-70E740481C1C}">
                           <a14:useLocalDpi xmlns:a14="http://schemas.microsoft.com/office/drawing/2010/main" val="0"/>
@@ -4377,7 +4508,7 @@
                   <pic:spPr bwMode="auto">
                     <a:xfrm>
                       <a:off x="0" y="0"/>
-                      <a:ext cx="5724525" cy="3657600"/>
+                      <a:ext cx="5760720" cy="2743200"/>
                     </a:xfrm>
                     <a:prstGeom prst="rect">
                       <a:avLst/>
@@ -4627,7 +4758,7 @@
       <w:pPr>
         <w:pStyle w:val="Heading3"/>
       </w:pPr>
-      <w:bookmarkStart w:id="5" w:name="_Toc440299130"/>
+      <w:bookmarkStart w:id="5" w:name="_Toc440399348"/>
       <w:r>
         <w:t>Mobile application testing</w:t>
       </w:r>
@@ -4658,113 +4789,113 @@
         <w:pStyle w:val="Heading4"/>
       </w:pPr>
       <w:r>
+        <w:t>Feature file</w:t>
+      </w:r>
+      <w:r>
+        <w:t>s</w:t>
+      </w:r>
+    </w:p>
+    <w:p>
+      <w:r>
+        <w:t>A single</w:t>
+      </w:r>
+      <w:r>
+        <w:t xml:space="preserve"> feature files were created (</w:t>
+      </w:r>
+      <w:proofErr w:type="spellStart"/>
+      <w:r>
+        <w:rPr>
+          <w:i/>
+        </w:rPr>
+        <w:t>contacts</w:t>
+      </w:r>
+      <w:r>
+        <w:rPr>
+          <w:i/>
+        </w:rPr>
+        <w:t>.feature</w:t>
+      </w:r>
+      <w:proofErr w:type="spellEnd"/>
+      <w:r>
+        <w:t>)</w:t>
+      </w:r>
+      <w:r>
+        <w:t>. The file d</w:t>
+      </w:r>
+      <w:r>
+        <w:t xml:space="preserve">efines scenarios related to the </w:t>
+      </w:r>
+      <w:r>
+        <w:t>management of contacts using the Android Contacts app</w:t>
+      </w:r>
+      <w:r>
+        <w:t>.</w:t>
+      </w:r>
+    </w:p>
+    <w:p>
+      <w:pPr>
+        <w:pStyle w:val="Heading4"/>
+      </w:pPr>
+      <w:r>
+        <w:t>Step definition class</w:t>
+      </w:r>
+      <w:r>
+        <w:t>es</w:t>
+      </w:r>
+    </w:p>
+    <w:p>
+      <w:r>
+        <w:t xml:space="preserve">The </w:t>
+      </w:r>
+      <w:proofErr w:type="spellStart"/>
+      <w:r>
+        <w:rPr>
+          <w:i/>
+        </w:rPr>
+        <w:t>Contact</w:t>
+      </w:r>
+      <w:r>
+        <w:rPr>
+          <w:i/>
+        </w:rPr>
+        <w:t>Steps</w:t>
+      </w:r>
+      <w:proofErr w:type="spellEnd"/>
+      <w:r>
+        <w:rPr>
+          <w:i/>
+        </w:rPr>
+        <w:t xml:space="preserve"> </w:t>
+      </w:r>
+      <w:r>
+        <w:t>class defines steps related to contact management.</w:t>
+      </w:r>
+    </w:p>
+    <w:p>
+      <w:pPr>
+        <w:pStyle w:val="Heading4"/>
+      </w:pPr>
+      <w:r>
         <w:lastRenderedPageBreak/>
-        <w:t>Feature file</w:t>
-      </w:r>
-      <w:r>
-        <w:t>s</w:t>
-      </w:r>
-    </w:p>
-    <w:p>
-      <w:r>
-        <w:t>A single</w:t>
-      </w:r>
-      <w:r>
-        <w:t xml:space="preserve"> feature files were created (</w:t>
+        <w:t>Page object model class</w:t>
+      </w:r>
+      <w:r>
+        <w:t>es</w:t>
+      </w:r>
+    </w:p>
+    <w:p>
+      <w:r>
+        <w:t xml:space="preserve">The </w:t>
       </w:r>
       <w:proofErr w:type="spellStart"/>
       <w:r>
         <w:rPr>
           <w:i/>
         </w:rPr>
-        <w:t>contacts</w:t>
-      </w:r>
-      <w:r>
-        <w:rPr>
-          <w:i/>
-        </w:rPr>
-        <w:t>.feature</w:t>
+        <w:t>ContactsApp</w:t>
       </w:r>
       <w:proofErr w:type="spellEnd"/>
       <w:r>
-        <w:t>)</w:t>
-      </w:r>
-      <w:r>
-        <w:t>. The file d</w:t>
-      </w:r>
-      <w:r>
-        <w:t xml:space="preserve">efines scenarios related to the </w:t>
-      </w:r>
-      <w:r>
-        <w:t>management of contacts using the Android Contacts app</w:t>
-      </w:r>
-      <w:r>
-        <w:t>.</w:t>
-      </w:r>
-    </w:p>
-    <w:p>
-      <w:pPr>
-        <w:pStyle w:val="Heading4"/>
-      </w:pPr>
-      <w:r>
-        <w:t>Step definition class</w:t>
-      </w:r>
-      <w:r>
-        <w:t>es</w:t>
-      </w:r>
-    </w:p>
-    <w:p>
-      <w:r>
-        <w:t xml:space="preserve">The </w:t>
-      </w:r>
-      <w:proofErr w:type="spellStart"/>
-      <w:r>
-        <w:rPr>
-          <w:i/>
-        </w:rPr>
-        <w:t>Contact</w:t>
-      </w:r>
-      <w:r>
-        <w:rPr>
-          <w:i/>
-        </w:rPr>
-        <w:t>Steps</w:t>
-      </w:r>
-      <w:proofErr w:type="spellEnd"/>
-      <w:r>
-        <w:rPr>
-          <w:i/>
-        </w:rPr>
-        <w:t xml:space="preserve"> </w:t>
-      </w:r>
-      <w:r>
-        <w:t>class defines steps related to contact management.</w:t>
-      </w:r>
-    </w:p>
-    <w:p>
-      <w:pPr>
-        <w:pStyle w:val="Heading4"/>
-      </w:pPr>
-      <w:r>
-        <w:t>Page object model class</w:t>
-      </w:r>
-      <w:r>
-        <w:t>es</w:t>
-      </w:r>
-    </w:p>
-    <w:p>
-      <w:r>
-        <w:t xml:space="preserve">The </w:t>
-      </w:r>
-      <w:proofErr w:type="spellStart"/>
-      <w:r>
-        <w:rPr>
-          <w:i/>
-        </w:rPr>
-        <w:t>ContactsApp</w:t>
-      </w:r>
-      <w:proofErr w:type="spellEnd"/>
-      <w:r>
         <w:t xml:space="preserve"> class abstracts the logic and granular interaction with the mobile device necessary to perform the steps defined in the step definition class. </w:t>
       </w:r>
     </w:p>
@@ -4773,7 +4904,7 @@
       <w:pPr>
         <w:pStyle w:val="Heading2"/>
       </w:pPr>
-      <w:bookmarkStart w:id="6" w:name="_Toc440299131"/>
+      <w:bookmarkStart w:id="6" w:name="_Toc440399349"/>
       <w:r>
         <w:t>Assumptions, difficulties</w:t>
       </w:r>
@@ -4790,7 +4921,7 @@
       <w:pPr>
         <w:pStyle w:val="Heading3"/>
       </w:pPr>
-      <w:bookmarkStart w:id="7" w:name="_Toc440299132"/>
+      <w:bookmarkStart w:id="7" w:name="_Toc440399350"/>
       <w:r>
         <w:t>Website testing</w:t>
       </w:r>
@@ -4867,6 +4998,9 @@
       </w:r>
       <w:proofErr w:type="spellStart"/>
       <w:r>
+        <w:rPr>
+          <w:i/>
+        </w:rPr>
         <w:t>findElement</w:t>
       </w:r>
       <w:proofErr w:type="spellEnd"/>
@@ -4962,10 +5096,7 @@
         <w:t>JavaScript</w:t>
       </w:r>
       <w:r>
-        <w:t xml:space="preserve"> to change the view of the Home page depending on the user’s action. This often results in elements not being available in the HTML DOM immediately, or, if available, the elements cannot be interacted with immediately. Due to difficulty </w:t>
-      </w:r>
-      <w:r>
-        <w:t>towards the beginning of the project</w:t>
+        <w:t xml:space="preserve"> to change the view of the Home page depending on the user’s action. This often results in elements not being available in the HTML DOM immediately, or, if available, the elements cannot be interacted with immediately. Due to difficulty</w:t>
       </w:r>
       <w:r>
         <w:t xml:space="preserve"> </w:t>
@@ -4974,24 +5105,31 @@
         <w:t>to</w:t>
       </w:r>
       <w:r>
-        <w:t>,</w:t>
-      </w:r>
-      <w:r>
         <w:t xml:space="preserve"> </w:t>
       </w:r>
       <w:r>
-        <w:t xml:space="preserve">at </w:t>
-      </w:r>
-      <w:r>
-        <w:lastRenderedPageBreak/>
-        <w:t xml:space="preserve">times, </w:t>
-      </w:r>
-      <w:r>
         <w:t>de</w:t>
       </w:r>
       <w:r>
-        <w:t>termine what should be explicitly waited for, while still requiring waits for specific events at other times, it was decided that the implicit wait will be set upon initialisation of the WebDriver, but will be disabled (set to 0) and re-enabled (reset to original value) whenever an explicit wait is needed. Although this may not follow the Selenium best practices, wait issues were resolved in the majority of cases.</w:t>
-      </w:r>
+        <w:t>termine</w:t>
+      </w:r>
+      <w:r>
+        <w:t xml:space="preserve"> exactly</w:t>
+      </w:r>
+      <w:r>
+        <w:t xml:space="preserve"> what </w:t>
+      </w:r>
+      <w:r>
+        <w:t>should be explicitly waited for (especially towards the beginning of the project),</w:t>
+      </w:r>
+      <w:r>
+        <w:t xml:space="preserve"> it was decided that the implicit wait will be set upon initialisation of the WebDriver, but will be disabled (set to 0) and re-enabled (reset to original value) whenever an explicit wait is needed. Although this may not follow the Selenium best practices, wait issues were resolved in the majority of cases.</w:t>
+      </w:r>
+    </w:p>
+    <w:p>
+      <w:pPr>
+        <w:pStyle w:val="ListParagraph"/>
+      </w:pPr>
     </w:p>
     <w:p>
       <w:pPr>
@@ -5015,6 +5153,7 @@
           <w:b/>
           <w:i/>
         </w:rPr>
+        <w:lastRenderedPageBreak/>
         <w:t>Determining what to wait for before performing the next action</w:t>
       </w:r>
     </w:p>
@@ -5023,7 +5162,22 @@
         <w:pStyle w:val="ListParagraph"/>
       </w:pPr>
       <w:r>
-        <w:t xml:space="preserve">In relation to point 1, there were several instances during development when an action is performed but does not yield the expected result. This often happened because the action would be sent to the browser before the browser would have completed loading the page fully. One such example was when trying to tag a note – upon selection of the note, the note details are populated in the note section. The action to click the tag field (in order to add text to it) would be sent before the note has been loaded completely. Once the body of the note is populated, focus moves from the tag field to </w:t>
+        <w:t>T</w:t>
+      </w:r>
+      <w:r>
+        <w:t xml:space="preserve">here were several instances during development when an action is performed but does not yield the expected result. This often happened because the action would be sent to the browser before the browser would have completed loading the page fully. One such example </w:t>
+      </w:r>
+      <w:r>
+        <w:t>happened</w:t>
+      </w:r>
+      <w:r>
+        <w:t xml:space="preserve"> when trying to tag a note – upon selection of the note, the note details are populated in the note section. The action to click the tag field (in order to add text to it) would be sent before the note has been loaded completely. Once the body of the note is populated, focus moves from the tag field to</w:t>
+      </w:r>
+      <w:r>
+        <w:t xml:space="preserve"> the note</w:t>
+      </w:r>
+      <w:r>
+        <w:t xml:space="preserve"> </w:t>
       </w:r>
       <w:r>
         <w:t xml:space="preserve">body. However, this happens before text is written to the tag field, leaving the tag field blank. This particular case was resolved by waiting for a non-empty body before moving focus to the tag field and populating it. </w:t>
@@ -5074,7 +5228,16 @@
         <w:t>. from list of notes in trashcan to the full list of notes), the notes displayed may take a moment to be refreshed. Since a list of notes may be empty or may have 1 or more note, it was not possible to either wait for a list to be empty or a list not to be empty. However, a momentary wait was requ</w:t>
       </w:r>
       <w:r>
-        <w:t xml:space="preserve">ired to avoid failure of tests. A simple wait was implemented using </w:t>
+        <w:t>ired to avoid failure of tests. A simple</w:t>
+      </w:r>
+      <w:r>
+        <w:t xml:space="preserve"> momentary</w:t>
+      </w:r>
+      <w:r>
+        <w:t xml:space="preserve"> wait was imp</w:t>
+      </w:r>
+      <w:r>
+        <w:t xml:space="preserve">lemented using </w:t>
       </w:r>
       <w:proofErr w:type="spellStart"/>
       <w:proofErr w:type="gramStart"/>
@@ -5087,7 +5250,13 @@
       </w:r>
       <w:proofErr w:type="gramEnd"/>
       <w:r>
-        <w:t>) in such cases. The wait time is typically set to 1 second but this is configurable through properties.</w:t>
+        <w:t>) for</w:t>
+      </w:r>
+      <w:r>
+        <w:t xml:space="preserve"> such</w:t>
+      </w:r>
+      <w:r>
+        <w:t xml:space="preserve"> cases.</w:t>
       </w:r>
     </w:p>
     <w:p>
@@ -5139,10 +5308,7 @@
         <w:t xml:space="preserve">. This would happen due to the dynamic nature of the list – elements </w:t>
       </w:r>
       <w:r>
-        <w:t xml:space="preserve">previously retrieved would have been removed from the DOM in the meantime. A wait for the visibility followed by the invisibility of the </w:t>
-      </w:r>
-      <w:r>
-        <w:t>‘&lt;</w:t>
+        <w:t>previously retrieved would have been removed from the DOM in the meantime. A wait for the visibility followed by the invisibility of the ‘&lt;</w:t>
       </w:r>
       <w:proofErr w:type="spellStart"/>
       <w:r>
@@ -5150,10 +5316,19 @@
       </w:r>
       <w:proofErr w:type="spellEnd"/>
       <w:r>
-        <w:t>&gt; moved to Trash’</w:t>
-      </w:r>
-      <w:r>
-        <w:t xml:space="preserve"> message was introduced to allow some time for the list to be refreshed before proceeding with deleting the next note. </w:t>
+        <w:t xml:space="preserve">&gt; moved to Trash’ </w:t>
+      </w:r>
+      <w:r>
+        <w:t xml:space="preserve">  </w:t>
+      </w:r>
+      <w:r>
+        <w:t>message</w:t>
+      </w:r>
+      <w:r>
+        <w:t xml:space="preserve"> (refer to the below image)</w:t>
+      </w:r>
+      <w:r>
+        <w:t xml:space="preserve"> was introduced to allow some time for the list to be refreshed before proceeding with deleting the next note. </w:t>
       </w:r>
     </w:p>
     <w:p>
@@ -5181,7 +5356,7 @@
                     <pic:cNvPicPr/>
                   </pic:nvPicPr>
                   <pic:blipFill rotWithShape="1">
-                    <a:blip r:embed="rId11"/>
+                    <a:blip r:embed="rId13"/>
                     <a:srcRect l="31076" t="11997" r="26214" b="78158"/>
                     <a:stretch/>
                   </pic:blipFill>
@@ -5251,27 +5426,19 @@
         <w:pStyle w:val="ListParagraph"/>
       </w:pPr>
       <w:r>
-        <w:t xml:space="preserve">The Selenium WebDriver throws a </w:t>
-      </w:r>
-      <w:proofErr w:type="spellStart"/>
-      <w:r>
-        <w:t>WebDriverException</w:t>
-      </w:r>
-      <w:proofErr w:type="spellEnd"/>
-      <w:r>
-        <w:t xml:space="preserve"> for several types of error. The same type of exception is thrown when an element is not present in the HTML DOM, when an element is not visible, when an element cannot be interacted with at the time, when an </w:t>
-      </w:r>
-      <w:r>
-        <w:lastRenderedPageBreak/>
-        <w:t xml:space="preserve">element is stale, etc. More specific custom exceptions could be implemented and thrown depending on the </w:t>
-      </w:r>
-      <w:proofErr w:type="spellStart"/>
-      <w:r>
-        <w:t>WebDriverException</w:t>
-      </w:r>
-      <w:proofErr w:type="spellEnd"/>
-      <w:r>
-        <w:t xml:space="preserve"> message. This would facilitate having different logic within the page object models depending on the outcome of the element search or interaction.</w:t>
+        <w:t xml:space="preserve">There are only few instances in the code where Selenium exceptions are caught and handled with a more meaningful error being given, or </w:t>
+      </w:r>
+      <w:r>
+        <w:t>project</w:t>
+      </w:r>
+      <w:r>
+        <w:t xml:space="preserve">-specific exceptions thrown. </w:t>
+      </w:r>
+      <w:r>
+        <w:t>Apart from showing a more understandable reason for test failure (if any), t</w:t>
+      </w:r>
+      <w:r>
+        <w:t>his would facilitate having different logic depending on the outcome of the element search or interaction.</w:t>
       </w:r>
     </w:p>
     <w:p>
@@ -5310,7 +5477,11 @@
         <w:t>is also</w:t>
       </w:r>
       <w:r>
-        <w:t xml:space="preserve"> suggested that implicit and explicit wait timeouts are best not used in conjunction. However, due to difficulties encountered towards the beginning of the implementation whenever an explicit wait will be used, the implicit wait timeout is disabled (set to 0) and re</w:t>
+        <w:t xml:space="preserve"> suggested that implicit and explicit wait timeouts are best not used in conjunction. However, due to difficulties </w:t>
+      </w:r>
+      <w:r>
+        <w:lastRenderedPageBreak/>
+        <w:t>encountered towards the beginning of the implementation whenever an explicit wait will be used, the implicit wait timeout is disabled (set to 0) and re</w:t>
       </w:r>
       <w:r>
         <w:t>-</w:t>
@@ -5517,7 +5688,6 @@
           <w:noProof/>
           <w:lang w:eastAsia="en-GB"/>
         </w:rPr>
-        <w:lastRenderedPageBreak/>
         <w:drawing>
           <wp:inline distT="0" distB="0" distL="0" distR="0" wp14:anchorId="7DE1046F" wp14:editId="3686EBDF">
             <wp:extent cx="4215600" cy="918000"/>
@@ -5534,7 +5704,7 @@
                     <pic:cNvPicPr/>
                   </pic:nvPicPr>
                   <pic:blipFill rotWithShape="1">
-                    <a:blip r:embed="rId12"/>
+                    <a:blip r:embed="rId14"/>
                     <a:srcRect l="29083" t="29746" r="16741" b="53882"/>
                     <a:stretch/>
                   </pic:blipFill>
@@ -5587,7 +5757,7 @@
                     <pic:cNvPicPr/>
                   </pic:nvPicPr>
                   <pic:blipFill rotWithShape="1">
-                    <a:blip r:embed="rId12"/>
+                    <a:blip r:embed="rId14"/>
                     <a:srcRect l="28917" t="57418" r="18568" b="33128"/>
                     <a:stretch/>
                   </pic:blipFill>
@@ -5624,6 +5794,7 @@
           <w:noProof/>
           <w:lang w:eastAsia="en-GB"/>
         </w:rPr>
+        <w:lastRenderedPageBreak/>
         <w:drawing>
           <wp:inline distT="0" distB="0" distL="0" distR="0" wp14:anchorId="653C1000" wp14:editId="4EDB936F">
             <wp:extent cx="5216400" cy="1058400"/>
@@ -5640,7 +5811,7 @@
                     <pic:cNvPicPr/>
                   </pic:nvPicPr>
                   <pic:blipFill rotWithShape="1">
-                    <a:blip r:embed="rId13"/>
+                    <a:blip r:embed="rId15"/>
                     <a:srcRect l="28916" t="28593" r="3944" b="52498"/>
                     <a:stretch/>
                   </pic:blipFill>
@@ -5701,7 +5872,7 @@
                     <pic:cNvPicPr/>
                   </pic:nvPicPr>
                   <pic:blipFill rotWithShape="1">
-                    <a:blip r:embed="rId14"/>
+                    <a:blip r:embed="rId16"/>
                     <a:srcRect l="28916" t="32514" r="15910" b="39354"/>
                     <a:stretch/>
                   </pic:blipFill>
@@ -5742,7 +5913,13 @@
         <w:ind w:left="720"/>
       </w:pPr>
       <w:r>
-        <w:t>Although this would optimise performance, a balance between performance optimisation and the scope of a scenario</w:t>
+        <w:t xml:space="preserve">Although this would </w:t>
+      </w:r>
+      <w:r>
+        <w:t>enhance</w:t>
+      </w:r>
+      <w:r>
+        <w:t xml:space="preserve"> performance, a balance between performance optimisation and the scope of a scenario</w:t>
       </w:r>
       <w:r>
         <w:t xml:space="preserve"> must be found</w:t>
@@ -5790,9 +5967,8 @@
       <w:pPr>
         <w:pStyle w:val="Heading3"/>
       </w:pPr>
-      <w:bookmarkStart w:id="8" w:name="_Toc440299133"/>
-      <w:r>
-        <w:lastRenderedPageBreak/>
+      <w:bookmarkStart w:id="8" w:name="_Toc440399351"/>
+      <w:r>
         <w:t>Mobile application testing</w:t>
       </w:r>
       <w:bookmarkEnd w:id="8"/>
@@ -5865,6 +6041,9 @@
         <w:t xml:space="preserve"> element is returned. Similarly, when </w:t>
       </w:r>
       <w:r>
+        <w:t xml:space="preserve">searching </w:t>
+      </w:r>
+      <w:r>
         <w:t>for a contact</w:t>
       </w:r>
       <w:r>
@@ -5894,11 +6073,6 @@
       <w:r>
         <w:t>.</w:t>
       </w:r>
-    </w:p>
-    <w:p>
-      <w:pPr>
-        <w:pStyle w:val="ListParagraph"/>
-      </w:pPr>
     </w:p>
     <w:p>
       <w:pPr>
@@ -5917,6 +6091,7 @@
           <w:b/>
           <w:i/>
         </w:rPr>
+        <w:lastRenderedPageBreak/>
         <w:t>Contacts</w:t>
       </w:r>
       <w:r>
@@ -5932,28 +6107,8 @@
         <w:pStyle w:val="ListParagraph"/>
       </w:pPr>
       <w:r>
-        <w:t xml:space="preserve">Deletion of </w:t>
-      </w:r>
-      <w:r>
-        <w:t>contacts</w:t>
-      </w:r>
-      <w:r>
-        <w:t xml:space="preserve"> is done as part of one of the Cucumber @After hooks. If the deletion of the </w:t>
-      </w:r>
-      <w:r>
-        <w:t>contacts</w:t>
-      </w:r>
-      <w:r>
-        <w:t xml:space="preserve"> generates an error the test cases will </w:t>
-      </w:r>
-      <w:r>
-        <w:t>not fail.</w:t>
-      </w:r>
-    </w:p>
-    <w:p>
-      <w:pPr>
-        <w:pStyle w:val="ListParagraph"/>
-      </w:pPr>
+        <w:t>Deletion of contacts is done as part of one of the Cucumber @After hooks. If the deletion of the contacts generates an error the test cases will not fail.</w:t>
+      </w:r>
     </w:p>
     <w:p>
       <w:pPr>
@@ -6117,25 +6272,15 @@
         <w:pStyle w:val="ListParagraph"/>
       </w:pPr>
       <w:r>
-        <w:t>Similar to the website testing implementation, e</w:t>
-      </w:r>
-      <w:r>
-        <w:t>lement locator strings are currently hard coded with</w:t>
-      </w:r>
-      <w:r>
-        <w:t>in the page object model class</w:t>
-      </w:r>
-      <w:r>
-        <w:t>. Changes to the locators would require a code change. This may be improved by introducing a configurable way of determining the element locators, using a properties or XML file for example.</w:t>
+        <w:t>Similar to the website testing implementation, element locator strings are currently hard coded within the page object model class. Changes to the locators would require a code change. This may be improved by introducing a configurable way of determining the element locators, using a properties or XML file for example.</w:t>
       </w:r>
     </w:p>
     <w:p>
       <w:pPr>
         <w:pStyle w:val="Heading1"/>
       </w:pPr>
-      <w:bookmarkStart w:id="9" w:name="_Toc440299134"/>
-      <w:r>
-        <w:lastRenderedPageBreak/>
+      <w:bookmarkStart w:id="9" w:name="_Toc440399352"/>
+      <w:r>
         <w:t>Installation of Testing and Continuous Integration tools</w:t>
       </w:r>
       <w:bookmarkEnd w:id="9"/>
@@ -6145,7 +6290,7 @@
       <w:pPr>
         <w:pStyle w:val="Heading2"/>
       </w:pPr>
-      <w:bookmarkStart w:id="10" w:name="_Toc440299136"/>
+      <w:bookmarkStart w:id="10" w:name="_Toc440399353"/>
       <w:r>
         <w:t>Installation of mobile application testing tools</w:t>
       </w:r>
@@ -6154,19 +6299,34 @@
     <w:p/>
     <w:p>
       <w:r>
-        <w:t xml:space="preserve">Additional tools </w:t>
-      </w:r>
-      <w:r>
-        <w:t>needed</w:t>
-      </w:r>
-      <w:r>
-        <w:t xml:space="preserve"> to be installed in order to </w:t>
-      </w:r>
-      <w:r>
-        <w:t>integrate the Java test application with the underlying Android device. These</w:t>
-      </w:r>
-      <w:r>
-        <w:t xml:space="preserve"> are:</w:t>
+        <w:t>T</w:t>
+      </w:r>
+      <w:r>
+        <w:t xml:space="preserve">ools </w:t>
+      </w:r>
+      <w:r>
+        <w:t>i</w:t>
+      </w:r>
+      <w:r>
+        <w:t xml:space="preserve">nstalled </w:t>
+      </w:r>
+      <w:r>
+        <w:t xml:space="preserve">for the Java </w:t>
+      </w:r>
+      <w:r>
+        <w:t xml:space="preserve">test application </w:t>
+      </w:r>
+      <w:r>
+        <w:t xml:space="preserve">to integrate </w:t>
+      </w:r>
+      <w:r>
+        <w:t>with the underlying Android device</w:t>
+      </w:r>
+      <w:r>
+        <w:t xml:space="preserve"> are</w:t>
+      </w:r>
+      <w:r>
+        <w:t>:</w:t>
       </w:r>
     </w:p>
     <w:p>
@@ -6234,6 +6394,7 @@
     </w:p>
     <w:p>
       <w:r>
+        <w:lastRenderedPageBreak/>
         <w:t xml:space="preserve">The installation procedure was provided as part of the assignment document. </w:t>
       </w:r>
     </w:p>
@@ -6246,7 +6407,7 @@
           <w:b/>
         </w:rPr>
       </w:pPr>
-      <w:bookmarkStart w:id="11" w:name="_Toc440299137"/>
+      <w:bookmarkStart w:id="11" w:name="_Toc440399354"/>
       <w:r>
         <w:rPr>
           <w:rStyle w:val="Strong"/>
@@ -6272,7 +6433,7 @@
         <w:rPr>
           <w:i/>
         </w:rPr>
-        <w:t>Hard disk space</w:t>
+        <w:t>Environment variables</w:t>
       </w:r>
     </w:p>
     <w:p>
@@ -6280,7 +6441,29 @@
         <w:pStyle w:val="ListParagraph"/>
       </w:pPr>
       <w:r>
-        <w:t>At the time when I needed to install the above tools, I was facing disk space issues. This made it impossible for me to have the setup done at one go, and I had to uninstall and reinstall some tools since the installation would halt once the disk got full. After having cleared sufficient space for the installations, the applications were installed with no particular issues.</w:t>
+        <w:t xml:space="preserve">Following the download of the Android SDK, the location of the tools and platform-tools directory had to be added to the PATH system variable. These were added and checked and rechecked, but the </w:t>
+      </w:r>
+      <w:proofErr w:type="spellStart"/>
+      <w:r>
+        <w:rPr>
+          <w:i/>
+        </w:rPr>
+        <w:t>adb</w:t>
+      </w:r>
+      <w:proofErr w:type="spellEnd"/>
+      <w:r>
+        <w:t xml:space="preserve"> application found in the platform-tools directory continued not to be found when run from command line. Once the Android SDK directory paths were moved to the beginning of the PATH variable (rather than added at the end) the </w:t>
+      </w:r>
+      <w:proofErr w:type="spellStart"/>
+      <w:r>
+        <w:rPr>
+          <w:i/>
+        </w:rPr>
+        <w:t>adb</w:t>
+      </w:r>
+      <w:proofErr w:type="spellEnd"/>
+      <w:r>
+        <w:t xml:space="preserve"> application was found, as expected.</w:t>
       </w:r>
     </w:p>
     <w:p>
@@ -6303,7 +6486,7 @@
         <w:rPr>
           <w:i/>
         </w:rPr>
-        <w:t>Environment variables</w:t>
+        <w:t>Virtual Device</w:t>
       </w:r>
     </w:p>
     <w:p>
@@ -6311,78 +6494,25 @@
         <w:pStyle w:val="ListParagraph"/>
       </w:pPr>
       <w:r>
-        <w:t xml:space="preserve">Following the download of the Android SDK, the location of the tools and platform-tools directory had to be added to the PATH system variable. These were added and checked and rechecked, but the </w:t>
+        <w:t xml:space="preserve">The first device I tried to use was the one provided in the assignment document. However, </w:t>
       </w:r>
       <w:proofErr w:type="spellStart"/>
       <w:r>
+        <w:t>startup</w:t>
+      </w:r>
+      <w:proofErr w:type="spellEnd"/>
+      <w:r>
+        <w:t xml:space="preserve"> of the virtual device yielded no results – the device did not start up. I tried downloading a few other devices before settling for the Google Nexus 4. Issues encountered with other devices include devices not starting up as expected and the inability to take screenshots of the screen with the </w:t>
+      </w:r>
+      <w:proofErr w:type="spellStart"/>
+      <w:r>
         <w:rPr>
           <w:i/>
         </w:rPr>
-        <w:t>adb</w:t>
+        <w:t>uiautomatorviewer</w:t>
       </w:r>
       <w:proofErr w:type="spellEnd"/>
       <w:r>
-        <w:t xml:space="preserve"> application found in the platform-tools directory continued not to be found when run from command line. Once the Android SDK directory paths were moved to the beginning of the PATH variable (rather than added at the end) the </w:t>
-      </w:r>
-      <w:proofErr w:type="spellStart"/>
-      <w:r>
-        <w:rPr>
-          <w:i/>
-        </w:rPr>
-        <w:t>adb</w:t>
-      </w:r>
-      <w:proofErr w:type="spellEnd"/>
-      <w:r>
-        <w:t xml:space="preserve"> application was found, as expected.</w:t>
-      </w:r>
-    </w:p>
-    <w:p>
-      <w:pPr>
-        <w:pStyle w:val="ListParagraph"/>
-      </w:pPr>
-    </w:p>
-    <w:p>
-      <w:pPr>
-        <w:pStyle w:val="ListParagraph"/>
-        <w:numPr>
-          <w:ilvl w:val="0"/>
-          <w:numId w:val="17"/>
-        </w:numPr>
-        <w:rPr>
-          <w:i/>
-        </w:rPr>
-      </w:pPr>
-      <w:r>
-        <w:rPr>
-          <w:i/>
-        </w:rPr>
-        <w:t>Virtual Device</w:t>
-      </w:r>
-    </w:p>
-    <w:p>
-      <w:pPr>
-        <w:pStyle w:val="ListParagraph"/>
-      </w:pPr>
-      <w:r>
-        <w:t xml:space="preserve">The first device I tried to use was the one provided in the assignment document. However, </w:t>
-      </w:r>
-      <w:proofErr w:type="spellStart"/>
-      <w:r>
-        <w:t>startup</w:t>
-      </w:r>
-      <w:proofErr w:type="spellEnd"/>
-      <w:r>
-        <w:t xml:space="preserve"> of the virtual device yielded no results – the device did not start up. I tried downloading a few other devices before settling for the Google Nexus 4. Issues encountered with other devices include devices not starting up as expected and the inability to take screenshots of the screen with the </w:t>
-      </w:r>
-      <w:proofErr w:type="spellStart"/>
-      <w:r>
-        <w:rPr>
-          <w:i/>
-        </w:rPr>
-        <w:t>uiautomatorviewer</w:t>
-      </w:r>
-      <w:proofErr w:type="spellEnd"/>
-      <w:r>
         <w:t xml:space="preserve"> tool (available with the Android SDK), thus not being able to find elements to interact with within the mobile screen.</w:t>
       </w:r>
     </w:p>
@@ -6391,9 +6521,8 @@
       <w:pPr>
         <w:pStyle w:val="Heading2"/>
       </w:pPr>
-      <w:bookmarkStart w:id="12" w:name="_Toc440299135"/>
-      <w:r>
-        <w:lastRenderedPageBreak/>
+      <w:bookmarkStart w:id="12" w:name="_Toc440399355"/>
+      <w:r>
         <w:t>Installation of Selenium Grid</w:t>
       </w:r>
       <w:bookmarkEnd w:id="12"/>
@@ -6405,7 +6534,7 @@
       </w:r>
     </w:p>
     <w:p>
-      <w:hyperlink r:id="rId15" w:history="1">
+      <w:hyperlink r:id="rId17" w:history="1">
         <w:r>
           <w:rPr>
             <w:rStyle w:val="Hyperlink"/>
@@ -6420,11 +6549,19 @@
       </w:r>
     </w:p>
     <w:p>
+      <w:pPr>
+        <w:rPr>
+          <w:sz w:val="20"/>
+          <w:szCs w:val="20"/>
+        </w:rPr>
+      </w:pPr>
       <w:proofErr w:type="gramStart"/>
       <w:r>
         <w:rPr>
           <w:rFonts w:ascii="Consolas" w:hAnsi="Consolas" w:cs="Consolas"/>
           <w:color w:val="595959" w:themeColor="text1" w:themeTint="A6"/>
+          <w:sz w:val="20"/>
+          <w:szCs w:val="20"/>
         </w:rPr>
         <w:t>java</w:t>
       </w:r>
@@ -6433,6 +6570,8 @@
         <w:rPr>
           <w:rFonts w:ascii="Consolas" w:hAnsi="Consolas" w:cs="Consolas"/>
           <w:color w:val="595959" w:themeColor="text1" w:themeTint="A6"/>
+          <w:sz w:val="20"/>
+          <w:szCs w:val="20"/>
         </w:rPr>
         <w:t xml:space="preserve"> -jar selenium-server-standalone-2.48.2.jar -role hub</w:t>
       </w:r>
@@ -6447,6 +6586,8 @@
         <w:rPr>
           <w:rFonts w:ascii="Consolas" w:hAnsi="Consolas" w:cs="Consolas"/>
           <w:color w:val="595959" w:themeColor="text1" w:themeTint="A6"/>
+          <w:sz w:val="20"/>
+          <w:szCs w:val="20"/>
         </w:rPr>
       </w:pPr>
       <w:proofErr w:type="gramStart"/>
@@ -6454,6 +6595,8 @@
         <w:rPr>
           <w:rFonts w:ascii="Consolas" w:hAnsi="Consolas" w:cs="Consolas"/>
           <w:color w:val="595959" w:themeColor="text1" w:themeTint="A6"/>
+          <w:sz w:val="20"/>
+          <w:szCs w:val="20"/>
         </w:rPr>
         <w:t>java</w:t>
       </w:r>
@@ -6462,6 +6605,8 @@
         <w:rPr>
           <w:rFonts w:ascii="Consolas" w:hAnsi="Consolas" w:cs="Consolas"/>
           <w:color w:val="595959" w:themeColor="text1" w:themeTint="A6"/>
+          <w:sz w:val="20"/>
+          <w:szCs w:val="20"/>
         </w:rPr>
         <w:t xml:space="preserve"> -jar selenium-server-standalone-2.48.2.jar -role node -hub http://localhost:4444/grid/register -browser "</w:t>
       </w:r>
@@ -6470,6 +6615,8 @@
         <w:rPr>
           <w:rFonts w:ascii="Consolas" w:hAnsi="Consolas" w:cs="Consolas"/>
           <w:color w:val="595959" w:themeColor="text1" w:themeTint="A6"/>
+          <w:sz w:val="20"/>
+          <w:szCs w:val="20"/>
         </w:rPr>
         <w:t>browserName</w:t>
       </w:r>
@@ -6478,6 +6625,8 @@
         <w:rPr>
           <w:rFonts w:ascii="Consolas" w:hAnsi="Consolas" w:cs="Consolas"/>
           <w:color w:val="595959" w:themeColor="text1" w:themeTint="A6"/>
+          <w:sz w:val="20"/>
+          <w:szCs w:val="20"/>
         </w:rPr>
         <w:t>=</w:t>
       </w:r>
@@ -6486,6 +6635,8 @@
         <w:rPr>
           <w:rFonts w:ascii="Consolas" w:hAnsi="Consolas" w:cs="Consolas"/>
           <w:color w:val="595959" w:themeColor="text1" w:themeTint="A6"/>
+          <w:sz w:val="20"/>
+          <w:szCs w:val="20"/>
         </w:rPr>
         <w:t>firefox,maxInstances</w:t>
       </w:r>
@@ -6494,6 +6645,8 @@
         <w:rPr>
           <w:rFonts w:ascii="Consolas" w:hAnsi="Consolas" w:cs="Consolas"/>
           <w:color w:val="595959" w:themeColor="text1" w:themeTint="A6"/>
+          <w:sz w:val="20"/>
+          <w:szCs w:val="20"/>
         </w:rPr>
         <w:t>=5,platform=WINDOWS" -browser "</w:t>
       </w:r>
@@ -6502,6 +6655,8 @@
         <w:rPr>
           <w:rFonts w:ascii="Consolas" w:hAnsi="Consolas" w:cs="Consolas"/>
           <w:color w:val="595959" w:themeColor="text1" w:themeTint="A6"/>
+          <w:sz w:val="20"/>
+          <w:szCs w:val="20"/>
         </w:rPr>
         <w:t>browserName</w:t>
       </w:r>
@@ -6510,6 +6665,8 @@
         <w:rPr>
           <w:rFonts w:ascii="Consolas" w:hAnsi="Consolas" w:cs="Consolas"/>
           <w:color w:val="595959" w:themeColor="text1" w:themeTint="A6"/>
+          <w:sz w:val="20"/>
+          <w:szCs w:val="20"/>
         </w:rPr>
         <w:t>=</w:t>
       </w:r>
@@ -6518,6 +6675,8 @@
         <w:rPr>
           <w:rFonts w:ascii="Consolas" w:hAnsi="Consolas" w:cs="Consolas"/>
           <w:color w:val="595959" w:themeColor="text1" w:themeTint="A6"/>
+          <w:sz w:val="20"/>
+          <w:szCs w:val="20"/>
         </w:rPr>
         <w:t>chrome,maxInstances</w:t>
       </w:r>
@@ -6526,22 +6685,46 @@
         <w:rPr>
           <w:rFonts w:ascii="Consolas" w:hAnsi="Consolas" w:cs="Consolas"/>
           <w:color w:val="595959" w:themeColor="text1" w:themeTint="A6"/>
-        </w:rPr>
-        <w:t>=5,platfor</w:t>
+          <w:sz w:val="20"/>
+          <w:szCs w:val="20"/>
+        </w:rPr>
+        <w:t xml:space="preserve">=5,platform=WINDOWS" </w:t>
       </w:r>
       <w:r>
         <w:rPr>
           <w:rFonts w:ascii="Consolas" w:hAnsi="Consolas" w:cs="Consolas"/>
           <w:color w:val="595959" w:themeColor="text1" w:themeTint="A6"/>
-        </w:rPr>
-        <w:t xml:space="preserve">m=WINDOWS"              </w:t>
+          <w:sz w:val="20"/>
+          <w:szCs w:val="20"/>
+        </w:rPr>
+        <w:t xml:space="preserve">     </w:t>
       </w:r>
       <w:r>
         <w:rPr>
           <w:rFonts w:ascii="Consolas" w:hAnsi="Consolas" w:cs="Consolas"/>
           <w:color w:val="595959" w:themeColor="text1" w:themeTint="A6"/>
-        </w:rPr>
-        <w:t xml:space="preserve">        -Dwebdriver.chrome.driver=C:\Projects\PLAS3007_assignment\browser-driver\chrome\chromedriver.exe</w:t>
+          <w:sz w:val="20"/>
+          <w:szCs w:val="20"/>
+        </w:rPr>
+        <w:t xml:space="preserve">           </w:t>
+      </w:r>
+      <w:r>
+        <w:rPr>
+          <w:rFonts w:ascii="Consolas" w:hAnsi="Consolas" w:cs="Consolas"/>
+          <w:color w:val="595959" w:themeColor="text1" w:themeTint="A6"/>
+          <w:sz w:val="20"/>
+          <w:szCs w:val="20"/>
+        </w:rPr>
+        <w:t xml:space="preserve">        </w:t>
+      </w:r>
+      <w:r>
+        <w:rPr>
+          <w:rFonts w:ascii="Consolas" w:hAnsi="Consolas" w:cs="Consolas"/>
+          <w:color w:val="595959" w:themeColor="text1" w:themeTint="A6"/>
+          <w:sz w:val="20"/>
+          <w:szCs w:val="20"/>
+        </w:rPr>
+        <w:t xml:space="preserve">     -Dwebdriver.chrome.driver=C:\Projects\PLAS3007_assignment\browser-driver\chrome\chromedriver.exe</w:t>
       </w:r>
     </w:p>
     <w:p>
@@ -6551,6 +6734,7 @@
     </w:p>
     <w:p>
       <w:r>
+        <w:lastRenderedPageBreak/>
         <w:t xml:space="preserve">Selenium WebDriver initialisation was modified to use the </w:t>
       </w:r>
       <w:proofErr w:type="spellStart"/>
@@ -6575,7 +6759,7 @@
       <w:pPr>
         <w:pStyle w:val="Heading2"/>
       </w:pPr>
-      <w:bookmarkStart w:id="13" w:name="_Toc440299138"/>
+      <w:bookmarkStart w:id="13" w:name="_Toc440399356"/>
       <w:r>
         <w:t>Installation</w:t>
       </w:r>
@@ -6595,7 +6779,7 @@
       <w:r>
         <w:t xml:space="preserve">Installation of the Jenkins automation server was easy and straightforward. The Jenkins ZIP file was downloaded from </w:t>
       </w:r>
-      <w:hyperlink r:id="rId16" w:history="1">
+      <w:hyperlink r:id="rId18" w:history="1">
         <w:r>
           <w:rPr>
             <w:rStyle w:val="Hyperlink"/>
@@ -6612,7 +6796,7 @@
       <w:pPr>
         <w:pStyle w:val="Heading3"/>
       </w:pPr>
-      <w:bookmarkStart w:id="14" w:name="_Toc440299139"/>
+      <w:bookmarkStart w:id="14" w:name="_Toc440399357"/>
       <w:r>
         <w:t xml:space="preserve">Jenkins </w:t>
       </w:r>
@@ -6733,7 +6917,7 @@
                     <pic:cNvPicPr/>
                   </pic:nvPicPr>
                   <pic:blipFill rotWithShape="1">
-                    <a:blip r:embed="rId17"/>
+                    <a:blip r:embed="rId19"/>
                     <a:srcRect l="31908" t="21676" r="787" b="67717"/>
                     <a:stretch/>
                   </pic:blipFill>
@@ -6770,7 +6954,7 @@
       <w:pPr>
         <w:pStyle w:val="Heading3"/>
       </w:pPr>
-      <w:bookmarkStart w:id="15" w:name="_Toc440299140"/>
+      <w:bookmarkStart w:id="15" w:name="_Toc440399358"/>
       <w:r>
         <w:t xml:space="preserve">Jenkins </w:t>
       </w:r>
@@ -6823,6 +7007,7 @@
         <w:rPr>
           <w:b/>
         </w:rPr>
+        <w:lastRenderedPageBreak/>
         <w:t>Evernote Tests – Firefox – GitHub</w:t>
       </w:r>
       <w:r>
@@ -7012,7 +7197,13 @@
         <w:t xml:space="preserve">: </w:t>
       </w:r>
       <w:r>
-        <w:t>Configured as a Maven project that will build and execute the Maven test command using code in a local directory. Tests are run using a Chrome browser. Selenium Grid is not used. The mobile application tests will be run</w:t>
+        <w:t xml:space="preserve">Configured as a Maven project that will build and execute the Maven test command using code </w:t>
+      </w:r>
+      <w:r>
+        <w:t>from a Git repository (GitHub)</w:t>
+      </w:r>
+      <w:r>
+        <w:t>. The mobile application tests will be run</w:t>
       </w:r>
       <w:r>
         <w:t>.</w:t>
@@ -7040,7 +7231,6 @@
           <w:noProof/>
           <w:lang w:eastAsia="en-GB"/>
         </w:rPr>
-        <w:lastRenderedPageBreak/>
         <w:drawing>
           <wp:inline distT="0" distB="0" distL="0" distR="0" wp14:anchorId="68CFBA56" wp14:editId="25C5B58A">
             <wp:extent cx="4820400" cy="3862800"/>
@@ -7057,7 +7247,7 @@
                     <pic:cNvPicPr/>
                   </pic:nvPicPr>
                   <pic:blipFill rotWithShape="1">
-                    <a:blip r:embed="rId18"/>
+                    <a:blip r:embed="rId20"/>
                     <a:srcRect l="31741" t="17063" r="2117" b="9378"/>
                     <a:stretch/>
                   </pic:blipFill>
@@ -7086,12 +7276,8 @@
       </w:r>
     </w:p>
     <w:p>
-      <w:pPr>
-        <w:jc w:val="center"/>
-      </w:pPr>
-    </w:p>
-    <w:p>
-      <w:r>
+      <w:r>
+        <w:lastRenderedPageBreak/>
         <w:t xml:space="preserve">For local projects, </w:t>
       </w:r>
       <w:r>
@@ -7132,7 +7318,7 @@
                     <pic:cNvPicPr/>
                   </pic:nvPicPr>
                   <pic:blipFill rotWithShape="1">
-                    <a:blip r:embed="rId19"/>
+                    <a:blip r:embed="rId21"/>
                     <a:srcRect l="32240" t="38740" r="1451" b="51114"/>
                     <a:stretch/>
                   </pic:blipFill>
@@ -7166,6 +7352,9 @@
       </w:r>
       <w:proofErr w:type="spellStart"/>
       <w:r>
+        <w:rPr>
+          <w:i/>
+        </w:rPr>
         <w:t>mvn</w:t>
       </w:r>
       <w:proofErr w:type="spellEnd"/>
@@ -7205,6 +7394,8 @@
       <w:pPr>
         <w:rPr>
           <w:rFonts w:ascii="Consolas" w:hAnsi="Consolas" w:cs="Consolas"/>
+          <w:sz w:val="20"/>
+          <w:szCs w:val="20"/>
         </w:rPr>
       </w:pPr>
       <w:proofErr w:type="gramStart"/>
@@ -7212,6 +7403,8 @@
         <w:rPr>
           <w:rFonts w:ascii="Consolas" w:hAnsi="Consolas" w:cs="Consolas"/>
           <w:color w:val="595959" w:themeColor="text1" w:themeTint="A6"/>
+          <w:sz w:val="20"/>
+          <w:szCs w:val="20"/>
         </w:rPr>
         <w:t>clean</w:t>
       </w:r>
@@ -7220,6 +7413,8 @@
         <w:rPr>
           <w:rFonts w:ascii="Consolas" w:hAnsi="Consolas" w:cs="Consolas"/>
           <w:color w:val="595959" w:themeColor="text1" w:themeTint="A6"/>
+          <w:sz w:val="20"/>
+          <w:szCs w:val="20"/>
         </w:rPr>
         <w:t xml:space="preserve"> test -</w:t>
       </w:r>
@@ -7228,6 +7423,8 @@
         <w:rPr>
           <w:rFonts w:ascii="Consolas" w:hAnsi="Consolas" w:cs="Consolas"/>
           <w:color w:val="595959" w:themeColor="text1" w:themeTint="A6"/>
+          <w:sz w:val="20"/>
+          <w:szCs w:val="20"/>
         </w:rPr>
         <w:t>DpropertyFile</w:t>
       </w:r>
@@ -7236,6 +7433,8 @@
         <w:rPr>
           <w:rFonts w:ascii="Consolas" w:hAnsi="Consolas" w:cs="Consolas"/>
           <w:color w:val="595959" w:themeColor="text1" w:themeTint="A6"/>
+          <w:sz w:val="20"/>
+          <w:szCs w:val="20"/>
         </w:rPr>
         <w:t>=</w:t>
       </w:r>
@@ -7244,6 +7443,8 @@
         <w:rPr>
           <w:rFonts w:ascii="Consolas" w:hAnsi="Consolas" w:cs="Consolas"/>
           <w:color w:val="595959" w:themeColor="text1" w:themeTint="A6"/>
+          <w:sz w:val="20"/>
+          <w:szCs w:val="20"/>
         </w:rPr>
         <w:t>src</w:t>
       </w:r>
@@ -7252,6 +7453,8 @@
         <w:rPr>
           <w:rFonts w:ascii="Consolas" w:hAnsi="Consolas" w:cs="Consolas"/>
           <w:color w:val="595959" w:themeColor="text1" w:themeTint="A6"/>
+          <w:sz w:val="20"/>
+          <w:szCs w:val="20"/>
         </w:rPr>
         <w:t>/test/resources/properties/</w:t>
       </w:r>
@@ -7260,6 +7463,8 @@
         <w:rPr>
           <w:rFonts w:ascii="Consolas" w:hAnsi="Consolas" w:cs="Consolas"/>
           <w:color w:val="595959" w:themeColor="text1" w:themeTint="A6"/>
+          <w:sz w:val="20"/>
+          <w:szCs w:val="20"/>
         </w:rPr>
         <w:t>test.properties</w:t>
       </w:r>
@@ -7268,70 +7473,106 @@
         <w:rPr>
           <w:rFonts w:ascii="Consolas" w:hAnsi="Consolas" w:cs="Consolas"/>
           <w:color w:val="595959" w:themeColor="text1" w:themeTint="A6"/>
-        </w:rPr>
-        <w:t xml:space="preserve">   -</w:t>
-      </w:r>
-      <w:proofErr w:type="spellStart"/>
+          <w:sz w:val="20"/>
+          <w:szCs w:val="20"/>
+        </w:rPr>
+        <w:t xml:space="preserve"> </w:t>
+      </w:r>
       <w:r>
         <w:rPr>
           <w:rFonts w:ascii="Consolas" w:hAnsi="Consolas" w:cs="Consolas"/>
           <w:color w:val="595959" w:themeColor="text1" w:themeTint="A6"/>
-        </w:rPr>
-        <w:t>Dbrowser</w:t>
-      </w:r>
-      <w:proofErr w:type="spellEnd"/>
+          <w:sz w:val="20"/>
+          <w:szCs w:val="20"/>
+        </w:rPr>
+        <w:t xml:space="preserve">        </w:t>
+      </w:r>
       <w:r>
         <w:rPr>
           <w:rFonts w:ascii="Consolas" w:hAnsi="Consolas" w:cs="Consolas"/>
           <w:color w:val="595959" w:themeColor="text1" w:themeTint="A6"/>
-        </w:rPr>
-        <w:t>=</w:t>
+          <w:sz w:val="20"/>
+          <w:szCs w:val="20"/>
+        </w:rPr>
+        <w:t xml:space="preserve">  -</w:t>
       </w:r>
       <w:proofErr w:type="spellStart"/>
       <w:r>
         <w:rPr>
           <w:rFonts w:ascii="Consolas" w:hAnsi="Consolas" w:cs="Consolas"/>
           <w:color w:val="595959" w:themeColor="text1" w:themeTint="A6"/>
-        </w:rPr>
-        <w:t>localFirefox</w:t>
+          <w:sz w:val="20"/>
+          <w:szCs w:val="20"/>
+        </w:rPr>
+        <w:t>Dbrowser</w:t>
       </w:r>
       <w:proofErr w:type="spellEnd"/>
       <w:r>
         <w:rPr>
           <w:rFonts w:ascii="Consolas" w:hAnsi="Consolas" w:cs="Consolas"/>
           <w:color w:val="595959" w:themeColor="text1" w:themeTint="A6"/>
-        </w:rPr>
-        <w:t xml:space="preserve"> "-</w:t>
+          <w:sz w:val="20"/>
+          <w:szCs w:val="20"/>
+        </w:rPr>
+        <w:t>=</w:t>
       </w:r>
       <w:proofErr w:type="spellStart"/>
       <w:r>
         <w:rPr>
           <w:rFonts w:ascii="Consolas" w:hAnsi="Consolas" w:cs="Consolas"/>
           <w:color w:val="595959" w:themeColor="text1" w:themeTint="A6"/>
-        </w:rPr>
-        <w:t>Dcucumber.options</w:t>
+          <w:sz w:val="20"/>
+          <w:szCs w:val="20"/>
+        </w:rPr>
+        <w:t>localFirefox</w:t>
       </w:r>
       <w:proofErr w:type="spellEnd"/>
       <w:r>
         <w:rPr>
           <w:rFonts w:ascii="Consolas" w:hAnsi="Consolas" w:cs="Consolas"/>
           <w:color w:val="595959" w:themeColor="text1" w:themeTint="A6"/>
-        </w:rPr>
-        <w:t>=--tags @</w:t>
+          <w:sz w:val="20"/>
+          <w:szCs w:val="20"/>
+        </w:rPr>
+        <w:t xml:space="preserve"> "-</w:t>
       </w:r>
       <w:proofErr w:type="spellStart"/>
       <w:r>
         <w:rPr>
           <w:rFonts w:ascii="Consolas" w:hAnsi="Consolas" w:cs="Consolas"/>
           <w:color w:val="595959" w:themeColor="text1" w:themeTint="A6"/>
-        </w:rPr>
-        <w:t>login,@notes</w:t>
+          <w:sz w:val="20"/>
+          <w:szCs w:val="20"/>
+        </w:rPr>
+        <w:t>Dcucumber.options</w:t>
       </w:r>
       <w:proofErr w:type="spellEnd"/>
       <w:r>
         <w:rPr>
           <w:rFonts w:ascii="Consolas" w:hAnsi="Consolas" w:cs="Consolas"/>
           <w:color w:val="595959" w:themeColor="text1" w:themeTint="A6"/>
+          <w:sz w:val="20"/>
+          <w:szCs w:val="20"/>
+        </w:rPr>
+        <w:t>=--tags @</w:t>
+      </w:r>
+      <w:proofErr w:type="spellStart"/>
+      <w:r>
+        <w:rPr>
+          <w:rFonts w:ascii="Consolas" w:hAnsi="Consolas" w:cs="Consolas"/>
+          <w:color w:val="595959" w:themeColor="text1" w:themeTint="A6"/>
+          <w:sz w:val="20"/>
+          <w:szCs w:val="20"/>
+        </w:rPr>
+        <w:t>login,@notes</w:t>
+      </w:r>
+      <w:proofErr w:type="spellEnd"/>
+      <w:r>
+        <w:rPr>
+          <w:rFonts w:ascii="Consolas" w:hAnsi="Consolas" w:cs="Consolas"/>
+          <w:color w:val="595959" w:themeColor="text1" w:themeTint="A6"/>
+          <w:sz w:val="20"/>
+          <w:szCs w:val="20"/>
         </w:rPr>
         <w:t>"</w:t>
       </w:r>
@@ -7544,11 +7785,8 @@
         <w:pStyle w:val="Heading4"/>
       </w:pPr>
       <w:r>
-        <w:lastRenderedPageBreak/>
         <w:t>Mobile application test arguments</w:t>
       </w:r>
-      <w:bookmarkStart w:id="16" w:name="_GoBack"/>
-      <w:bookmarkEnd w:id="16"/>
     </w:p>
     <w:p>
       <w:r>
@@ -7560,6 +7798,8 @@
         <w:rPr>
           <w:rFonts w:ascii="Consolas" w:hAnsi="Consolas" w:cs="Consolas"/>
           <w:color w:val="595959" w:themeColor="text1" w:themeTint="A6"/>
+          <w:sz w:val="20"/>
+          <w:szCs w:val="20"/>
         </w:rPr>
       </w:pPr>
       <w:proofErr w:type="gramStart"/>
@@ -7567,6 +7807,8 @@
         <w:rPr>
           <w:rFonts w:ascii="Consolas" w:hAnsi="Consolas" w:cs="Consolas"/>
           <w:color w:val="595959" w:themeColor="text1" w:themeTint="A6"/>
+          <w:sz w:val="20"/>
+          <w:szCs w:val="20"/>
         </w:rPr>
         <w:t>clean</w:t>
       </w:r>
@@ -7575,6 +7817,8 @@
         <w:rPr>
           <w:rFonts w:ascii="Consolas" w:hAnsi="Consolas" w:cs="Consolas"/>
           <w:color w:val="595959" w:themeColor="text1" w:themeTint="A6"/>
+          <w:sz w:val="20"/>
+          <w:szCs w:val="20"/>
         </w:rPr>
         <w:t xml:space="preserve"> test -</w:t>
       </w:r>
@@ -7583,6 +7827,8 @@
         <w:rPr>
           <w:rFonts w:ascii="Consolas" w:hAnsi="Consolas" w:cs="Consolas"/>
           <w:color w:val="595959" w:themeColor="text1" w:themeTint="A6"/>
+          <w:sz w:val="20"/>
+          <w:szCs w:val="20"/>
         </w:rPr>
         <w:t>DpropertyFile</w:t>
       </w:r>
@@ -7591,6 +7837,8 @@
         <w:rPr>
           <w:rFonts w:ascii="Consolas" w:hAnsi="Consolas" w:cs="Consolas"/>
           <w:color w:val="595959" w:themeColor="text1" w:themeTint="A6"/>
+          <w:sz w:val="20"/>
+          <w:szCs w:val="20"/>
         </w:rPr>
         <w:t>=</w:t>
       </w:r>
@@ -7599,6 +7847,8 @@
         <w:rPr>
           <w:rFonts w:ascii="Consolas" w:hAnsi="Consolas" w:cs="Consolas"/>
           <w:color w:val="595959" w:themeColor="text1" w:themeTint="A6"/>
+          <w:sz w:val="20"/>
+          <w:szCs w:val="20"/>
         </w:rPr>
         <w:t>src</w:t>
       </w:r>
@@ -7607,6 +7857,8 @@
         <w:rPr>
           <w:rFonts w:ascii="Consolas" w:hAnsi="Consolas" w:cs="Consolas"/>
           <w:color w:val="595959" w:themeColor="text1" w:themeTint="A6"/>
+          <w:sz w:val="20"/>
+          <w:szCs w:val="20"/>
         </w:rPr>
         <w:t>/test/resources/properties/</w:t>
       </w:r>
@@ -7615,6 +7867,8 @@
         <w:rPr>
           <w:rFonts w:ascii="Consolas" w:hAnsi="Consolas" w:cs="Consolas"/>
           <w:color w:val="595959" w:themeColor="text1" w:themeTint="A6"/>
+          <w:sz w:val="20"/>
+          <w:szCs w:val="20"/>
         </w:rPr>
         <w:t>test.properties</w:t>
       </w:r>
@@ -7623,53 +7877,56 @@
         <w:rPr>
           <w:rFonts w:ascii="Consolas" w:hAnsi="Consolas" w:cs="Consolas"/>
           <w:color w:val="595959" w:themeColor="text1" w:themeTint="A6"/>
-        </w:rPr>
-        <w:t xml:space="preserve"> </w:t>
+          <w:sz w:val="20"/>
+          <w:szCs w:val="20"/>
+        </w:rPr>
+        <w:t xml:space="preserve">  </w:t>
       </w:r>
       <w:r>
         <w:rPr>
           <w:rFonts w:ascii="Consolas" w:hAnsi="Consolas" w:cs="Consolas"/>
           <w:color w:val="595959" w:themeColor="text1" w:themeTint="A6"/>
-        </w:rPr>
-        <w:t xml:space="preserve"> "-</w:t>
-      </w:r>
-      <w:proofErr w:type="spellStart"/>
+          <w:sz w:val="20"/>
+          <w:szCs w:val="20"/>
+        </w:rPr>
+        <w:t xml:space="preserve">        </w:t>
+      </w:r>
       <w:r>
         <w:rPr>
           <w:rFonts w:ascii="Consolas" w:hAnsi="Consolas" w:cs="Consolas"/>
           <w:color w:val="595959" w:themeColor="text1" w:themeTint="A6"/>
-        </w:rPr>
-        <w:t>Dcucumber.options</w:t>
-      </w:r>
-      <w:proofErr w:type="spellEnd"/>
+          <w:sz w:val="20"/>
+          <w:szCs w:val="20"/>
+        </w:rPr>
+        <w:t>"-</w:t>
+      </w:r>
+      <w:proofErr w:type="spellStart"/>
       <w:r>
         <w:rPr>
           <w:rFonts w:ascii="Consolas" w:hAnsi="Consolas" w:cs="Consolas"/>
           <w:color w:val="595959" w:themeColor="text1" w:themeTint="A6"/>
-        </w:rPr>
-        <w:t>=--tags @</w:t>
-      </w:r>
+          <w:sz w:val="20"/>
+          <w:szCs w:val="20"/>
+        </w:rPr>
+        <w:t>Dcucumber.options</w:t>
+      </w:r>
+      <w:proofErr w:type="spellEnd"/>
       <w:r>
         <w:rPr>
           <w:rFonts w:ascii="Consolas" w:hAnsi="Consolas" w:cs="Consolas"/>
           <w:color w:val="595959" w:themeColor="text1" w:themeTint="A6"/>
-        </w:rPr>
-        <w:t>contact</w:t>
-      </w:r>
-      <w:r>
+          <w:sz w:val="20"/>
+          <w:szCs w:val="20"/>
+        </w:rPr>
+        <w:t>=--tags @contacts"</w:t>
+      </w:r>
+    </w:p>
+    <w:p>
+      <w:pPr>
         <w:rPr>
           <w:rFonts w:ascii="Consolas" w:hAnsi="Consolas" w:cs="Consolas"/>
           <w:color w:val="595959" w:themeColor="text1" w:themeTint="A6"/>
         </w:rPr>
-        <w:t>s"</w:t>
-      </w:r>
-    </w:p>
-    <w:p>
-      <w:pPr>
-        <w:rPr>
-          <w:rFonts w:ascii="Consolas" w:hAnsi="Consolas" w:cs="Consolas"/>
-          <w:color w:val="595959" w:themeColor="text1" w:themeTint="A6"/>
-        </w:rPr>
       </w:pPr>
     </w:p>
     <w:p>
@@ -7685,11 +7942,11 @@
       <w:pPr>
         <w:pStyle w:val="Heading3"/>
       </w:pPr>
-      <w:bookmarkStart w:id="17" w:name="_Toc440299141"/>
+      <w:bookmarkStart w:id="16" w:name="_Toc440399359"/>
       <w:r>
         <w:t>Installation or configuration issues</w:t>
       </w:r>
-      <w:bookmarkEnd w:id="17"/>
+      <w:bookmarkEnd w:id="16"/>
     </w:p>
     <w:p>
       <w:r>
@@ -7750,7 +8007,17 @@
         <w:pStyle w:val="ListParagraph"/>
       </w:pPr>
       <w:r>
-        <w:t>When running builds from command line or from the IDE, the browser window would be displayed and it would be possible to see how the tests are progressing without relying only on the output logs. However, when running the tests through Jenkins the browser window was no longer loaded. It turned out that when Jenkins is started up using jenkins.exe</w:t>
+        <w:t xml:space="preserve">When running builds from command line or from the IDE, the browser window would be displayed and it would be possible to see how the tests are progressing without relying only </w:t>
+      </w:r>
+      <w:r>
+        <w:lastRenderedPageBreak/>
+        <w:t xml:space="preserve">on the output logs. However, when running the tests through Jenkins the browser window was no longer loaded. It turned out that when Jenkins is started up using </w:t>
+      </w:r>
+      <w:r>
+        <w:rPr>
+          <w:i/>
+        </w:rPr>
+        <w:t>jenkins.exe</w:t>
       </w:r>
       <w:r>
         <w:t>, the browser window will not be displayed. Starting up Jenkins by running the WAR file would resolve the problem, which it did. Having said this, it was good to see the browser window while still setting up jobs, to ensure that they were running as expected. Once all was set up starting Jenkins using the EXE file rather than the WAR file and relying only on the test output logs was sufficient.</w:t>
@@ -7803,6 +8070,8 @@
         <w:rPr>
           <w:rFonts w:ascii="Consolas" w:hAnsi="Consolas" w:cs="Consolas"/>
           <w:color w:val="595959" w:themeColor="text1" w:themeTint="A6"/>
+          <w:sz w:val="20"/>
+          <w:szCs w:val="20"/>
         </w:rPr>
         <w:t>org.openqa.selenium.WebDriverException</w:t>
       </w:r>
@@ -7811,6 +8080,8 @@
         <w:rPr>
           <w:rFonts w:ascii="Consolas" w:hAnsi="Consolas" w:cs="Consolas"/>
           <w:color w:val="595959" w:themeColor="text1" w:themeTint="A6"/>
+          <w:sz w:val="20"/>
+          <w:szCs w:val="20"/>
         </w:rPr>
         <w:t>: Unable to connect to host 127.0.</w:t>
       </w:r>
@@ -7818,6 +8089,8 @@
         <w:rPr>
           <w:rFonts w:ascii="Consolas" w:hAnsi="Consolas" w:cs="Consolas"/>
           <w:color w:val="595959" w:themeColor="text1" w:themeTint="A6"/>
+          <w:sz w:val="20"/>
+          <w:szCs w:val="20"/>
         </w:rPr>
         <w:t xml:space="preserve">0.1 on port 7055 after 45000 </w:t>
       </w:r>
@@ -7826,6 +8099,8 @@
         <w:rPr>
           <w:rFonts w:ascii="Consolas" w:hAnsi="Consolas" w:cs="Consolas"/>
           <w:color w:val="595959" w:themeColor="text1" w:themeTint="A6"/>
+          <w:sz w:val="20"/>
+          <w:szCs w:val="20"/>
         </w:rPr>
         <w:t>ms</w:t>
       </w:r>
@@ -7834,6 +8109,8 @@
         <w:rPr>
           <w:rFonts w:ascii="Consolas" w:hAnsi="Consolas" w:cs="Consolas"/>
           <w:color w:val="595959" w:themeColor="text1" w:themeTint="A6"/>
+          <w:sz w:val="20"/>
+          <w:szCs w:val="20"/>
         </w:rPr>
         <w:t>.</w:t>
       </w:r>
@@ -7866,21 +8143,875 @@
     <w:p/>
     <w:p>
       <w:pPr>
-        <w:jc w:val="right"/>
         <w:rPr>
           <w:sz w:val="36"/>
           <w:szCs w:val="36"/>
         </w:rPr>
       </w:pPr>
+      <w:r>
+        <w:rPr>
+          <w:sz w:val="36"/>
+          <w:szCs w:val="36"/>
+        </w:rPr>
+        <w:br w:type="page"/>
+      </w:r>
+    </w:p>
+    <w:p>
+      <w:pPr>
+        <w:pStyle w:val="Heading1"/>
+      </w:pPr>
+      <w:bookmarkStart w:id="17" w:name="_Toc440399360"/>
+      <w:r>
+        <w:lastRenderedPageBreak/>
+        <w:t xml:space="preserve">Appendix: </w:t>
+      </w:r>
+      <w:r>
+        <w:t>Running tests locally</w:t>
+      </w:r>
+      <w:bookmarkEnd w:id="17"/>
+    </w:p>
+    <w:p/>
+    <w:p>
+      <w:r>
+        <w:t xml:space="preserve">The project code and resources have been uploaded to the </w:t>
+      </w:r>
+      <w:proofErr w:type="spellStart"/>
+      <w:r>
+        <w:t>UoM</w:t>
+      </w:r>
+      <w:proofErr w:type="spellEnd"/>
+      <w:r>
+        <w:t xml:space="preserve"> VLE</w:t>
+      </w:r>
+      <w:r>
+        <w:t xml:space="preserve"> in a compressed format</w:t>
+      </w:r>
+      <w:bookmarkStart w:id="18" w:name="_GoBack"/>
+      <w:bookmarkEnd w:id="18"/>
+      <w:r>
+        <w:t>. The project is also available on GitHub at:</w:t>
+      </w:r>
+    </w:p>
+    <w:p>
+      <w:hyperlink r:id="rId22" w:history="1">
+        <w:r>
+          <w:rPr>
+            <w:rStyle w:val="Hyperlink"/>
+          </w:rPr>
+          <w:t>https://github.com/amcassola/PLAS3007-Assignment</w:t>
+        </w:r>
+      </w:hyperlink>
+    </w:p>
+    <w:p/>
+    <w:p>
+      <w:pPr>
+        <w:pStyle w:val="Heading4"/>
+      </w:pPr>
+      <w:r>
+        <w:t>Running website tests</w:t>
+      </w:r>
+    </w:p>
+    <w:p>
+      <w:r>
+        <w:t xml:space="preserve">To execute the </w:t>
+      </w:r>
+      <w:r>
+        <w:t xml:space="preserve">Evernote website </w:t>
+      </w:r>
+      <w:r>
+        <w:t>test</w:t>
+      </w:r>
+      <w:r>
+        <w:t>s</w:t>
+      </w:r>
+      <w:r>
+        <w:t xml:space="preserve"> locally, from command line go to the directory where the project POM file is and run the following command:</w:t>
+      </w:r>
+    </w:p>
+    <w:p>
+      <w:proofErr w:type="spellStart"/>
+      <w:proofErr w:type="gramStart"/>
+      <w:r>
+        <w:rPr>
+          <w:rFonts w:ascii="Consolas" w:hAnsi="Consolas" w:cs="Consolas"/>
+          <w:color w:val="595959" w:themeColor="text1" w:themeTint="A6"/>
+          <w:sz w:val="20"/>
+          <w:szCs w:val="20"/>
+        </w:rPr>
+        <w:t>mvn</w:t>
+      </w:r>
+      <w:proofErr w:type="spellEnd"/>
+      <w:proofErr w:type="gramEnd"/>
+      <w:r>
+        <w:rPr>
+          <w:rFonts w:ascii="Consolas" w:hAnsi="Consolas" w:cs="Consolas"/>
+          <w:color w:val="595959" w:themeColor="text1" w:themeTint="A6"/>
+          <w:sz w:val="20"/>
+          <w:szCs w:val="20"/>
+        </w:rPr>
+        <w:t xml:space="preserve"> </w:t>
+      </w:r>
+      <w:r>
+        <w:rPr>
+          <w:rFonts w:ascii="Consolas" w:hAnsi="Consolas" w:cs="Consolas"/>
+          <w:color w:val="595959" w:themeColor="text1" w:themeTint="A6"/>
+          <w:sz w:val="20"/>
+          <w:szCs w:val="20"/>
+        </w:rPr>
+        <w:t>clean test -</w:t>
+      </w:r>
+      <w:proofErr w:type="spellStart"/>
+      <w:r>
+        <w:rPr>
+          <w:rFonts w:ascii="Consolas" w:hAnsi="Consolas" w:cs="Consolas"/>
+          <w:color w:val="595959" w:themeColor="text1" w:themeTint="A6"/>
+          <w:sz w:val="20"/>
+          <w:szCs w:val="20"/>
+        </w:rPr>
+        <w:t>DpropertyFile</w:t>
+      </w:r>
+      <w:proofErr w:type="spellEnd"/>
+      <w:r>
+        <w:rPr>
+          <w:rFonts w:ascii="Consolas" w:hAnsi="Consolas" w:cs="Consolas"/>
+          <w:color w:val="595959" w:themeColor="text1" w:themeTint="A6"/>
+          <w:sz w:val="20"/>
+          <w:szCs w:val="20"/>
+        </w:rPr>
+        <w:t>=</w:t>
+      </w:r>
+      <w:proofErr w:type="spellStart"/>
+      <w:r>
+        <w:rPr>
+          <w:rFonts w:ascii="Consolas" w:hAnsi="Consolas" w:cs="Consolas"/>
+          <w:color w:val="595959" w:themeColor="text1" w:themeTint="A6"/>
+          <w:sz w:val="20"/>
+          <w:szCs w:val="20"/>
+        </w:rPr>
+        <w:t>src</w:t>
+      </w:r>
+      <w:proofErr w:type="spellEnd"/>
+      <w:r>
+        <w:rPr>
+          <w:rFonts w:ascii="Consolas" w:hAnsi="Consolas" w:cs="Consolas"/>
+          <w:color w:val="595959" w:themeColor="text1" w:themeTint="A6"/>
+          <w:sz w:val="20"/>
+          <w:szCs w:val="20"/>
+        </w:rPr>
+        <w:t>/test/resources/properties/</w:t>
+      </w:r>
+      <w:proofErr w:type="spellStart"/>
+      <w:r>
+        <w:rPr>
+          <w:rFonts w:ascii="Consolas" w:hAnsi="Consolas" w:cs="Consolas"/>
+          <w:color w:val="595959" w:themeColor="text1" w:themeTint="A6"/>
+          <w:sz w:val="20"/>
+          <w:szCs w:val="20"/>
+        </w:rPr>
+        <w:t>test.properties</w:t>
+      </w:r>
+      <w:proofErr w:type="spellEnd"/>
+      <w:r>
+        <w:rPr>
+          <w:rFonts w:ascii="Consolas" w:hAnsi="Consolas" w:cs="Consolas"/>
+          <w:color w:val="595959" w:themeColor="text1" w:themeTint="A6"/>
+          <w:sz w:val="20"/>
+          <w:szCs w:val="20"/>
+        </w:rPr>
+        <w:t xml:space="preserve">   </w:t>
+      </w:r>
+      <w:r>
+        <w:rPr>
+          <w:rFonts w:ascii="Consolas" w:hAnsi="Consolas" w:cs="Consolas"/>
+          <w:color w:val="595959" w:themeColor="text1" w:themeTint="A6"/>
+          <w:sz w:val="20"/>
+          <w:szCs w:val="20"/>
+        </w:rPr>
+        <w:t xml:space="preserve">            </w:t>
+      </w:r>
+      <w:r>
+        <w:rPr>
+          <w:rFonts w:ascii="Consolas" w:hAnsi="Consolas" w:cs="Consolas"/>
+          <w:color w:val="595959" w:themeColor="text1" w:themeTint="A6"/>
+          <w:sz w:val="20"/>
+          <w:szCs w:val="20"/>
+        </w:rPr>
+        <w:t>-</w:t>
+      </w:r>
+      <w:proofErr w:type="spellStart"/>
+      <w:r>
+        <w:rPr>
+          <w:rFonts w:ascii="Consolas" w:hAnsi="Consolas" w:cs="Consolas"/>
+          <w:color w:val="595959" w:themeColor="text1" w:themeTint="A6"/>
+          <w:sz w:val="20"/>
+          <w:szCs w:val="20"/>
+        </w:rPr>
+        <w:t>Dbrowser</w:t>
+      </w:r>
+      <w:proofErr w:type="spellEnd"/>
+      <w:r>
+        <w:rPr>
+          <w:rFonts w:ascii="Consolas" w:hAnsi="Consolas" w:cs="Consolas"/>
+          <w:color w:val="595959" w:themeColor="text1" w:themeTint="A6"/>
+          <w:sz w:val="20"/>
+          <w:szCs w:val="20"/>
+        </w:rPr>
+        <w:t>=</w:t>
+      </w:r>
+      <w:proofErr w:type="spellStart"/>
+      <w:r>
+        <w:rPr>
+          <w:rFonts w:ascii="Consolas" w:hAnsi="Consolas" w:cs="Consolas"/>
+          <w:color w:val="595959" w:themeColor="text1" w:themeTint="A6"/>
+          <w:sz w:val="20"/>
+          <w:szCs w:val="20"/>
+        </w:rPr>
+        <w:t>localFirefox</w:t>
+      </w:r>
+      <w:proofErr w:type="spellEnd"/>
+      <w:r>
+        <w:rPr>
+          <w:rFonts w:ascii="Consolas" w:hAnsi="Consolas" w:cs="Consolas"/>
+          <w:color w:val="595959" w:themeColor="text1" w:themeTint="A6"/>
+          <w:sz w:val="20"/>
+          <w:szCs w:val="20"/>
+        </w:rPr>
+        <w:t xml:space="preserve"> "-</w:t>
+      </w:r>
+      <w:proofErr w:type="spellStart"/>
+      <w:r>
+        <w:rPr>
+          <w:rFonts w:ascii="Consolas" w:hAnsi="Consolas" w:cs="Consolas"/>
+          <w:color w:val="595959" w:themeColor="text1" w:themeTint="A6"/>
+          <w:sz w:val="20"/>
+          <w:szCs w:val="20"/>
+        </w:rPr>
+        <w:t>Dcucumber.options</w:t>
+      </w:r>
+      <w:proofErr w:type="spellEnd"/>
+      <w:r>
+        <w:rPr>
+          <w:rFonts w:ascii="Consolas" w:hAnsi="Consolas" w:cs="Consolas"/>
+          <w:color w:val="595959" w:themeColor="text1" w:themeTint="A6"/>
+          <w:sz w:val="20"/>
+          <w:szCs w:val="20"/>
+        </w:rPr>
+        <w:t>=--tags @</w:t>
+      </w:r>
+      <w:proofErr w:type="spellStart"/>
+      <w:r>
+        <w:rPr>
+          <w:rFonts w:ascii="Consolas" w:hAnsi="Consolas" w:cs="Consolas"/>
+          <w:color w:val="595959" w:themeColor="text1" w:themeTint="A6"/>
+          <w:sz w:val="20"/>
+          <w:szCs w:val="20"/>
+        </w:rPr>
+        <w:t>login,@notes</w:t>
+      </w:r>
+      <w:proofErr w:type="spellEnd"/>
+      <w:r>
+        <w:rPr>
+          <w:rFonts w:ascii="Consolas" w:hAnsi="Consolas" w:cs="Consolas"/>
+          <w:color w:val="595959" w:themeColor="text1" w:themeTint="A6"/>
+          <w:sz w:val="20"/>
+          <w:szCs w:val="20"/>
+        </w:rPr>
+        <w:t>"</w:t>
+      </w:r>
+    </w:p>
+    <w:p>
+      <w:r>
+        <w:t xml:space="preserve">The value of the browser argument may be one of </w:t>
+      </w:r>
+      <w:proofErr w:type="spellStart"/>
+      <w:r>
+        <w:rPr>
+          <w:i/>
+        </w:rPr>
+        <w:t>localFirefox</w:t>
+      </w:r>
+      <w:proofErr w:type="spellEnd"/>
+      <w:r>
+        <w:t xml:space="preserve">, </w:t>
+      </w:r>
+      <w:proofErr w:type="spellStart"/>
+      <w:r>
+        <w:rPr>
+          <w:i/>
+        </w:rPr>
+        <w:t>localChrome</w:t>
+      </w:r>
+      <w:proofErr w:type="spellEnd"/>
+      <w:r>
+        <w:t xml:space="preserve">, </w:t>
+      </w:r>
+      <w:proofErr w:type="spellStart"/>
+      <w:r>
+        <w:rPr>
+          <w:i/>
+        </w:rPr>
+        <w:t>gridFirefox</w:t>
+      </w:r>
+      <w:proofErr w:type="spellEnd"/>
+      <w:r>
+        <w:t xml:space="preserve"> or </w:t>
+      </w:r>
+      <w:proofErr w:type="spellStart"/>
+      <w:r>
+        <w:rPr>
+          <w:i/>
+        </w:rPr>
+        <w:t>gridChrome</w:t>
+      </w:r>
+      <w:r>
+        <w:rPr>
+          <w:i/>
+        </w:rPr>
+        <w:t>.</w:t>
+      </w:r>
+    </w:p>
+    <w:p>
+      <w:proofErr w:type="spellEnd"/>
+      <w:r>
+        <w:t xml:space="preserve">When using </w:t>
+      </w:r>
+      <w:proofErr w:type="spellStart"/>
+      <w:r>
+        <w:rPr>
+          <w:i/>
+        </w:rPr>
+        <w:t>gridFirefox</w:t>
+      </w:r>
+      <w:proofErr w:type="spellEnd"/>
+      <w:r>
+        <w:t xml:space="preserve"> or </w:t>
+      </w:r>
+      <w:proofErr w:type="spellStart"/>
+      <w:r>
+        <w:rPr>
+          <w:i/>
+        </w:rPr>
+        <w:t>gridChrome</w:t>
+      </w:r>
+      <w:proofErr w:type="spellEnd"/>
+      <w:r>
+        <w:t>, Selenium Grid is expected to be running with at least 1 Firefox or Google Chrome browser available</w:t>
+      </w:r>
+      <w:r>
+        <w:t xml:space="preserve">. The URL of the Selenium Grid is configurable from the </w:t>
+      </w:r>
+      <w:proofErr w:type="spellStart"/>
+      <w:r>
+        <w:rPr>
+          <w:i/>
+        </w:rPr>
+        <w:t>test.properties</w:t>
+      </w:r>
+      <w:proofErr w:type="spellEnd"/>
+      <w:r>
+        <w:t xml:space="preserve"> file.</w:t>
+      </w:r>
+    </w:p>
+    <w:p>
+      <w:r>
+        <w:t xml:space="preserve">When using </w:t>
+      </w:r>
+      <w:proofErr w:type="spellStart"/>
+      <w:r>
+        <w:rPr>
+          <w:i/>
+        </w:rPr>
+        <w:t>localChrome</w:t>
+      </w:r>
+      <w:proofErr w:type="spellEnd"/>
+      <w:r>
+        <w:t xml:space="preserve"> or </w:t>
+      </w:r>
+      <w:proofErr w:type="spellStart"/>
+      <w:r>
+        <w:rPr>
+          <w:i/>
+        </w:rPr>
+        <w:t>gridChrome</w:t>
+      </w:r>
+      <w:proofErr w:type="spellEnd"/>
+      <w:r>
+        <w:t xml:space="preserve">, the </w:t>
+      </w:r>
+      <w:r>
+        <w:rPr>
+          <w:i/>
+        </w:rPr>
+        <w:t>chromedriver.exe</w:t>
+      </w:r>
+      <w:r>
+        <w:t xml:space="preserve"> file is expected to be found in the location configured under the </w:t>
+      </w:r>
+      <w:proofErr w:type="spellStart"/>
+      <w:r>
+        <w:rPr>
+          <w:i/>
+        </w:rPr>
+        <w:t>browser.driver.path.windows.chrome</w:t>
+      </w:r>
+      <w:proofErr w:type="spellEnd"/>
+      <w:r>
+        <w:t xml:space="preserve"> property if running on Windows or the </w:t>
+      </w:r>
+      <w:proofErr w:type="spellStart"/>
+      <w:r>
+        <w:rPr>
+          <w:i/>
+        </w:rPr>
+        <w:t>browser.driver.path.mac.chrome</w:t>
+      </w:r>
+      <w:proofErr w:type="spellEnd"/>
+      <w:r>
+        <w:t xml:space="preserve"> property if running on a Mac. </w:t>
+      </w:r>
+      <w:r>
+        <w:t xml:space="preserve">These properties are also found in the </w:t>
+      </w:r>
+      <w:proofErr w:type="spellStart"/>
+      <w:r>
+        <w:rPr>
+          <w:i/>
+        </w:rPr>
+        <w:t>test.properties</w:t>
+      </w:r>
+      <w:proofErr w:type="spellEnd"/>
+      <w:r>
+        <w:t xml:space="preserve"> file. </w:t>
+      </w:r>
+      <w:r>
+        <w:t>The Windows version of the Chrome driver is incl</w:t>
+      </w:r>
+      <w:r>
+        <w:t xml:space="preserve">uded in the project, but the path of the Mac version would either have to be added to the project in the location specified by the respective property or the property would have to be updated to the location of the driver on the machine. </w:t>
+      </w:r>
+    </w:p>
+    <w:p>
+      <w:r>
+        <w:t xml:space="preserve">Some other configurable parameters are also available in the </w:t>
+      </w:r>
+      <w:proofErr w:type="spellStart"/>
+      <w:r>
+        <w:rPr>
+          <w:i/>
+        </w:rPr>
+        <w:t>test.properties</w:t>
+      </w:r>
+      <w:proofErr w:type="spellEnd"/>
+      <w:r>
+        <w:t xml:space="preserve"> file. These include the Evernote web page URLs, Evernote login credentials and wait configuration.</w:t>
+      </w:r>
+    </w:p>
+    <w:p>
+      <w:r>
+        <w:t>Note that running multiple instances of the Evernote tests in parallel, even using different browsers, will cause tests to fail.</w:t>
+      </w:r>
+    </w:p>
+    <w:p>
+      <w:pPr>
+        <w:pStyle w:val="Heading4"/>
+      </w:pPr>
+      <w:r>
+        <w:t>Running mobile application tests</w:t>
+      </w:r>
+    </w:p>
+    <w:p>
+      <w:r>
+        <w:t xml:space="preserve">To execute the </w:t>
+      </w:r>
+      <w:r>
+        <w:t>Android Contacts app</w:t>
+      </w:r>
+      <w:r>
+        <w:t xml:space="preserve"> test locally, from command line go to the directory where the project POM file is and run the following command:</w:t>
+      </w:r>
+    </w:p>
+    <w:p>
+      <w:pPr>
+        <w:rPr>
+          <w:rFonts w:ascii="Consolas" w:hAnsi="Consolas" w:cs="Consolas"/>
+          <w:color w:val="595959" w:themeColor="text1" w:themeTint="A6"/>
+          <w:sz w:val="20"/>
+          <w:szCs w:val="20"/>
+        </w:rPr>
+      </w:pPr>
+      <w:proofErr w:type="spellStart"/>
+      <w:proofErr w:type="gramStart"/>
+      <w:r>
+        <w:rPr>
+          <w:rFonts w:ascii="Consolas" w:hAnsi="Consolas" w:cs="Consolas"/>
+          <w:color w:val="595959" w:themeColor="text1" w:themeTint="A6"/>
+          <w:sz w:val="20"/>
+          <w:szCs w:val="20"/>
+        </w:rPr>
+        <w:t>mvn</w:t>
+      </w:r>
+      <w:proofErr w:type="spellEnd"/>
+      <w:proofErr w:type="gramEnd"/>
+      <w:r>
+        <w:rPr>
+          <w:rFonts w:ascii="Consolas" w:hAnsi="Consolas" w:cs="Consolas"/>
+          <w:color w:val="595959" w:themeColor="text1" w:themeTint="A6"/>
+          <w:sz w:val="20"/>
+          <w:szCs w:val="20"/>
+        </w:rPr>
+        <w:t xml:space="preserve"> </w:t>
+      </w:r>
+      <w:r>
+        <w:rPr>
+          <w:rFonts w:ascii="Consolas" w:hAnsi="Consolas" w:cs="Consolas"/>
+          <w:color w:val="595959" w:themeColor="text1" w:themeTint="A6"/>
+          <w:sz w:val="20"/>
+          <w:szCs w:val="20"/>
+        </w:rPr>
+        <w:t>clean test -</w:t>
+      </w:r>
+      <w:proofErr w:type="spellStart"/>
+      <w:r>
+        <w:rPr>
+          <w:rFonts w:ascii="Consolas" w:hAnsi="Consolas" w:cs="Consolas"/>
+          <w:color w:val="595959" w:themeColor="text1" w:themeTint="A6"/>
+          <w:sz w:val="20"/>
+          <w:szCs w:val="20"/>
+        </w:rPr>
+        <w:t>DpropertyFile</w:t>
+      </w:r>
+      <w:proofErr w:type="spellEnd"/>
+      <w:r>
+        <w:rPr>
+          <w:rFonts w:ascii="Consolas" w:hAnsi="Consolas" w:cs="Consolas"/>
+          <w:color w:val="595959" w:themeColor="text1" w:themeTint="A6"/>
+          <w:sz w:val="20"/>
+          <w:szCs w:val="20"/>
+        </w:rPr>
+        <w:t>=</w:t>
+      </w:r>
+      <w:proofErr w:type="spellStart"/>
+      <w:r>
+        <w:rPr>
+          <w:rFonts w:ascii="Consolas" w:hAnsi="Consolas" w:cs="Consolas"/>
+          <w:color w:val="595959" w:themeColor="text1" w:themeTint="A6"/>
+          <w:sz w:val="20"/>
+          <w:szCs w:val="20"/>
+        </w:rPr>
+        <w:t>src</w:t>
+      </w:r>
+      <w:proofErr w:type="spellEnd"/>
+      <w:r>
+        <w:rPr>
+          <w:rFonts w:ascii="Consolas" w:hAnsi="Consolas" w:cs="Consolas"/>
+          <w:color w:val="595959" w:themeColor="text1" w:themeTint="A6"/>
+          <w:sz w:val="20"/>
+          <w:szCs w:val="20"/>
+        </w:rPr>
+        <w:t>/test/resources/properties/</w:t>
+      </w:r>
+      <w:proofErr w:type="spellStart"/>
+      <w:r>
+        <w:rPr>
+          <w:rFonts w:ascii="Consolas" w:hAnsi="Consolas" w:cs="Consolas"/>
+          <w:color w:val="595959" w:themeColor="text1" w:themeTint="A6"/>
+          <w:sz w:val="20"/>
+          <w:szCs w:val="20"/>
+        </w:rPr>
+        <w:t>test.properties</w:t>
+      </w:r>
+      <w:proofErr w:type="spellEnd"/>
+      <w:r>
+        <w:rPr>
+          <w:rFonts w:ascii="Consolas" w:hAnsi="Consolas" w:cs="Consolas"/>
+          <w:color w:val="595959" w:themeColor="text1" w:themeTint="A6"/>
+          <w:sz w:val="20"/>
+          <w:szCs w:val="20"/>
+        </w:rPr>
+        <w:t xml:space="preserve">  </w:t>
+      </w:r>
+      <w:r>
+        <w:rPr>
+          <w:rFonts w:ascii="Consolas" w:hAnsi="Consolas" w:cs="Consolas"/>
+          <w:color w:val="595959" w:themeColor="text1" w:themeTint="A6"/>
+          <w:sz w:val="20"/>
+          <w:szCs w:val="20"/>
+        </w:rPr>
+        <w:t xml:space="preserve">        </w:t>
+      </w:r>
+      <w:r>
+        <w:rPr>
+          <w:rFonts w:ascii="Consolas" w:hAnsi="Consolas" w:cs="Consolas"/>
+          <w:color w:val="595959" w:themeColor="text1" w:themeTint="A6"/>
+          <w:sz w:val="20"/>
+          <w:szCs w:val="20"/>
+        </w:rPr>
+        <w:t>"-</w:t>
+      </w:r>
+      <w:proofErr w:type="spellStart"/>
+      <w:r>
+        <w:rPr>
+          <w:rFonts w:ascii="Consolas" w:hAnsi="Consolas" w:cs="Consolas"/>
+          <w:color w:val="595959" w:themeColor="text1" w:themeTint="A6"/>
+          <w:sz w:val="20"/>
+          <w:szCs w:val="20"/>
+        </w:rPr>
+        <w:t>Dcucumber.options</w:t>
+      </w:r>
+      <w:proofErr w:type="spellEnd"/>
+      <w:r>
+        <w:rPr>
+          <w:rFonts w:ascii="Consolas" w:hAnsi="Consolas" w:cs="Consolas"/>
+          <w:color w:val="595959" w:themeColor="text1" w:themeTint="A6"/>
+          <w:sz w:val="20"/>
+          <w:szCs w:val="20"/>
+        </w:rPr>
+        <w:t>=--tags @contacts"</w:t>
+      </w:r>
+    </w:p>
+    <w:p>
+      <w:proofErr w:type="spellStart"/>
+      <w:r>
+        <w:t>Appium</w:t>
+      </w:r>
+      <w:proofErr w:type="spellEnd"/>
+      <w:r>
+        <w:t xml:space="preserve"> Server is expected to be running at the </w:t>
+      </w:r>
+      <w:r>
+        <w:t xml:space="preserve">location configured in the </w:t>
+      </w:r>
+      <w:proofErr w:type="spellStart"/>
+      <w:r>
+        <w:rPr>
+          <w:i/>
+        </w:rPr>
+        <w:t>test.properties</w:t>
+      </w:r>
+      <w:proofErr w:type="spellEnd"/>
+      <w:r>
+        <w:t xml:space="preserve"> file. The required setup of </w:t>
+      </w:r>
+      <w:proofErr w:type="spellStart"/>
+      <w:r>
+        <w:t>Genymotion</w:t>
+      </w:r>
+      <w:proofErr w:type="spellEnd"/>
+      <w:r>
+        <w:t xml:space="preserve"> and the virtual device are also expected to available and the emulator and device should already be started up at the time the tests are executed.</w:t>
+      </w:r>
+    </w:p>
+    <w:p>
+      <w:pPr>
+        <w:rPr>
+          <w:sz w:val="20"/>
+          <w:szCs w:val="20"/>
+        </w:rPr>
+      </w:pPr>
     </w:p>
     <w:sectPr>
+      <w:headerReference w:type="default" r:id="rId23"/>
+      <w:footerReference w:type="default" r:id="rId24"/>
       <w:pgSz w:w="11906" w:h="16838"/>
-      <w:pgMar w:top="1440" w:right="1440" w:bottom="1440" w:left="1440" w:header="708" w:footer="708" w:gutter="0"/>
+      <w:pgMar w:top="1440" w:right="1440" w:bottom="1440" w:left="1440" w:header="708" w:footer="567" w:gutter="0"/>
+      <w:pgNumType w:start="0"/>
       <w:cols w:space="708"/>
+      <w:titlePg/>
       <w:docGrid w:linePitch="360"/>
     </w:sectPr>
   </w:body>
 </w:document>
+</file>
+
+<file path=word/endnotes.xml><?xml version="1.0" encoding="utf-8"?>
+<w:endnotes xmlns:wpc="http://schemas.microsoft.com/office/word/2010/wordprocessingCanvas" xmlns:mc="http://schemas.openxmlformats.org/markup-compatibility/2006" xmlns:o="urn:schemas-microsoft-com:office:office" xmlns:r="http://schemas.openxmlformats.org/officeDocument/2006/relationships" xmlns:m="http://schemas.openxmlformats.org/officeDocument/2006/math" xmlns:v="urn:schemas-microsoft-com:vml" xmlns:wp14="http://schemas.microsoft.com/office/word/2010/wordprocessingDrawing" xmlns:wp="http://schemas.openxmlformats.org/drawingml/2006/wordprocessingDrawing" xmlns:w10="urn:schemas-microsoft-com:office:word" xmlns:w="http://schemas.openxmlformats.org/wordprocessingml/2006/main" xmlns:w14="http://schemas.microsoft.com/office/word/2010/wordml" xmlns:w15="http://schemas.microsoft.com/office/word/2012/wordml" xmlns:wpg="http://schemas.microsoft.com/office/word/2010/wordprocessingGroup" xmlns:wpi="http://schemas.microsoft.com/office/word/2010/wordprocessingInk" xmlns:wne="http://schemas.microsoft.com/office/word/2006/wordml" xmlns:wps="http://schemas.microsoft.com/office/word/2010/wordprocessingShape" mc:Ignorable="w14 w15 wp14">
+  <w:endnote w:type="separator" w:id="-1">
+    <w:p>
+      <w:pPr>
+        <w:spacing w:after="0" w:line="240" w:lineRule="auto"/>
+      </w:pPr>
+      <w:r>
+        <w:separator/>
+      </w:r>
+    </w:p>
+  </w:endnote>
+  <w:endnote w:type="continuationSeparator" w:id="0">
+    <w:p>
+      <w:pPr>
+        <w:spacing w:after="0" w:line="240" w:lineRule="auto"/>
+      </w:pPr>
+      <w:r>
+        <w:continuationSeparator/>
+      </w:r>
+    </w:p>
+  </w:endnote>
+</w:endnotes>
+</file>
+
+<file path=word/footer1.xml><?xml version="1.0" encoding="utf-8"?>
+<w:ftr xmlns:wpc="http://schemas.microsoft.com/office/word/2010/wordprocessingCanvas" xmlns:mc="http://schemas.openxmlformats.org/markup-compatibility/2006" xmlns:o="urn:schemas-microsoft-com:office:office" xmlns:r="http://schemas.openxmlformats.org/officeDocument/2006/relationships" xmlns:m="http://schemas.openxmlformats.org/officeDocument/2006/math" xmlns:v="urn:schemas-microsoft-com:vml" xmlns:wp14="http://schemas.microsoft.com/office/word/2010/wordprocessingDrawing" xmlns:wp="http://schemas.openxmlformats.org/drawingml/2006/wordprocessingDrawing" xmlns:w10="urn:schemas-microsoft-com:office:word" xmlns:w="http://schemas.openxmlformats.org/wordprocessingml/2006/main" xmlns:w14="http://schemas.microsoft.com/office/word/2010/wordml" xmlns:w15="http://schemas.microsoft.com/office/word/2012/wordml" xmlns:wpg="http://schemas.microsoft.com/office/word/2010/wordprocessingGroup" xmlns:wpi="http://schemas.microsoft.com/office/word/2010/wordprocessingInk" xmlns:wne="http://schemas.microsoft.com/office/word/2006/wordml" xmlns:wps="http://schemas.microsoft.com/office/word/2010/wordprocessingShape" mc:Ignorable="w14 w15 wp14">
+  <w:sdt>
+    <w:sdtPr>
+      <w:id w:val="91370840"/>
+      <w:docPartObj>
+        <w:docPartGallery w:val="Page Numbers (Bottom of Page)"/>
+        <w:docPartUnique/>
+      </w:docPartObj>
+    </w:sdtPr>
+    <w:sdtEndPr>
+      <w:rPr>
+        <w:noProof/>
+      </w:rPr>
+    </w:sdtEndPr>
+    <w:sdtContent>
+      <w:p>
+        <w:pPr>
+          <w:pStyle w:val="Footer"/>
+          <w:jc w:val="right"/>
+        </w:pPr>
+        <w:r>
+          <w:fldChar w:fldCharType="begin"/>
+        </w:r>
+        <w:r>
+          <w:instrText xml:space="preserve"> PAGE   \* MERGEFORMAT </w:instrText>
+        </w:r>
+        <w:r>
+          <w:fldChar w:fldCharType="separate"/>
+        </w:r>
+        <w:r>
+          <w:rPr>
+            <w:noProof/>
+          </w:rPr>
+          <w:t>17</w:t>
+        </w:r>
+        <w:r>
+          <w:rPr>
+            <w:noProof/>
+          </w:rPr>
+          <w:fldChar w:fldCharType="end"/>
+        </w:r>
+      </w:p>
+    </w:sdtContent>
+  </w:sdt>
+  <w:p>
+    <w:pPr>
+      <w:pStyle w:val="Footer"/>
+    </w:pPr>
+  </w:p>
+</w:ftr>
+</file>
+
+<file path=word/footnotes.xml><?xml version="1.0" encoding="utf-8"?>
+<w:footnotes xmlns:wpc="http://schemas.microsoft.com/office/word/2010/wordprocessingCanvas" xmlns:mc="http://schemas.openxmlformats.org/markup-compatibility/2006" xmlns:o="urn:schemas-microsoft-com:office:office" xmlns:r="http://schemas.openxmlformats.org/officeDocument/2006/relationships" xmlns:m="http://schemas.openxmlformats.org/officeDocument/2006/math" xmlns:v="urn:schemas-microsoft-com:vml" xmlns:wp14="http://schemas.microsoft.com/office/word/2010/wordprocessingDrawing" xmlns:wp="http://schemas.openxmlformats.org/drawingml/2006/wordprocessingDrawing" xmlns:w10="urn:schemas-microsoft-com:office:word" xmlns:w="http://schemas.openxmlformats.org/wordprocessingml/2006/main" xmlns:w14="http://schemas.microsoft.com/office/word/2010/wordml" xmlns:w15="http://schemas.microsoft.com/office/word/2012/wordml" xmlns:wpg="http://schemas.microsoft.com/office/word/2010/wordprocessingGroup" xmlns:wpi="http://schemas.microsoft.com/office/word/2010/wordprocessingInk" xmlns:wne="http://schemas.microsoft.com/office/word/2006/wordml" xmlns:wps="http://schemas.microsoft.com/office/word/2010/wordprocessingShape" mc:Ignorable="w14 w15 wp14">
+  <w:footnote w:type="separator" w:id="-1">
+    <w:p>
+      <w:pPr>
+        <w:spacing w:after="0" w:line="240" w:lineRule="auto"/>
+      </w:pPr>
+      <w:r>
+        <w:separator/>
+      </w:r>
+    </w:p>
+  </w:footnote>
+  <w:footnote w:type="continuationSeparator" w:id="0">
+    <w:p>
+      <w:pPr>
+        <w:spacing w:after="0" w:line="240" w:lineRule="auto"/>
+      </w:pPr>
+      <w:r>
+        <w:continuationSeparator/>
+      </w:r>
+    </w:p>
+  </w:footnote>
+</w:footnotes>
+</file>
+
+<file path=word/header1.xml><?xml version="1.0" encoding="utf-8"?>
+<w:hdr xmlns:wpc="http://schemas.microsoft.com/office/word/2010/wordprocessingCanvas" xmlns:mc="http://schemas.openxmlformats.org/markup-compatibility/2006" xmlns:o="urn:schemas-microsoft-com:office:office" xmlns:r="http://schemas.openxmlformats.org/officeDocument/2006/relationships" xmlns:m="http://schemas.openxmlformats.org/officeDocument/2006/math" xmlns:v="urn:schemas-microsoft-com:vml" xmlns:wp14="http://schemas.microsoft.com/office/word/2010/wordprocessingDrawing" xmlns:wp="http://schemas.openxmlformats.org/drawingml/2006/wordprocessingDrawing" xmlns:w10="urn:schemas-microsoft-com:office:word" xmlns:w="http://schemas.openxmlformats.org/wordprocessingml/2006/main" xmlns:w14="http://schemas.microsoft.com/office/word/2010/wordml" xmlns:w15="http://schemas.microsoft.com/office/word/2012/wordml" xmlns:wpg="http://schemas.microsoft.com/office/word/2010/wordprocessingGroup" xmlns:wpi="http://schemas.microsoft.com/office/word/2010/wordprocessingInk" xmlns:wne="http://schemas.microsoft.com/office/word/2006/wordml" xmlns:wps="http://schemas.microsoft.com/office/word/2010/wordprocessingShape" mc:Ignorable="w14 w15 wp14">
+  <w:p>
+    <w:pPr>
+      <w:pStyle w:val="Header"/>
+      <w:jc w:val="right"/>
+      <w:rPr>
+        <w:color w:val="808080" w:themeColor="background1" w:themeShade="80"/>
+      </w:rPr>
+    </w:pPr>
+    <w:sdt>
+      <w:sdtPr>
+        <w:rPr>
+          <w:color w:val="808080" w:themeColor="background1" w:themeShade="80"/>
+        </w:rPr>
+        <w:alias w:val="Title"/>
+        <w:tag w:val=""/>
+        <w:id w:val="664756013"/>
+        <w:placeholder>
+          <w:docPart w:val="7CA2A30D637F400EA7A6676B59B8609C"/>
+        </w:placeholder>
+        <w:dataBinding w:prefixMappings="xmlns:ns0='http://purl.org/dc/elements/1.1/' xmlns:ns1='http://schemas.openxmlformats.org/package/2006/metadata/core-properties' " w:xpath="/ns1:coreProperties[1]/ns0:title[1]" w:storeItemID="{6C3C8BC8-F283-45AE-878A-BAB7291924A1}"/>
+        <w:text/>
+      </w:sdtPr>
+      <w:sdtContent>
+        <w:r>
+          <w:rPr>
+            <w:color w:val="808080" w:themeColor="background1" w:themeShade="80"/>
+          </w:rPr>
+          <w:t>LAS3007 Software test automation and continuous integration | Course Assignment |</w:t>
+        </w:r>
+      </w:sdtContent>
+    </w:sdt>
+  </w:p>
+  <w:p>
+    <w:pPr>
+      <w:pStyle w:val="Header"/>
+      <w:jc w:val="right"/>
+      <w:rPr>
+        <w:color w:val="3494BA" w:themeColor="accent1"/>
+      </w:rPr>
+    </w:pPr>
+    <w:sdt>
+      <w:sdtPr>
+        <w:rPr>
+          <w:color w:val="808080" w:themeColor="background1" w:themeShade="80"/>
+        </w:rPr>
+        <w:alias w:val="Author"/>
+        <w:tag w:val=""/>
+        <w:id w:val="-1677181147"/>
+        <w:placeholder>
+          <w:docPart w:val="6D6A2D8DCECA4E0AAA45F191D0309791"/>
+        </w:placeholder>
+        <w:dataBinding w:prefixMappings="xmlns:ns0='http://purl.org/dc/elements/1.1/' xmlns:ns1='http://schemas.openxmlformats.org/package/2006/metadata/core-properties' " w:xpath="/ns1:coreProperties[1]/ns0:creator[1]" w:storeItemID="{6C3C8BC8-F283-45AE-878A-BAB7291924A1}"/>
+        <w:text/>
+      </w:sdtPr>
+      <w:sdtContent>
+        <w:r>
+          <w:rPr>
+            <w:color w:val="808080" w:themeColor="background1" w:themeShade="80"/>
+          </w:rPr>
+          <w:t xml:space="preserve">Anna Maria </w:t>
+        </w:r>
+        <w:proofErr w:type="spellStart"/>
+        <w:r>
+          <w:rPr>
+            <w:color w:val="808080" w:themeColor="background1" w:themeShade="80"/>
+          </w:rPr>
+          <w:t>Portelli</w:t>
+        </w:r>
+        <w:proofErr w:type="spellEnd"/>
+        <w:r>
+          <w:rPr>
+            <w:color w:val="808080" w:themeColor="background1" w:themeShade="80"/>
+          </w:rPr>
+          <w:t xml:space="preserve"> Cassola</w:t>
+        </w:r>
+      </w:sdtContent>
+    </w:sdt>
+  </w:p>
+  <w:p>
+    <w:pPr>
+      <w:pStyle w:val="Header"/>
+    </w:pPr>
+  </w:p>
+</w:hdr>
 </file>
 
 <file path=word/numbering.xml><?xml version="1.0" encoding="utf-8"?>
@@ -10513,6 +11644,7 @@
   </w:style>
   <w:style w:type="paragraph" w:styleId="NoSpacing">
     <w:name w:val="No Spacing"/>
+    <w:link w:val="NoSpacingChar"/>
     <w:uiPriority w:val="1"/>
     <w:qFormat/>
     <w:rsid w:val="006846E7"/>
@@ -10812,7 +11944,649 @@
     <w:basedOn w:val="DefaultParagraphFont"/>
     <w:rsid w:val="0008779A"/>
   </w:style>
+  <w:style w:type="paragraph" w:styleId="Header">
+    <w:name w:val="header"/>
+    <w:basedOn w:val="Normal"/>
+    <w:link w:val="HeaderChar"/>
+    <w:uiPriority w:val="99"/>
+    <w:unhideWhenUsed/>
+    <w:rsid w:val="001C2FB4"/>
+    <w:pPr>
+      <w:tabs>
+        <w:tab w:val="center" w:pos="4513"/>
+        <w:tab w:val="right" w:pos="9026"/>
+      </w:tabs>
+      <w:spacing w:after="0" w:line="240" w:lineRule="auto"/>
+    </w:pPr>
+  </w:style>
+  <w:style w:type="character" w:customStyle="1" w:styleId="HeaderChar">
+    <w:name w:val="Header Char"/>
+    <w:basedOn w:val="DefaultParagraphFont"/>
+    <w:link w:val="Header"/>
+    <w:uiPriority w:val="99"/>
+    <w:rsid w:val="001C2FB4"/>
+  </w:style>
+  <w:style w:type="paragraph" w:styleId="Footer">
+    <w:name w:val="footer"/>
+    <w:basedOn w:val="Normal"/>
+    <w:link w:val="FooterChar"/>
+    <w:uiPriority w:val="99"/>
+    <w:unhideWhenUsed/>
+    <w:rsid w:val="001C2FB4"/>
+    <w:pPr>
+      <w:tabs>
+        <w:tab w:val="center" w:pos="4513"/>
+        <w:tab w:val="right" w:pos="9026"/>
+      </w:tabs>
+      <w:spacing w:after="0" w:line="240" w:lineRule="auto"/>
+    </w:pPr>
+  </w:style>
+  <w:style w:type="character" w:customStyle="1" w:styleId="FooterChar">
+    <w:name w:val="Footer Char"/>
+    <w:basedOn w:val="DefaultParagraphFont"/>
+    <w:link w:val="Footer"/>
+    <w:uiPriority w:val="99"/>
+    <w:rsid w:val="001C2FB4"/>
+  </w:style>
+  <w:style w:type="character" w:customStyle="1" w:styleId="NoSpacingChar">
+    <w:name w:val="No Spacing Char"/>
+    <w:basedOn w:val="DefaultParagraphFont"/>
+    <w:link w:val="NoSpacing"/>
+    <w:uiPriority w:val="1"/>
+    <w:rsid w:val="001C2FB4"/>
+  </w:style>
 </w:styles>
+</file>
+
+<file path=word/glossary/document.xml><?xml version="1.0" encoding="utf-8"?>
+<w:glossaryDocument xmlns:wpc="http://schemas.microsoft.com/office/word/2010/wordprocessingCanvas" xmlns:mc="http://schemas.openxmlformats.org/markup-compatibility/2006" xmlns:o="urn:schemas-microsoft-com:office:office" xmlns:r="http://schemas.openxmlformats.org/officeDocument/2006/relationships" xmlns:m="http://schemas.openxmlformats.org/officeDocument/2006/math" xmlns:v="urn:schemas-microsoft-com:vml" xmlns:wp14="http://schemas.microsoft.com/office/word/2010/wordprocessingDrawing" xmlns:wp="http://schemas.openxmlformats.org/drawingml/2006/wordprocessingDrawing" xmlns:w10="urn:schemas-microsoft-com:office:word" xmlns:w="http://schemas.openxmlformats.org/wordprocessingml/2006/main" xmlns:w14="http://schemas.microsoft.com/office/word/2010/wordml" xmlns:w15="http://schemas.microsoft.com/office/word/2012/wordml" xmlns:wpg="http://schemas.microsoft.com/office/word/2010/wordprocessingGroup" xmlns:wpi="http://schemas.microsoft.com/office/word/2010/wordprocessingInk" xmlns:wne="http://schemas.microsoft.com/office/word/2006/wordml" xmlns:wps="http://schemas.microsoft.com/office/word/2010/wordprocessingShape" mc:Ignorable="w14 w15 wp14">
+  <w:docParts>
+    <w:docPart>
+      <w:docPartPr>
+        <w:name w:val="7CA2A30D637F400EA7A6676B59B8609C"/>
+        <w:category>
+          <w:name w:val="General"/>
+          <w:gallery w:val="placeholder"/>
+        </w:category>
+        <w:types>
+          <w:type w:val="bbPlcHdr"/>
+        </w:types>
+        <w:behaviors>
+          <w:behavior w:val="content"/>
+        </w:behaviors>
+        <w:guid w:val="{47EBD83A-0076-4CE6-B884-1DE48FA3ABA4}"/>
+      </w:docPartPr>
+      <w:docPartBody>
+        <w:p>
+          <w:pPr>
+            <w:pStyle w:val="7CA2A30D637F400EA7A6676B59B8609C"/>
+          </w:pPr>
+          <w:r>
+            <w:rPr>
+              <w:color w:val="5B9BD5" w:themeColor="accent1"/>
+            </w:rPr>
+            <w:t>[Document title]</w:t>
+          </w:r>
+        </w:p>
+      </w:docPartBody>
+    </w:docPart>
+    <w:docPart>
+      <w:docPartPr>
+        <w:name w:val="6D6A2D8DCECA4E0AAA45F191D0309791"/>
+        <w:category>
+          <w:name w:val="General"/>
+          <w:gallery w:val="placeholder"/>
+        </w:category>
+        <w:types>
+          <w:type w:val="bbPlcHdr"/>
+        </w:types>
+        <w:behaviors>
+          <w:behavior w:val="content"/>
+        </w:behaviors>
+        <w:guid w:val="{75F62773-F4EA-49C3-B6D2-505248366981}"/>
+      </w:docPartPr>
+      <w:docPartBody>
+        <w:p>
+          <w:pPr>
+            <w:pStyle w:val="6D6A2D8DCECA4E0AAA45F191D0309791"/>
+          </w:pPr>
+          <w:r>
+            <w:t>[Author Name]</w:t>
+          </w:r>
+        </w:p>
+      </w:docPartBody>
+    </w:docPart>
+  </w:docParts>
+</w:glossaryDocument>
+</file>
+
+<file path=word/glossary/fontTable.xml><?xml version="1.0" encoding="utf-8"?>
+<w:fonts xmlns:mc="http://schemas.openxmlformats.org/markup-compatibility/2006" xmlns:r="http://schemas.openxmlformats.org/officeDocument/2006/relationships" xmlns:w="http://schemas.openxmlformats.org/wordprocessingml/2006/main" xmlns:w14="http://schemas.microsoft.com/office/word/2010/wordml" xmlns:w15="http://schemas.microsoft.com/office/word/2012/wordml" mc:Ignorable="w14 w15">
+  <w:font w:name="Times New Roman">
+    <w:panose1 w:val="02020603050405020304"/>
+    <w:charset w:val="00"/>
+    <w:family w:val="roman"/>
+    <w:pitch w:val="variable"/>
+    <w:sig w:usb0="E0002EFF" w:usb1="C0007843" w:usb2="00000009" w:usb3="00000000" w:csb0="000001FF" w:csb1="00000000"/>
+  </w:font>
+  <w:font w:name="Calibri">
+    <w:panose1 w:val="020F0502020204030204"/>
+    <w:charset w:val="00"/>
+    <w:family w:val="swiss"/>
+    <w:pitch w:val="variable"/>
+    <w:sig w:usb0="E00002FF" w:usb1="4000ACFF" w:usb2="00000001" w:usb3="00000000" w:csb0="0000019F" w:csb1="00000000"/>
+  </w:font>
+  <w:font w:name="Calibri Light">
+    <w:panose1 w:val="020F0302020204030204"/>
+    <w:charset w:val="00"/>
+    <w:family w:val="swiss"/>
+    <w:pitch w:val="variable"/>
+    <w:sig w:usb0="A00002EF" w:usb1="4000207B" w:usb2="00000000" w:usb3="00000000" w:csb0="0000019F" w:csb1="00000000"/>
+  </w:font>
+  <w:font w:name="Courier New">
+    <w:panose1 w:val="02070309020205020404"/>
+    <w:charset w:val="00"/>
+    <w:family w:val="modern"/>
+    <w:pitch w:val="fixed"/>
+    <w:sig w:usb0="E0002AFF" w:usb1="C0007843" w:usb2="00000009" w:usb3="00000000" w:csb0="000001FF" w:csb1="00000000"/>
+  </w:font>
+  <w:font w:name="Consolas">
+    <w:panose1 w:val="020B0609020204030204"/>
+    <w:charset w:val="00"/>
+    <w:family w:val="modern"/>
+    <w:pitch w:val="fixed"/>
+    <w:sig w:usb0="E10002FF" w:usb1="4000FCFF" w:usb2="00000009" w:usb3="00000000" w:csb0="0000019F" w:csb1="00000000"/>
+  </w:font>
+</w:fonts>
+</file>
+
+<file path=word/glossary/settings.xml><?xml version="1.0" encoding="utf-8"?>
+<w:settings xmlns:mc="http://schemas.openxmlformats.org/markup-compatibility/2006" xmlns:o="urn:schemas-microsoft-com:office:office" xmlns:r="http://schemas.openxmlformats.org/officeDocument/2006/relationships" xmlns:m="http://schemas.openxmlformats.org/officeDocument/2006/math" xmlns:v="urn:schemas-microsoft-com:vml" xmlns:w10="urn:schemas-microsoft-com:office:word" xmlns:w="http://schemas.openxmlformats.org/wordprocessingml/2006/main" xmlns:w14="http://schemas.microsoft.com/office/word/2010/wordml" xmlns:w15="http://schemas.microsoft.com/office/word/2012/wordml" xmlns:sl="http://schemas.openxmlformats.org/schemaLibrary/2006/main" mc:Ignorable="w14 w15">
+  <w:view w:val="normal"/>
+  <w:defaultTabStop w:val="720"/>
+  <w:characterSpacingControl w:val="doNotCompress"/>
+  <w:compat>
+    <w:useFELayout/>
+    <w:compatSetting w:name="compatibilityMode" w:uri="http://schemas.microsoft.com/office/word" w:val="15"/>
+    <w:compatSetting w:name="overrideTableStyleFontSizeAndJustification" w:uri="http://schemas.microsoft.com/office/word" w:val="1"/>
+    <w:compatSetting w:name="enableOpenTypeFeatures" w:uri="http://schemas.microsoft.com/office/word" w:val="1"/>
+    <w:compatSetting w:name="doNotFlipMirrorIndents" w:uri="http://schemas.microsoft.com/office/word" w:val="1"/>
+    <w:compatSetting w:name="differentiateMultirowTableHeaders" w:uri="http://schemas.microsoft.com/office/word" w:val="1"/>
+  </w:compat>
+  <w:rsids>
+    <w:rsidRoot w:val="00C84D9B"/>
+    <w:rsid w:val="00C84D9B"/>
+  </w:rsids>
+  <m:mathPr>
+    <m:mathFont m:val="Cambria Math"/>
+    <m:brkBin m:val="before"/>
+    <m:brkBinSub m:val="--"/>
+    <m:smallFrac m:val="0"/>
+    <m:dispDef/>
+    <m:lMargin m:val="0"/>
+    <m:rMargin m:val="0"/>
+    <m:defJc m:val="centerGroup"/>
+    <m:wrapIndent m:val="1440"/>
+    <m:intLim m:val="subSup"/>
+    <m:naryLim m:val="undOvr"/>
+  </m:mathPr>
+  <w:themeFontLang w:val="en-GB"/>
+  <w:clrSchemeMapping w:bg1="light1" w:t1="dark1" w:bg2="light2" w:t2="dark2" w:accent1="accent1" w:accent2="accent2" w:accent3="accent3" w:accent4="accent4" w:accent5="accent5" w:accent6="accent6" w:hyperlink="hyperlink" w:followedHyperlink="followedHyperlink"/>
+  <w:decimalSymbol w:val="."/>
+  <w:listSeparator w:val=","/>
+  <w15:chartTrackingRefBased/>
+</w:settings>
+</file>
+
+<file path=word/glossary/styles.xml><?xml version="1.0" encoding="utf-8"?>
+<w:styles xmlns:mc="http://schemas.openxmlformats.org/markup-compatibility/2006" xmlns:r="http://schemas.openxmlformats.org/officeDocument/2006/relationships" xmlns:w="http://schemas.openxmlformats.org/wordprocessingml/2006/main" xmlns:w14="http://schemas.microsoft.com/office/word/2010/wordml" xmlns:w15="http://schemas.microsoft.com/office/word/2012/wordml" mc:Ignorable="w14 w15">
+  <w:docDefaults>
+    <w:rPrDefault>
+      <w:rPr>
+        <w:rFonts w:asciiTheme="minorHAnsi" w:eastAsiaTheme="minorEastAsia" w:hAnsiTheme="minorHAnsi" w:cstheme="minorBidi"/>
+        <w:sz w:val="22"/>
+        <w:szCs w:val="22"/>
+        <w:lang w:val="en-GB" w:eastAsia="en-GB" w:bidi="ar-SA"/>
+      </w:rPr>
+    </w:rPrDefault>
+    <w:pPrDefault>
+      <w:pPr>
+        <w:spacing w:after="160" w:line="259" w:lineRule="auto"/>
+      </w:pPr>
+    </w:pPrDefault>
+  </w:docDefaults>
+  <w:latentStyles w:defLockedState="0" w:defUIPriority="99" w:defSemiHidden="0" w:defUnhideWhenUsed="0" w:defQFormat="0" w:count="371">
+    <w:lsdException w:name="Normal" w:uiPriority="0" w:qFormat="1"/>
+    <w:lsdException w:name="heading 1" w:uiPriority="9" w:qFormat="1"/>
+    <w:lsdException w:name="heading 2" w:semiHidden="1" w:uiPriority="9" w:unhideWhenUsed="1" w:qFormat="1"/>
+    <w:lsdException w:name="heading 3" w:semiHidden="1" w:uiPriority="9" w:unhideWhenUsed="1" w:qFormat="1"/>
+    <w:lsdException w:name="heading 4" w:semiHidden="1" w:uiPriority="9" w:unhideWhenUsed="1" w:qFormat="1"/>
+    <w:lsdException w:name="heading 5" w:semiHidden="1" w:uiPriority="9" w:unhideWhenUsed="1" w:qFormat="1"/>
+    <w:lsdException w:name="heading 6" w:semiHidden="1" w:uiPriority="9" w:unhideWhenUsed="1" w:qFormat="1"/>
+    <w:lsdException w:name="heading 7" w:semiHidden="1" w:uiPriority="9" w:unhideWhenUsed="1" w:qFormat="1"/>
+    <w:lsdException w:name="heading 8" w:semiHidden="1" w:uiPriority="9" w:unhideWhenUsed="1" w:qFormat="1"/>
+    <w:lsdException w:name="heading 9" w:semiHidden="1" w:uiPriority="9" w:unhideWhenUsed="1" w:qFormat="1"/>
+    <w:lsdException w:name="index 1" w:semiHidden="1" w:unhideWhenUsed="1"/>
+    <w:lsdException w:name="index 2" w:semiHidden="1" w:unhideWhenUsed="1"/>
+    <w:lsdException w:name="index 3" w:semiHidden="1" w:unhideWhenUsed="1"/>
+    <w:lsdException w:name="index 4" w:semiHidden="1" w:unhideWhenUsed="1"/>
+    <w:lsdException w:name="index 5" w:semiHidden="1" w:unhideWhenUsed="1"/>
+    <w:lsdException w:name="index 6" w:semiHidden="1" w:unhideWhenUsed="1"/>
+    <w:lsdException w:name="index 7" w:semiHidden="1" w:unhideWhenUsed="1"/>
+    <w:lsdException w:name="index 8" w:semiHidden="1" w:unhideWhenUsed="1"/>
+    <w:lsdException w:name="index 9" w:semiHidden="1" w:unhideWhenUsed="1"/>
+    <w:lsdException w:name="toc 1" w:semiHidden="1" w:uiPriority="39" w:unhideWhenUsed="1"/>
+    <w:lsdException w:name="toc 2" w:semiHidden="1" w:uiPriority="39" w:unhideWhenUsed="1"/>
+    <w:lsdException w:name="toc 3" w:semiHidden="1" w:uiPriority="39" w:unhideWhenUsed="1"/>
+    <w:lsdException w:name="toc 4" w:semiHidden="1" w:uiPriority="39" w:unhideWhenUsed="1"/>
+    <w:lsdException w:name="toc 5" w:semiHidden="1" w:uiPriority="39" w:unhideWhenUsed="1"/>
+    <w:lsdException w:name="toc 6" w:semiHidden="1" w:uiPriority="39" w:unhideWhenUsed="1"/>
+    <w:lsdException w:name="toc 7" w:semiHidden="1" w:uiPriority="39" w:unhideWhenUsed="1"/>
+    <w:lsdException w:name="toc 8" w:semiHidden="1" w:uiPriority="39" w:unhideWhenUsed="1"/>
+    <w:lsdException w:name="toc 9" w:semiHidden="1" w:uiPriority="39" w:unhideWhenUsed="1"/>
+    <w:lsdException w:name="Normal Indent" w:semiHidden="1" w:unhideWhenUsed="1"/>
+    <w:lsdException w:name="footnote text" w:semiHidden="1" w:unhideWhenUsed="1"/>
+    <w:lsdException w:name="annotation text" w:semiHidden="1" w:unhideWhenUsed="1"/>
+    <w:lsdException w:name="header" w:semiHidden="1" w:unhideWhenUsed="1"/>
+    <w:lsdException w:name="footer" w:semiHidden="1" w:unhideWhenUsed="1"/>
+    <w:lsdException w:name="index heading" w:semiHidden="1" w:unhideWhenUsed="1"/>
+    <w:lsdException w:name="caption" w:semiHidden="1" w:uiPriority="35" w:unhideWhenUsed="1" w:qFormat="1"/>
+    <w:lsdException w:name="table of figures" w:semiHidden="1" w:unhideWhenUsed="1"/>
+    <w:lsdException w:name="envelope address" w:semiHidden="1" w:unhideWhenUsed="1"/>
+    <w:lsdException w:name="envelope return" w:semiHidden="1" w:unhideWhenUsed="1"/>
+    <w:lsdException w:name="footnote reference" w:semiHidden="1" w:unhideWhenUsed="1"/>
+    <w:lsdException w:name="annotation reference" w:semiHidden="1" w:unhideWhenUsed="1"/>
+    <w:lsdException w:name="line number" w:semiHidden="1" w:unhideWhenUsed="1"/>
+    <w:lsdException w:name="page number" w:semiHidden="1" w:unhideWhenUsed="1"/>
+    <w:lsdException w:name="endnote reference" w:semiHidden="1" w:unhideWhenUsed="1"/>
+    <w:lsdException w:name="endnote text" w:semiHidden="1" w:unhideWhenUsed="1"/>
+    <w:lsdException w:name="table of authorities" w:semiHidden="1" w:unhideWhenUsed="1"/>
+    <w:lsdException w:name="macro" w:semiHidden="1" w:unhideWhenUsed="1"/>
+    <w:lsdException w:name="toa heading" w:semiHidden="1" w:unhideWhenUsed="1"/>
+    <w:lsdException w:name="List" w:semiHidden="1" w:unhideWhenUsed="1"/>
+    <w:lsdException w:name="List Bullet" w:semiHidden="1" w:unhideWhenUsed="1"/>
+    <w:lsdException w:name="List Number" w:semiHidden="1" w:unhideWhenUsed="1"/>
+    <w:lsdException w:name="List 2" w:semiHidden="1" w:unhideWhenUsed="1"/>
+    <w:lsdException w:name="List 3" w:semiHidden="1" w:unhideWhenUsed="1"/>
+    <w:lsdException w:name="List 4" w:semiHidden="1" w:unhideWhenUsed="1"/>
+    <w:lsdException w:name="List 5" w:semiHidden="1" w:unhideWhenUsed="1"/>
+    <w:lsdException w:name="List Bullet 2" w:semiHidden="1" w:unhideWhenUsed="1"/>
+    <w:lsdException w:name="List Bullet 3" w:semiHidden="1" w:unhideWhenUsed="1"/>
+    <w:lsdException w:name="List Bullet 4" w:semiHidden="1" w:unhideWhenUsed="1"/>
+    <w:lsdException w:name="List Bullet 5" w:semiHidden="1" w:unhideWhenUsed="1"/>
+    <w:lsdException w:name="List Number 2" w:semiHidden="1" w:unhideWhenUsed="1"/>
+    <w:lsdException w:name="List Number 3" w:semiHidden="1" w:unhideWhenUsed="1"/>
+    <w:lsdException w:name="List Number 4" w:semiHidden="1" w:unhideWhenUsed="1"/>
+    <w:lsdException w:name="List Number 5" w:semiHidden="1" w:unhideWhenUsed="1"/>
+    <w:lsdException w:name="Title" w:uiPriority="10" w:qFormat="1"/>
+    <w:lsdException w:name="Closing" w:semiHidden="1" w:unhideWhenUsed="1"/>
+    <w:lsdException w:name="Signature" w:semiHidden="1" w:unhideWhenUsed="1"/>
+    <w:lsdException w:name="Default Paragraph Font" w:semiHidden="1" w:uiPriority="1" w:unhideWhenUsed="1"/>
+    <w:lsdException w:name="Body Text" w:semiHidden="1" w:unhideWhenUsed="1"/>
+    <w:lsdException w:name="Body Text Indent" w:semiHidden="1" w:unhideWhenUsed="1"/>
+    <w:lsdException w:name="List Continue" w:semiHidden="1" w:unhideWhenUsed="1"/>
+    <w:lsdException w:name="List Continue 2" w:semiHidden="1" w:unhideWhenUsed="1"/>
+    <w:lsdException w:name="List Continue 3" w:semiHidden="1" w:unhideWhenUsed="1"/>
+    <w:lsdException w:name="List Continue 4" w:semiHidden="1" w:unhideWhenUsed="1"/>
+    <w:lsdException w:name="List Continue 5" w:semiHidden="1" w:unhideWhenUsed="1"/>
+    <w:lsdException w:name="Message Header" w:semiHidden="1" w:unhideWhenUsed="1"/>
+    <w:lsdException w:name="Subtitle" w:uiPriority="11" w:qFormat="1"/>
+    <w:lsdException w:name="Salutation" w:semiHidden="1" w:unhideWhenUsed="1"/>
+    <w:lsdException w:name="Date" w:semiHidden="1" w:unhideWhenUsed="1"/>
+    <w:lsdException w:name="Body Text First Indent" w:semiHidden="1" w:unhideWhenUsed="1"/>
+    <w:lsdException w:name="Body Text First Indent 2" w:semiHidden="1" w:unhideWhenUsed="1"/>
+    <w:lsdException w:name="Note Heading" w:semiHidden="1" w:unhideWhenUsed="1"/>
+    <w:lsdException w:name="Body Text 2" w:semiHidden="1" w:unhideWhenUsed="1"/>
+    <w:lsdException w:name="Body Text 3" w:semiHidden="1" w:unhideWhenUsed="1"/>
+    <w:lsdException w:name="Body Text Indent 2" w:semiHidden="1" w:unhideWhenUsed="1"/>
+    <w:lsdException w:name="Body Text Indent 3" w:semiHidden="1" w:unhideWhenUsed="1"/>
+    <w:lsdException w:name="Block Text" w:semiHidden="1" w:unhideWhenUsed="1"/>
+    <w:lsdException w:name="Hyperlink" w:semiHidden="1" w:unhideWhenUsed="1"/>
+    <w:lsdException w:name="FollowedHyperlink" w:semiHidden="1" w:unhideWhenUsed="1"/>
+    <w:lsdException w:name="Strong" w:uiPriority="22" w:qFormat="1"/>
+    <w:lsdException w:name="Emphasis" w:uiPriority="20" w:qFormat="1"/>
+    <w:lsdException w:name="Document Map" w:semiHidden="1" w:unhideWhenUsed="1"/>
+    <w:lsdException w:name="Plain Text" w:semiHidden="1" w:unhideWhenUsed="1"/>
+    <w:lsdException w:name="E-mail Signature" w:semiHidden="1" w:unhideWhenUsed="1"/>
+    <w:lsdException w:name="HTML Top of Form" w:semiHidden="1" w:unhideWhenUsed="1"/>
+    <w:lsdException w:name="HTML Bottom of Form" w:semiHidden="1" w:unhideWhenUsed="1"/>
+    <w:lsdException w:name="Normal (Web)" w:semiHidden="1" w:unhideWhenUsed="1"/>
+    <w:lsdException w:name="HTML Acronym" w:semiHidden="1" w:unhideWhenUsed="1"/>
+    <w:lsdException w:name="HTML Address" w:semiHidden="1" w:unhideWhenUsed="1"/>
+    <w:lsdException w:name="HTML Cite" w:semiHidden="1" w:unhideWhenUsed="1"/>
+    <w:lsdException w:name="HTML Code" w:semiHidden="1" w:unhideWhenUsed="1"/>
+    <w:lsdException w:name="HTML Definition" w:semiHidden="1" w:unhideWhenUsed="1"/>
+    <w:lsdException w:name="HTML Keyboard" w:semiHidden="1" w:unhideWhenUsed="1"/>
+    <w:lsdException w:name="HTML Preformatted" w:semiHidden="1" w:unhideWhenUsed="1"/>
+    <w:lsdException w:name="HTML Sample" w:semiHidden="1" w:unhideWhenUsed="1"/>
+    <w:lsdException w:name="HTML Typewriter" w:semiHidden="1" w:unhideWhenUsed="1"/>
+    <w:lsdException w:name="HTML Variable" w:semiHidden="1" w:unhideWhenUsed="1"/>
+    <w:lsdException w:name="Normal Table" w:semiHidden="1" w:unhideWhenUsed="1"/>
+    <w:lsdException w:name="annotation subject" w:semiHidden="1" w:unhideWhenUsed="1"/>
+    <w:lsdException w:name="No List" w:semiHidden="1" w:unhideWhenUsed="1"/>
+    <w:lsdException w:name="Outline List 1" w:semiHidden="1" w:unhideWhenUsed="1"/>
+    <w:lsdException w:name="Outline List 2" w:semiHidden="1" w:unhideWhenUsed="1"/>
+    <w:lsdException w:name="Outline List 3" w:semiHidden="1" w:unhideWhenUsed="1"/>
+    <w:lsdException w:name="Table Simple 1" w:semiHidden="1" w:unhideWhenUsed="1"/>
+    <w:lsdException w:name="Table Simple 2" w:semiHidden="1" w:unhideWhenUsed="1"/>
+    <w:lsdException w:name="Table Simple 3" w:semiHidden="1" w:unhideWhenUsed="1"/>
+    <w:lsdException w:name="Table Classic 1" w:semiHidden="1" w:unhideWhenUsed="1"/>
+    <w:lsdException w:name="Table Classic 2" w:semiHidden="1" w:unhideWhenUsed="1"/>
+    <w:lsdException w:name="Table Classic 3" w:semiHidden="1" w:unhideWhenUsed="1"/>
+    <w:lsdException w:name="Table Classic 4" w:semiHidden="1" w:unhideWhenUsed="1"/>
+    <w:lsdException w:name="Table Colorful 1" w:semiHidden="1" w:unhideWhenUsed="1"/>
+    <w:lsdException w:name="Table Colorful 2" w:semiHidden="1" w:unhideWhenUsed="1"/>
+    <w:lsdException w:name="Table Colorful 3" w:semiHidden="1" w:unhideWhenUsed="1"/>
+    <w:lsdException w:name="Table Columns 1" w:semiHidden="1" w:unhideWhenUsed="1"/>
+    <w:lsdException w:name="Table Columns 2" w:semiHidden="1" w:unhideWhenUsed="1"/>
+    <w:lsdException w:name="Table Columns 3" w:semiHidden="1" w:unhideWhenUsed="1"/>
+    <w:lsdException w:name="Table Columns 4" w:semiHidden="1" w:unhideWhenUsed="1"/>
+    <w:lsdException w:name="Table Columns 5" w:semiHidden="1" w:unhideWhenUsed="1"/>
+    <w:lsdException w:name="Table Grid 1" w:semiHidden="1" w:unhideWhenUsed="1"/>
+    <w:lsdException w:name="Table Grid 2" w:semiHidden="1" w:unhideWhenUsed="1"/>
+    <w:lsdException w:name="Table Grid 3" w:semiHidden="1" w:unhideWhenUsed="1"/>
+    <w:lsdException w:name="Table Grid 4" w:semiHidden="1" w:unhideWhenUsed="1"/>
+    <w:lsdException w:name="Table Grid 5" w:semiHidden="1" w:unhideWhenUsed="1"/>
+    <w:lsdException w:name="Table Grid 6" w:semiHidden="1" w:unhideWhenUsed="1"/>
+    <w:lsdException w:name="Table Grid 7" w:semiHidden="1" w:unhideWhenUsed="1"/>
+    <w:lsdException w:name="Table Grid 8" w:semiHidden="1" w:unhideWhenUsed="1"/>
+    <w:lsdException w:name="Table List 1" w:semiHidden="1" w:unhideWhenUsed="1"/>
+    <w:lsdException w:name="Table List 2" w:semiHidden="1" w:unhideWhenUsed="1"/>
+    <w:lsdException w:name="Table List 3" w:semiHidden="1" w:unhideWhenUsed="1"/>
+    <w:lsdException w:name="Table List 4" w:semiHidden="1" w:unhideWhenUsed="1"/>
+    <w:lsdException w:name="Table List 5" w:semiHidden="1" w:unhideWhenUsed="1"/>
+    <w:lsdException w:name="Table List 6" w:semiHidden="1" w:unhideWhenUsed="1"/>
+    <w:lsdException w:name="Table List 7" w:semiHidden="1" w:unhideWhenUsed="1"/>
+    <w:lsdException w:name="Table List 8" w:semiHidden="1" w:unhideWhenUsed="1"/>
+    <w:lsdException w:name="Table 3D effects 1" w:semiHidden="1" w:unhideWhenUsed="1"/>
+    <w:lsdException w:name="Table 3D effects 2" w:semiHidden="1" w:unhideWhenUsed="1"/>
+    <w:lsdException w:name="Table 3D effects 3" w:semiHidden="1" w:unhideWhenUsed="1"/>
+    <w:lsdException w:name="Table Contemporary" w:semiHidden="1" w:unhideWhenUsed="1"/>
+    <w:lsdException w:name="Table Elegant" w:semiHidden="1" w:unhideWhenUsed="1"/>
+    <w:lsdException w:name="Table Professional" w:semiHidden="1" w:unhideWhenUsed="1"/>
+    <w:lsdException w:name="Table Subtle 1" w:semiHidden="1" w:unhideWhenUsed="1"/>
+    <w:lsdException w:name="Table Subtle 2" w:semiHidden="1" w:unhideWhenUsed="1"/>
+    <w:lsdException w:name="Table Web 1" w:semiHidden="1" w:unhideWhenUsed="1"/>
+    <w:lsdException w:name="Table Web 2" w:semiHidden="1" w:unhideWhenUsed="1"/>
+    <w:lsdException w:name="Table Web 3" w:semiHidden="1" w:unhideWhenUsed="1"/>
+    <w:lsdException w:name="Balloon Text" w:semiHidden="1" w:unhideWhenUsed="1"/>
+    <w:lsdException w:name="Table Grid" w:uiPriority="39"/>
+    <w:lsdException w:name="Table Theme" w:semiHidden="1" w:unhideWhenUsed="1"/>
+    <w:lsdException w:name="Placeholder Text" w:semiHidden="1"/>
+    <w:lsdException w:name="No Spacing" w:uiPriority="1" w:qFormat="1"/>
+    <w:lsdException w:name="Light Shading" w:uiPriority="60"/>
+    <w:lsdException w:name="Light List" w:uiPriority="61"/>
+    <w:lsdException w:name="Light Grid" w:uiPriority="62"/>
+    <w:lsdException w:name="Medium Shading 1" w:uiPriority="63"/>
+    <w:lsdException w:name="Medium Shading 2" w:uiPriority="64"/>
+    <w:lsdException w:name="Medium List 1" w:uiPriority="65"/>
+    <w:lsdException w:name="Medium List 2" w:uiPriority="66"/>
+    <w:lsdException w:name="Medium Grid 1" w:uiPriority="67"/>
+    <w:lsdException w:name="Medium Grid 2" w:uiPriority="68"/>
+    <w:lsdException w:name="Medium Grid 3" w:uiPriority="69"/>
+    <w:lsdException w:name="Dark List" w:uiPriority="70"/>
+    <w:lsdException w:name="Colorful Shading" w:uiPriority="71"/>
+    <w:lsdException w:name="Colorful List" w:uiPriority="72"/>
+    <w:lsdException w:name="Colorful Grid" w:uiPriority="73"/>
+    <w:lsdException w:name="Light Shading Accent 1" w:uiPriority="60"/>
+    <w:lsdException w:name="Light List Accent 1" w:uiPriority="61"/>
+    <w:lsdException w:name="Light Grid Accent 1" w:uiPriority="62"/>
+    <w:lsdException w:name="Medium Shading 1 Accent 1" w:uiPriority="63"/>
+    <w:lsdException w:name="Medium Shading 2 Accent 1" w:uiPriority="64"/>
+    <w:lsdException w:name="Medium List 1 Accent 1" w:uiPriority="65"/>
+    <w:lsdException w:name="Revision" w:semiHidden="1"/>
+    <w:lsdException w:name="List Paragraph" w:uiPriority="34" w:qFormat="1"/>
+    <w:lsdException w:name="Quote" w:uiPriority="29" w:qFormat="1"/>
+    <w:lsdException w:name="Intense Quote" w:uiPriority="30" w:qFormat="1"/>
+    <w:lsdException w:name="Medium List 2 Accent 1" w:uiPriority="66"/>
+    <w:lsdException w:name="Medium Grid 1 Accent 1" w:uiPriority="67"/>
+    <w:lsdException w:name="Medium Grid 2 Accent 1" w:uiPriority="68"/>
+    <w:lsdException w:name="Medium Grid 3 Accent 1" w:uiPriority="69"/>
+    <w:lsdException w:name="Dark List Accent 1" w:uiPriority="70"/>
+    <w:lsdException w:name="Colorful Shading Accent 1" w:uiPriority="71"/>
+    <w:lsdException w:name="Colorful List Accent 1" w:uiPriority="72"/>
+    <w:lsdException w:name="Colorful Grid Accent 1" w:uiPriority="73"/>
+    <w:lsdException w:name="Light Shading Accent 2" w:uiPriority="60"/>
+    <w:lsdException w:name="Light List Accent 2" w:uiPriority="61"/>
+    <w:lsdException w:name="Light Grid Accent 2" w:uiPriority="62"/>
+    <w:lsdException w:name="Medium Shading 1 Accent 2" w:uiPriority="63"/>
+    <w:lsdException w:name="Medium Shading 2 Accent 2" w:uiPriority="64"/>
+    <w:lsdException w:name="Medium List 1 Accent 2" w:uiPriority="65"/>
+    <w:lsdException w:name="Medium List 2 Accent 2" w:uiPriority="66"/>
+    <w:lsdException w:name="Medium Grid 1 Accent 2" w:uiPriority="67"/>
+    <w:lsdException w:name="Medium Grid 2 Accent 2" w:uiPriority="68"/>
+    <w:lsdException w:name="Medium Grid 3 Accent 2" w:uiPriority="69"/>
+    <w:lsdException w:name="Dark List Accent 2" w:uiPriority="70"/>
+    <w:lsdException w:name="Colorful Shading Accent 2" w:uiPriority="71"/>
+    <w:lsdException w:name="Colorful List Accent 2" w:uiPriority="72"/>
+    <w:lsdException w:name="Colorful Grid Accent 2" w:uiPriority="73"/>
+    <w:lsdException w:name="Light Shading Accent 3" w:uiPriority="60"/>
+    <w:lsdException w:name="Light List Accent 3" w:uiPriority="61"/>
+    <w:lsdException w:name="Light Grid Accent 3" w:uiPriority="62"/>
+    <w:lsdException w:name="Medium Shading 1 Accent 3" w:uiPriority="63"/>
+    <w:lsdException w:name="Medium Shading 2 Accent 3" w:uiPriority="64"/>
+    <w:lsdException w:name="Medium List 1 Accent 3" w:uiPriority="65"/>
+    <w:lsdException w:name="Medium List 2 Accent 3" w:uiPriority="66"/>
+    <w:lsdException w:name="Medium Grid 1 Accent 3" w:uiPriority="67"/>
+    <w:lsdException w:name="Medium Grid 2 Accent 3" w:uiPriority="68"/>
+    <w:lsdException w:name="Medium Grid 3 Accent 3" w:uiPriority="69"/>
+    <w:lsdException w:name="Dark List Accent 3" w:uiPriority="70"/>
+    <w:lsdException w:name="Colorful Shading Accent 3" w:uiPriority="71"/>
+    <w:lsdException w:name="Colorful List Accent 3" w:uiPriority="72"/>
+    <w:lsdException w:name="Colorful Grid Accent 3" w:uiPriority="73"/>
+    <w:lsdException w:name="Light Shading Accent 4" w:uiPriority="60"/>
+    <w:lsdException w:name="Light List Accent 4" w:uiPriority="61"/>
+    <w:lsdException w:name="Light Grid Accent 4" w:uiPriority="62"/>
+    <w:lsdException w:name="Medium Shading 1 Accent 4" w:uiPriority="63"/>
+    <w:lsdException w:name="Medium Shading 2 Accent 4" w:uiPriority="64"/>
+    <w:lsdException w:name="Medium List 1 Accent 4" w:uiPriority="65"/>
+    <w:lsdException w:name="Medium List 2 Accent 4" w:uiPriority="66"/>
+    <w:lsdException w:name="Medium Grid 1 Accent 4" w:uiPriority="67"/>
+    <w:lsdException w:name="Medium Grid 2 Accent 4" w:uiPriority="68"/>
+    <w:lsdException w:name="Medium Grid 3 Accent 4" w:uiPriority="69"/>
+    <w:lsdException w:name="Dark List Accent 4" w:uiPriority="70"/>
+    <w:lsdException w:name="Colorful Shading Accent 4" w:uiPriority="71"/>
+    <w:lsdException w:name="Colorful List Accent 4" w:uiPriority="72"/>
+    <w:lsdException w:name="Colorful Grid Accent 4" w:uiPriority="73"/>
+    <w:lsdException w:name="Light Shading Accent 5" w:uiPriority="60"/>
+    <w:lsdException w:name="Light List Accent 5" w:uiPriority="61"/>
+    <w:lsdException w:name="Light Grid Accent 5" w:uiPriority="62"/>
+    <w:lsdException w:name="Medium Shading 1 Accent 5" w:uiPriority="63"/>
+    <w:lsdException w:name="Medium Shading 2 Accent 5" w:uiPriority="64"/>
+    <w:lsdException w:name="Medium List 1 Accent 5" w:uiPriority="65"/>
+    <w:lsdException w:name="Medium List 2 Accent 5" w:uiPriority="66"/>
+    <w:lsdException w:name="Medium Grid 1 Accent 5" w:uiPriority="67"/>
+    <w:lsdException w:name="Medium Grid 2 Accent 5" w:uiPriority="68"/>
+    <w:lsdException w:name="Medium Grid 3 Accent 5" w:uiPriority="69"/>
+    <w:lsdException w:name="Dark List Accent 5" w:uiPriority="70"/>
+    <w:lsdException w:name="Colorful Shading Accent 5" w:uiPriority="71"/>
+    <w:lsdException w:name="Colorful List Accent 5" w:uiPriority="72"/>
+    <w:lsdException w:name="Colorful Grid Accent 5" w:uiPriority="73"/>
+    <w:lsdException w:name="Light Shading Accent 6" w:uiPriority="60"/>
+    <w:lsdException w:name="Light List Accent 6" w:uiPriority="61"/>
+    <w:lsdException w:name="Light Grid Accent 6" w:uiPriority="62"/>
+    <w:lsdException w:name="Medium Shading 1 Accent 6" w:uiPriority="63"/>
+    <w:lsdException w:name="Medium Shading 2 Accent 6" w:uiPriority="64"/>
+    <w:lsdException w:name="Medium List 1 Accent 6" w:uiPriority="65"/>
+    <w:lsdException w:name="Medium List 2 Accent 6" w:uiPriority="66"/>
+    <w:lsdException w:name="Medium Grid 1 Accent 6" w:uiPriority="67"/>
+    <w:lsdException w:name="Medium Grid 2 Accent 6" w:uiPriority="68"/>
+    <w:lsdException w:name="Medium Grid 3 Accent 6" w:uiPriority="69"/>
+    <w:lsdException w:name="Dark List Accent 6" w:uiPriority="70"/>
+    <w:lsdException w:name="Colorful Shading Accent 6" w:uiPriority="71"/>
+    <w:lsdException w:name="Colorful List Accent 6" w:uiPriority="72"/>
+    <w:lsdException w:name="Colorful Grid Accent 6" w:uiPriority="73"/>
+    <w:lsdException w:name="Subtle Emphasis" w:uiPriority="19" w:qFormat="1"/>
+    <w:lsdException w:name="Intense Emphasis" w:uiPriority="21" w:qFormat="1"/>
+    <w:lsdException w:name="Subtle Reference" w:uiPriority="31" w:qFormat="1"/>
+    <w:lsdException w:name="Intense Reference" w:uiPriority="32" w:qFormat="1"/>
+    <w:lsdException w:name="Book Title" w:uiPriority="33" w:qFormat="1"/>
+    <w:lsdException w:name="Bibliography" w:semiHidden="1" w:uiPriority="37" w:unhideWhenUsed="1"/>
+    <w:lsdException w:name="TOC Heading" w:semiHidden="1" w:uiPriority="39" w:unhideWhenUsed="1" w:qFormat="1"/>
+    <w:lsdException w:name="Plain Table 1" w:uiPriority="41"/>
+    <w:lsdException w:name="Plain Table 2" w:uiPriority="42"/>
+    <w:lsdException w:name="Plain Table 3" w:uiPriority="43"/>
+    <w:lsdException w:name="Plain Table 4" w:uiPriority="44"/>
+    <w:lsdException w:name="Plain Table 5" w:uiPriority="45"/>
+    <w:lsdException w:name="Grid Table Light" w:uiPriority="40"/>
+    <w:lsdException w:name="Grid Table 1 Light" w:uiPriority="46"/>
+    <w:lsdException w:name="Grid Table 2" w:uiPriority="47"/>
+    <w:lsdException w:name="Grid Table 3" w:uiPriority="48"/>
+    <w:lsdException w:name="Grid Table 4" w:uiPriority="49"/>
+    <w:lsdException w:name="Grid Table 5 Dark" w:uiPriority="50"/>
+    <w:lsdException w:name="Grid Table 6 Colorful" w:uiPriority="51"/>
+    <w:lsdException w:name="Grid Table 7 Colorful" w:uiPriority="52"/>
+    <w:lsdException w:name="Grid Table 1 Light Accent 1" w:uiPriority="46"/>
+    <w:lsdException w:name="Grid Table 2 Accent 1" w:uiPriority="47"/>
+    <w:lsdException w:name="Grid Table 3 Accent 1" w:uiPriority="48"/>
+    <w:lsdException w:name="Grid Table 4 Accent 1" w:uiPriority="49"/>
+    <w:lsdException w:name="Grid Table 5 Dark Accent 1" w:uiPriority="50"/>
+    <w:lsdException w:name="Grid Table 6 Colorful Accent 1" w:uiPriority="51"/>
+    <w:lsdException w:name="Grid Table 7 Colorful Accent 1" w:uiPriority="52"/>
+    <w:lsdException w:name="Grid Table 1 Light Accent 2" w:uiPriority="46"/>
+    <w:lsdException w:name="Grid Table 2 Accent 2" w:uiPriority="47"/>
+    <w:lsdException w:name="Grid Table 3 Accent 2" w:uiPriority="48"/>
+    <w:lsdException w:name="Grid Table 4 Accent 2" w:uiPriority="49"/>
+    <w:lsdException w:name="Grid Table 5 Dark Accent 2" w:uiPriority="50"/>
+    <w:lsdException w:name="Grid Table 6 Colorful Accent 2" w:uiPriority="51"/>
+    <w:lsdException w:name="Grid Table 7 Colorful Accent 2" w:uiPriority="52"/>
+    <w:lsdException w:name="Grid Table 1 Light Accent 3" w:uiPriority="46"/>
+    <w:lsdException w:name="Grid Table 2 Accent 3" w:uiPriority="47"/>
+    <w:lsdException w:name="Grid Table 3 Accent 3" w:uiPriority="48"/>
+    <w:lsdException w:name="Grid Table 4 Accent 3" w:uiPriority="49"/>
+    <w:lsdException w:name="Grid Table 5 Dark Accent 3" w:uiPriority="50"/>
+    <w:lsdException w:name="Grid Table 6 Colorful Accent 3" w:uiPriority="51"/>
+    <w:lsdException w:name="Grid Table 7 Colorful Accent 3" w:uiPriority="52"/>
+    <w:lsdException w:name="Grid Table 1 Light Accent 4" w:uiPriority="46"/>
+    <w:lsdException w:name="Grid Table 2 Accent 4" w:uiPriority="47"/>
+    <w:lsdException w:name="Grid Table 3 Accent 4" w:uiPriority="48"/>
+    <w:lsdException w:name="Grid Table 4 Accent 4" w:uiPriority="49"/>
+    <w:lsdException w:name="Grid Table 5 Dark Accent 4" w:uiPriority="50"/>
+    <w:lsdException w:name="Grid Table 6 Colorful Accent 4" w:uiPriority="51"/>
+    <w:lsdException w:name="Grid Table 7 Colorful Accent 4" w:uiPriority="52"/>
+    <w:lsdException w:name="Grid Table 1 Light Accent 5" w:uiPriority="46"/>
+    <w:lsdException w:name="Grid Table 2 Accent 5" w:uiPriority="47"/>
+    <w:lsdException w:name="Grid Table 3 Accent 5" w:uiPriority="48"/>
+    <w:lsdException w:name="Grid Table 4 Accent 5" w:uiPriority="49"/>
+    <w:lsdException w:name="Grid Table 5 Dark Accent 5" w:uiPriority="50"/>
+    <w:lsdException w:name="Grid Table 6 Colorful Accent 5" w:uiPriority="51"/>
+    <w:lsdException w:name="Grid Table 7 Colorful Accent 5" w:uiPriority="52"/>
+    <w:lsdException w:name="Grid Table 1 Light Accent 6" w:uiPriority="46"/>
+    <w:lsdException w:name="Grid Table 2 Accent 6" w:uiPriority="47"/>
+    <w:lsdException w:name="Grid Table 3 Accent 6" w:uiPriority="48"/>
+    <w:lsdException w:name="Grid Table 4 Accent 6" w:uiPriority="49"/>
+    <w:lsdException w:name="Grid Table 5 Dark Accent 6" w:uiPriority="50"/>
+    <w:lsdException w:name="Grid Table 6 Colorful Accent 6" w:uiPriority="51"/>
+    <w:lsdException w:name="Grid Table 7 Colorful Accent 6" w:uiPriority="52"/>
+    <w:lsdException w:name="List Table 1 Light" w:uiPriority="46"/>
+    <w:lsdException w:name="List Table 2" w:uiPriority="47"/>
+    <w:lsdException w:name="List Table 3" w:uiPriority="48"/>
+    <w:lsdException w:name="List Table 4" w:uiPriority="49"/>
+    <w:lsdException w:name="List Table 5 Dark" w:uiPriority="50"/>
+    <w:lsdException w:name="List Table 6 Colorful" w:uiPriority="51"/>
+    <w:lsdException w:name="List Table 7 Colorful" w:uiPriority="52"/>
+    <w:lsdException w:name="List Table 1 Light Accent 1" w:uiPriority="46"/>
+    <w:lsdException w:name="List Table 2 Accent 1" w:uiPriority="47"/>
+    <w:lsdException w:name="List Table 3 Accent 1" w:uiPriority="48"/>
+    <w:lsdException w:name="List Table 4 Accent 1" w:uiPriority="49"/>
+    <w:lsdException w:name="List Table 5 Dark Accent 1" w:uiPriority="50"/>
+    <w:lsdException w:name="List Table 6 Colorful Accent 1" w:uiPriority="51"/>
+    <w:lsdException w:name="List Table 7 Colorful Accent 1" w:uiPriority="52"/>
+    <w:lsdException w:name="List Table 1 Light Accent 2" w:uiPriority="46"/>
+    <w:lsdException w:name="List Table 2 Accent 2" w:uiPriority="47"/>
+    <w:lsdException w:name="List Table 3 Accent 2" w:uiPriority="48"/>
+    <w:lsdException w:name="List Table 4 Accent 2" w:uiPriority="49"/>
+    <w:lsdException w:name="List Table 5 Dark Accent 2" w:uiPriority="50"/>
+    <w:lsdException w:name="List Table 6 Colorful Accent 2" w:uiPriority="51"/>
+    <w:lsdException w:name="List Table 7 Colorful Accent 2" w:uiPriority="52"/>
+    <w:lsdException w:name="List Table 1 Light Accent 3" w:uiPriority="46"/>
+    <w:lsdException w:name="List Table 2 Accent 3" w:uiPriority="47"/>
+    <w:lsdException w:name="List Table 3 Accent 3" w:uiPriority="48"/>
+    <w:lsdException w:name="List Table 4 Accent 3" w:uiPriority="49"/>
+    <w:lsdException w:name="List Table 5 Dark Accent 3" w:uiPriority="50"/>
+    <w:lsdException w:name="List Table 6 Colorful Accent 3" w:uiPriority="51"/>
+    <w:lsdException w:name="List Table 7 Colorful Accent 3" w:uiPriority="52"/>
+    <w:lsdException w:name="List Table 1 Light Accent 4" w:uiPriority="46"/>
+    <w:lsdException w:name="List Table 2 Accent 4" w:uiPriority="47"/>
+    <w:lsdException w:name="List Table 3 Accent 4" w:uiPriority="48"/>
+    <w:lsdException w:name="List Table 4 Accent 4" w:uiPriority="49"/>
+    <w:lsdException w:name="List Table 5 Dark Accent 4" w:uiPriority="50"/>
+    <w:lsdException w:name="List Table 6 Colorful Accent 4" w:uiPriority="51"/>
+    <w:lsdException w:name="List Table 7 Colorful Accent 4" w:uiPriority="52"/>
+    <w:lsdException w:name="List Table 1 Light Accent 5" w:uiPriority="46"/>
+    <w:lsdException w:name="List Table 2 Accent 5" w:uiPriority="47"/>
+    <w:lsdException w:name="List Table 3 Accent 5" w:uiPriority="48"/>
+    <w:lsdException w:name="List Table 4 Accent 5" w:uiPriority="49"/>
+    <w:lsdException w:name="List Table 5 Dark Accent 5" w:uiPriority="50"/>
+    <w:lsdException w:name="List Table 6 Colorful Accent 5" w:uiPriority="51"/>
+    <w:lsdException w:name="List Table 7 Colorful Accent 5" w:uiPriority="52"/>
+    <w:lsdException w:name="List Table 1 Light Accent 6" w:uiPriority="46"/>
+    <w:lsdException w:name="List Table 2 Accent 6" w:uiPriority="47"/>
+    <w:lsdException w:name="List Table 3 Accent 6" w:uiPriority="48"/>
+    <w:lsdException w:name="List Table 4 Accent 6" w:uiPriority="49"/>
+    <w:lsdException w:name="List Table 5 Dark Accent 6" w:uiPriority="50"/>
+    <w:lsdException w:name="List Table 6 Colorful Accent 6" w:uiPriority="51"/>
+    <w:lsdException w:name="List Table 7 Colorful Accent 6" w:uiPriority="52"/>
+  </w:latentStyles>
+  <w:style w:type="paragraph" w:default="1" w:styleId="Normal">
+    <w:name w:val="Normal"/>
+    <w:qFormat/>
+  </w:style>
+  <w:style w:type="character" w:default="1" w:styleId="DefaultParagraphFont">
+    <w:name w:val="Default Paragraph Font"/>
+    <w:uiPriority w:val="1"/>
+    <w:semiHidden/>
+    <w:unhideWhenUsed/>
+  </w:style>
+  <w:style w:type="table" w:default="1" w:styleId="TableNormal">
+    <w:name w:val="Normal Table"/>
+    <w:uiPriority w:val="99"/>
+    <w:semiHidden/>
+    <w:unhideWhenUsed/>
+    <w:tblPr>
+      <w:tblInd w:w="0" w:type="dxa"/>
+      <w:tblCellMar>
+        <w:top w:w="0" w:type="dxa"/>
+        <w:left w:w="108" w:type="dxa"/>
+        <w:bottom w:w="0" w:type="dxa"/>
+        <w:right w:w="108" w:type="dxa"/>
+      </w:tblCellMar>
+    </w:tblPr>
+  </w:style>
+  <w:style w:type="numbering" w:default="1" w:styleId="NoList">
+    <w:name w:val="No List"/>
+    <w:uiPriority w:val="99"/>
+    <w:semiHidden/>
+    <w:unhideWhenUsed/>
+  </w:style>
+  <w:style w:type="paragraph" w:customStyle="1" w:styleId="1535BEF952E9420DA1F45DAF93B551CE">
+    <w:name w:val="1535BEF952E9420DA1F45DAF93B551CE"/>
+    <w:rsid w:val="00C84D9B"/>
+  </w:style>
+  <w:style w:type="paragraph" w:customStyle="1" w:styleId="B48A561F05CE4DD1AEEABB7D2D5ADA8B">
+    <w:name w:val="B48A561F05CE4DD1AEEABB7D2D5ADA8B"/>
+    <w:rsid w:val="00C84D9B"/>
+  </w:style>
+  <w:style w:type="paragraph" w:customStyle="1" w:styleId="FFDFF80D5A294FF3B1B917398A9A6EEE">
+    <w:name w:val="FFDFF80D5A294FF3B1B917398A9A6EEE"/>
+    <w:rsid w:val="00C84D9B"/>
+  </w:style>
+  <w:style w:type="paragraph" w:customStyle="1" w:styleId="7CA2A30D637F400EA7A6676B59B8609C">
+    <w:name w:val="7CA2A30D637F400EA7A6676B59B8609C"/>
+    <w:rsid w:val="00C84D9B"/>
+  </w:style>
+  <w:style w:type="paragraph" w:customStyle="1" w:styleId="6D6A2D8DCECA4E0AAA45F191D0309791">
+    <w:name w:val="6D6A2D8DCECA4E0AAA45F191D0309791"/>
+    <w:rsid w:val="00C84D9B"/>
+  </w:style>
+</w:styles>
+</file>
+
+<file path=word/glossary/webSettings.xml><?xml version="1.0" encoding="utf-8"?>
+<w:webSettings xmlns:mc="http://schemas.openxmlformats.org/markup-compatibility/2006" xmlns:r="http://schemas.openxmlformats.org/officeDocument/2006/relationships" xmlns:w="http://schemas.openxmlformats.org/wordprocessingml/2006/main" xmlns:w14="http://schemas.microsoft.com/office/word/2010/wordml" xmlns:w15="http://schemas.microsoft.com/office/word/2012/wordml" mc:Ignorable="w14 w15">
+  <w:optimizeForBrowser/>
+  <w:allowPNG/>
+</w:webSettings>
 </file>
 
 <file path=word/theme/theme1.xml><?xml version="1.0" encoding="utf-8"?>
@@ -11081,7 +12855,7 @@
 </file>
 
 <file path=customXml/itemProps1.xml><?xml version="1.0" encoding="utf-8"?>
-<ds:datastoreItem xmlns:ds="http://schemas.openxmlformats.org/officeDocument/2006/customXml" ds:itemID="{4F625913-C8B2-4D6D-AF69-A03050E9D930}">
+<ds:datastoreItem xmlns:ds="http://schemas.openxmlformats.org/officeDocument/2006/customXml" ds:itemID="{74CBDCD8-92A2-4821-BBFC-9E4CB7EA60A8}">
   <ds:schemaRefs>
     <ds:schemaRef ds:uri="http://schemas.openxmlformats.org/officeDocument/2006/bibliography"/>
   </ds:schemaRefs>

</xml_diff>